<commit_message>
Made some changes to structure
</commit_message>
<xml_diff>
--- a/FQA System Software Requirements Specification (FS&&NFS Finished).docx
+++ b/FQA System Software Requirements Specification (FS&&NFS Finished).docx
@@ -1,6 +1,6 @@
 
 <file path=word/document.xml><?xml version="1.0" encoding="utf-8"?>
-<w:document xmlns:wpc="http://schemas.microsoft.com/office/word/2010/wordprocessingCanvas" xmlns:mc="http://schemas.openxmlformats.org/markup-compatibility/2006" xmlns:o="urn:schemas-microsoft-com:office:office" xmlns:r="http://schemas.openxmlformats.org/officeDocument/2006/relationships" xmlns:m="http://schemas.openxmlformats.org/officeDocument/2006/math" xmlns:v="urn:schemas-microsoft-com:vml" xmlns:wp14="http://schemas.microsoft.com/office/word/2010/wordprocessingDrawing" xmlns:wp="http://schemas.openxmlformats.org/drawingml/2006/wordprocessingDrawing" xmlns:w10="urn:schemas-microsoft-com:office:word" xmlns:w="http://schemas.openxmlformats.org/wordprocessingml/2006/main" xmlns:w14="http://schemas.microsoft.com/office/word/2010/wordml" xmlns:wpg="http://schemas.microsoft.com/office/word/2010/wordprocessingGroup" xmlns:wpi="http://schemas.microsoft.com/office/word/2010/wordprocessingInk" xmlns:wne="http://schemas.microsoft.com/office/word/2006/wordml" xmlns:wps="http://schemas.microsoft.com/office/word/2010/wordprocessingShape" mc:Ignorable="w14 wp14">
+<w:document xmlns:wpc="http://schemas.microsoft.com/office/word/2010/wordprocessingCanvas" xmlns:cx="http://schemas.microsoft.com/office/drawing/2014/chartex" xmlns:cx1="http://schemas.microsoft.com/office/drawing/2015/9/8/chartex" xmlns:mc="http://schemas.openxmlformats.org/markup-compatibility/2006" xmlns:o="urn:schemas-microsoft-com:office:office" xmlns:r="http://schemas.openxmlformats.org/officeDocument/2006/relationships" xmlns:m="http://schemas.openxmlformats.org/officeDocument/2006/math" xmlns:v="urn:schemas-microsoft-com:vml" xmlns:wp14="http://schemas.microsoft.com/office/word/2010/wordprocessingDrawing" xmlns:wp="http://schemas.openxmlformats.org/drawingml/2006/wordprocessingDrawing" xmlns:w10="urn:schemas-microsoft-com:office:word" xmlns:w="http://schemas.openxmlformats.org/wordprocessingml/2006/main" xmlns:w14="http://schemas.microsoft.com/office/word/2010/wordml" xmlns:w15="http://schemas.microsoft.com/office/word/2012/wordml" xmlns:w16se="http://schemas.microsoft.com/office/word/2015/wordml/symex" xmlns:wpg="http://schemas.microsoft.com/office/word/2010/wordprocessingGroup" xmlns:wpi="http://schemas.microsoft.com/office/word/2010/wordprocessingInk" xmlns:wne="http://schemas.microsoft.com/office/word/2006/wordml" xmlns:wps="http://schemas.microsoft.com/office/word/2010/wordprocessingShape" mc:Ignorable="w14 w15 w16se wp14">
   <w:body>
     <w:p>
       <w:pPr>
@@ -46,11 +46,21 @@
         <w:pStyle w:val="a3"/>
         <w:jc w:val="right"/>
       </w:pPr>
-      <w:fldSimple w:instr=" TITLE  \* MERGEFORMAT ">
-        <w:r>
-          <w:t>Software Requirements Specification</w:t>
-        </w:r>
-      </w:fldSimple>
+      <w:r>
+        <w:fldChar w:fldCharType="begin"/>
+      </w:r>
+      <w:r>
+        <w:instrText xml:space="preserve"> TITLE  \* MERGEFORMAT </w:instrText>
+      </w:r>
+      <w:r>
+        <w:fldChar w:fldCharType="separate"/>
+      </w:r>
+      <w:r>
+        <w:t>Software Requirements Specification</w:t>
+      </w:r>
+      <w:r>
+        <w:fldChar w:fldCharType="end"/>
+      </w:r>
     </w:p>
     <w:p>
       <w:pPr>
@@ -99,8 +109,8 @@
       <w:pPr>
         <w:pStyle w:val="a9"/>
         <w:sectPr>
-          <w:headerReference w:type="default" r:id="rId9"/>
-          <w:footerReference w:type="even" r:id="rId10"/>
+          <w:headerReference w:type="default" r:id="rId8"/>
+          <w:footerReference w:type="even" r:id="rId9"/>
           <w:pgSz w:w="12240" w:h="15840" w:code="1"/>
           <w:pgMar w:top="1440" w:right="1440" w:bottom="1440" w:left="1440" w:header="720" w:footer="720" w:gutter="0"/>
           <w:cols w:space="720"/>
@@ -284,21 +294,12 @@
                 <w:lang w:eastAsia="zh-CN"/>
               </w:rPr>
             </w:pPr>
-            <w:proofErr w:type="spellStart"/>
             <w:r>
               <w:rPr>
                 <w:rFonts w:hint="eastAsia"/>
                 <w:lang w:eastAsia="zh-CN"/>
               </w:rPr>
-              <w:t>Xinchi</w:t>
-            </w:r>
-            <w:proofErr w:type="spellEnd"/>
-            <w:r>
-              <w:rPr>
-                <w:rFonts w:hint="eastAsia"/>
-                <w:lang w:eastAsia="zh-CN"/>
-              </w:rPr>
-              <w:t xml:space="preserve"> Wang</w:t>
+              <w:t>Xinchi Wang</w:t>
             </w:r>
           </w:p>
           <w:p>
@@ -3465,11 +3466,22 @@
       <w:r>
         <w:br w:type="page"/>
       </w:r>
-      <w:fldSimple w:instr=" TITLE  \* MERGEFORMAT ">
-        <w:r>
-          <w:t>Software Requirements Specification</w:t>
-        </w:r>
-      </w:fldSimple>
+      <w:r>
+        <w:lastRenderedPageBreak/>
+        <w:fldChar w:fldCharType="begin"/>
+      </w:r>
+      <w:r>
+        <w:instrText xml:space="preserve"> TITLE  \* MERGEFORMAT </w:instrText>
+      </w:r>
+      <w:r>
+        <w:fldChar w:fldCharType="separate"/>
+      </w:r>
+      <w:r>
+        <w:t>Software Requirements Specification</w:t>
+      </w:r>
+      <w:r>
+        <w:fldChar w:fldCharType="end"/>
+      </w:r>
       <w:r>
         <w:t xml:space="preserve"> </w:t>
       </w:r>
@@ -4403,7 +4415,7 @@
           <w:szCs w:val="19"/>
           <w:lang w:eastAsia="zh-CN"/>
         </w:rPr>
-        <w:t>Administrator</w:t>
+        <w:t>Administration</w:t>
       </w:r>
       <w:r>
         <w:rPr>
@@ -4926,7 +4938,7 @@
                     <pic:cNvPicPr/>
                   </pic:nvPicPr>
                   <pic:blipFill>
-                    <a:blip r:embed="rId11">
+                    <a:blip r:embed="rId10">
                       <a:extLst>
                         <a:ext uri="{28A0092B-C50C-407E-A947-70E740481C1C}">
                           <a14:useLocalDpi xmlns:a14="http://schemas.microsoft.com/office/drawing/2010/main" val="0"/>
@@ -6458,7 +6470,6 @@
         </w:numPr>
         <w:ind w:firstLineChars="0"/>
         <w:rPr>
-          <w:rFonts w:hint="eastAsia"/>
           <w:lang w:eastAsia="zh-CN"/>
         </w:rPr>
       </w:pPr>
@@ -6528,7 +6539,6 @@
         </w:numPr>
         <w:ind w:firstLineChars="0"/>
         <w:rPr>
-          <w:rFonts w:hint="eastAsia"/>
           <w:lang w:eastAsia="zh-CN"/>
         </w:rPr>
       </w:pPr>
@@ -6588,7 +6598,6 @@
         </w:numPr>
         <w:ind w:firstLineChars="0"/>
         <w:rPr>
-          <w:rFonts w:hint="eastAsia"/>
           <w:lang w:eastAsia="zh-CN"/>
         </w:rPr>
       </w:pPr>
@@ -6924,7 +6933,7 @@
     </w:p>
     <w:tbl>
       <w:tblPr>
-        <w:tblStyle w:val="af3"/>
+        <w:tblStyle w:val="af4"/>
         <w:tblW w:w="0" w:type="auto"/>
         <w:jc w:val="center"/>
         <w:tblLook w:val="04A0" w:firstRow="1" w:lastRow="0" w:firstColumn="1" w:lastColumn="0" w:noHBand="0" w:noVBand="1"/>
@@ -7167,15 +7176,7 @@
               <w:t>History:</w:t>
             </w:r>
             <w:r>
-              <w:t xml:space="preserve"> Created by </w:t>
-            </w:r>
-            <w:proofErr w:type="spellStart"/>
-            <w:r>
-              <w:t>Xinchi</w:t>
-            </w:r>
-            <w:proofErr w:type="spellEnd"/>
-            <w:r>
-              <w:t xml:space="preserve"> Wang 19/03/2016</w:t>
+              <w:t xml:space="preserve"> Created by Xinchi Wang 19/03/2016</w:t>
             </w:r>
           </w:p>
         </w:tc>
@@ -7190,7 +7191,7 @@
     </w:p>
     <w:tbl>
       <w:tblPr>
-        <w:tblStyle w:val="af3"/>
+        <w:tblStyle w:val="af4"/>
         <w:tblW w:w="0" w:type="auto"/>
         <w:jc w:val="center"/>
         <w:tblLook w:val="04A0" w:firstRow="1" w:lastRow="0" w:firstColumn="1" w:lastColumn="0" w:noHBand="0" w:noVBand="1"/>
@@ -7443,15 +7444,7 @@
               <w:t>History:</w:t>
             </w:r>
             <w:r>
-              <w:t xml:space="preserve"> Created by </w:t>
-            </w:r>
-            <w:proofErr w:type="spellStart"/>
-            <w:r>
-              <w:t>Xinchi</w:t>
-            </w:r>
-            <w:proofErr w:type="spellEnd"/>
-            <w:r>
-              <w:t xml:space="preserve"> Wang 19/03/2016</w:t>
+              <w:t xml:space="preserve"> Created by Xinchi Wang 19/03/2016</w:t>
             </w:r>
           </w:p>
         </w:tc>
@@ -7466,7 +7459,7 @@
     </w:p>
     <w:tbl>
       <w:tblPr>
-        <w:tblStyle w:val="af3"/>
+        <w:tblStyle w:val="af4"/>
         <w:tblW w:w="0" w:type="auto"/>
         <w:jc w:val="center"/>
         <w:tblLook w:val="04A0" w:firstRow="1" w:lastRow="0" w:firstColumn="1" w:lastColumn="0" w:noHBand="0" w:noVBand="1"/>
@@ -7703,15 +7696,7 @@
               <w:t>History: Created</w:t>
             </w:r>
             <w:r>
-              <w:t xml:space="preserve"> by </w:t>
-            </w:r>
-            <w:proofErr w:type="spellStart"/>
-            <w:r>
-              <w:t>Xinchi</w:t>
-            </w:r>
-            <w:proofErr w:type="spellEnd"/>
-            <w:r>
-              <w:t xml:space="preserve"> Wang 19/03/2016</w:t>
+              <w:t xml:space="preserve"> by Xinchi Wang 19/03/2016</w:t>
             </w:r>
           </w:p>
           <w:p/>
@@ -7732,7 +7717,7 @@
     </w:p>
     <w:tbl>
       <w:tblPr>
-        <w:tblStyle w:val="af3"/>
+        <w:tblStyle w:val="af4"/>
         <w:tblW w:w="0" w:type="auto"/>
         <w:jc w:val="center"/>
         <w:tblLook w:val="04A0" w:firstRow="1" w:lastRow="0" w:firstColumn="1" w:lastColumn="0" w:noHBand="0" w:noVBand="1"/>
@@ -7997,15 +7982,7 @@
               <w:t>History:</w:t>
             </w:r>
             <w:r>
-              <w:t xml:space="preserve"> Created by </w:t>
-            </w:r>
-            <w:proofErr w:type="spellStart"/>
-            <w:r>
-              <w:t>Xinchi</w:t>
-            </w:r>
-            <w:proofErr w:type="spellEnd"/>
-            <w:r>
-              <w:t xml:space="preserve"> Wang 19/03/2016</w:t>
+              <w:t xml:space="preserve"> Created by Xinchi Wang 19/03/2016</w:t>
             </w:r>
           </w:p>
           <w:p/>
@@ -8051,7 +8028,7 @@
     <w:p/>
     <w:tbl>
       <w:tblPr>
-        <w:tblStyle w:val="af3"/>
+        <w:tblStyle w:val="af4"/>
         <w:tblW w:w="0" w:type="auto"/>
         <w:jc w:val="center"/>
         <w:tblLook w:val="04A0" w:firstRow="1" w:lastRow="0" w:firstColumn="1" w:lastColumn="0" w:noHBand="0" w:noVBand="1"/>
@@ -8298,15 +8275,7 @@
               <w:t>History:</w:t>
             </w:r>
             <w:r>
-              <w:t xml:space="preserve"> Created by </w:t>
-            </w:r>
-            <w:proofErr w:type="spellStart"/>
-            <w:r>
-              <w:t>Xinchi</w:t>
-            </w:r>
-            <w:proofErr w:type="spellEnd"/>
-            <w:r>
-              <w:t xml:space="preserve"> Wang 19/03/2016</w:t>
+              <w:t xml:space="preserve"> Created by Xinchi Wang 19/03/2016</w:t>
             </w:r>
           </w:p>
         </w:tc>
@@ -8321,7 +8290,7 @@
     </w:p>
     <w:tbl>
       <w:tblPr>
-        <w:tblStyle w:val="af3"/>
+        <w:tblStyle w:val="af4"/>
         <w:tblW w:w="0" w:type="auto"/>
         <w:jc w:val="center"/>
         <w:tblLook w:val="04A0" w:firstRow="1" w:lastRow="0" w:firstColumn="1" w:lastColumn="0" w:noHBand="0" w:noVBand="1"/>
@@ -8558,15 +8527,7 @@
               <w:t>History:</w:t>
             </w:r>
             <w:r>
-              <w:t xml:space="preserve"> Created by </w:t>
-            </w:r>
-            <w:proofErr w:type="spellStart"/>
-            <w:r>
-              <w:t>Xinchi</w:t>
-            </w:r>
-            <w:proofErr w:type="spellEnd"/>
-            <w:r>
-              <w:t xml:space="preserve"> Wang 19/03/2016</w:t>
+              <w:t xml:space="preserve"> Created by Xinchi Wang 19/03/2016</w:t>
             </w:r>
           </w:p>
           <w:p/>
@@ -8582,7 +8543,7 @@
     </w:p>
     <w:tbl>
       <w:tblPr>
-        <w:tblStyle w:val="af3"/>
+        <w:tblStyle w:val="af4"/>
         <w:tblW w:w="0" w:type="auto"/>
         <w:jc w:val="center"/>
         <w:tblLook w:val="04A0" w:firstRow="1" w:lastRow="0" w:firstColumn="1" w:lastColumn="0" w:noHBand="0" w:noVBand="1"/>
@@ -8819,15 +8780,7 @@
               <w:t>History:</w:t>
             </w:r>
             <w:r>
-              <w:t xml:space="preserve"> Created by </w:t>
-            </w:r>
-            <w:proofErr w:type="spellStart"/>
-            <w:r>
-              <w:t>Xinchi</w:t>
-            </w:r>
-            <w:proofErr w:type="spellEnd"/>
-            <w:r>
-              <w:t xml:space="preserve"> Wang 19/03/2016</w:t>
+              <w:t xml:space="preserve"> Created by Xinchi Wang 19/03/2016</w:t>
             </w:r>
           </w:p>
           <w:p/>
@@ -8857,7 +8810,7 @@
     <w:p/>
     <w:tbl>
       <w:tblPr>
-        <w:tblStyle w:val="af3"/>
+        <w:tblStyle w:val="af4"/>
         <w:tblW w:w="0" w:type="auto"/>
         <w:jc w:val="center"/>
         <w:tblLook w:val="04A0" w:firstRow="1" w:lastRow="0" w:firstColumn="1" w:lastColumn="0" w:noHBand="0" w:noVBand="1"/>
@@ -9099,15 +9052,7 @@
               <w:t xml:space="preserve">History: </w:t>
             </w:r>
             <w:r>
-              <w:t xml:space="preserve">Created by </w:t>
-            </w:r>
-            <w:proofErr w:type="spellStart"/>
-            <w:r>
-              <w:t>Xinchi</w:t>
-            </w:r>
-            <w:proofErr w:type="spellEnd"/>
-            <w:r>
-              <w:t xml:space="preserve"> Wang 19/03/2016</w:t>
+              <w:t>Created by Xinchi Wang 19/03/2016</w:t>
             </w:r>
           </w:p>
           <w:p/>
@@ -9141,7 +9086,7 @@
     </w:p>
     <w:tbl>
       <w:tblPr>
-        <w:tblStyle w:val="af3"/>
+        <w:tblStyle w:val="af4"/>
         <w:tblW w:w="0" w:type="auto"/>
         <w:jc w:val="center"/>
         <w:tblLook w:val="04A0" w:firstRow="1" w:lastRow="0" w:firstColumn="1" w:lastColumn="0" w:noHBand="0" w:noVBand="1"/>
@@ -9378,15 +9323,7 @@
               <w:t>History:</w:t>
             </w:r>
             <w:r>
-              <w:t xml:space="preserve"> Created by </w:t>
-            </w:r>
-            <w:proofErr w:type="spellStart"/>
-            <w:r>
-              <w:t>Xinchi</w:t>
-            </w:r>
-            <w:proofErr w:type="spellEnd"/>
-            <w:r>
-              <w:t xml:space="preserve"> Wang 19/03/2016</w:t>
+              <w:t xml:space="preserve"> Created by Xinchi Wang 19/03/2016</w:t>
             </w:r>
           </w:p>
           <w:p/>
@@ -9402,7 +9339,7 @@
     </w:p>
     <w:tbl>
       <w:tblPr>
-        <w:tblStyle w:val="af3"/>
+        <w:tblStyle w:val="af4"/>
         <w:tblW w:w="0" w:type="auto"/>
         <w:jc w:val="center"/>
         <w:tblLook w:val="04A0" w:firstRow="1" w:lastRow="0" w:firstColumn="1" w:lastColumn="0" w:noHBand="0" w:noVBand="1"/>
@@ -9650,15 +9587,7 @@
               <w:t>History:</w:t>
             </w:r>
             <w:r>
-              <w:t xml:space="preserve"> Created by </w:t>
-            </w:r>
-            <w:proofErr w:type="spellStart"/>
-            <w:r>
-              <w:t>Xinchi</w:t>
-            </w:r>
-            <w:proofErr w:type="spellEnd"/>
-            <w:r>
-              <w:t xml:space="preserve"> Wang 19/03/2016</w:t>
+              <w:t xml:space="preserve"> Created by Xinchi Wang 19/03/2016</w:t>
             </w:r>
           </w:p>
           <w:p/>
@@ -9682,7 +9611,7 @@
     <w:p/>
     <w:tbl>
       <w:tblPr>
-        <w:tblStyle w:val="af3"/>
+        <w:tblStyle w:val="af4"/>
         <w:tblW w:w="0" w:type="auto"/>
         <w:jc w:val="center"/>
         <w:tblLook w:val="04A0" w:firstRow="1" w:lastRow="0" w:firstColumn="1" w:lastColumn="0" w:noHBand="0" w:noVBand="1"/>
@@ -9768,15 +9697,7 @@
               <w:t>Description:</w:t>
             </w:r>
             <w:r>
-              <w:t xml:space="preserve"> The system should provide a user with a section to view up/down votes </w:t>
-            </w:r>
-            <w:proofErr w:type="gramStart"/>
-            <w:r>
-              <w:t>to  questions</w:t>
-            </w:r>
-            <w:proofErr w:type="gramEnd"/>
-            <w:r>
-              <w:t xml:space="preserve"> and answers.</w:t>
+              <w:t xml:space="preserve"> The system should provide a user with a section to view up/down votes to  questions and answers.</w:t>
             </w:r>
           </w:p>
         </w:tc>
@@ -9932,15 +9853,7 @@
               <w:t>History:</w:t>
             </w:r>
             <w:r>
-              <w:t xml:space="preserve"> Created by </w:t>
-            </w:r>
-            <w:proofErr w:type="spellStart"/>
-            <w:r>
-              <w:t>Xinchi</w:t>
-            </w:r>
-            <w:proofErr w:type="spellEnd"/>
-            <w:r>
-              <w:t xml:space="preserve"> Wang 19/03/2016</w:t>
+              <w:t xml:space="preserve"> Created by Xinchi Wang 19/03/2016</w:t>
             </w:r>
           </w:p>
           <w:p/>
@@ -9957,7 +9870,7 @@
     </w:p>
     <w:tbl>
       <w:tblPr>
-        <w:tblStyle w:val="af3"/>
+        <w:tblStyle w:val="af4"/>
         <w:tblW w:w="0" w:type="auto"/>
         <w:jc w:val="center"/>
         <w:tblLook w:val="04A0" w:firstRow="1" w:lastRow="0" w:firstColumn="1" w:lastColumn="0" w:noHBand="0" w:noVBand="1"/>
@@ -10194,15 +10107,7 @@
               <w:t>History:</w:t>
             </w:r>
             <w:r>
-              <w:t xml:space="preserve"> Created by </w:t>
-            </w:r>
-            <w:proofErr w:type="spellStart"/>
-            <w:r>
-              <w:t>Xinchi</w:t>
-            </w:r>
-            <w:proofErr w:type="spellEnd"/>
-            <w:r>
-              <w:t xml:space="preserve"> Wang 19/03/2016</w:t>
+              <w:t xml:space="preserve"> Created by Xinchi Wang 19/03/2016</w:t>
             </w:r>
           </w:p>
           <w:p/>
@@ -10212,20 +10117,78 @@
     <w:p/>
     <w:p>
       <w:pPr>
+        <w:pStyle w:val="3"/>
+      </w:pPr>
+      <w:r>
+        <w:t>Search Subsystem</w:t>
+      </w:r>
+    </w:p>
+    <w:p>
+      <w:r>
+        <w:t xml:space="preserve">This section captures functionalities that FQA system provides to moderators and users to search questions by </w:t>
+      </w:r>
+      <w:r>
+        <w:rPr>
+          <w:lang w:eastAsia="zh-CN"/>
+        </w:rPr>
+        <w:t>keywords or tags</w:t>
+      </w:r>
+      <w:r>
+        <w:t>.</w:t>
+      </w:r>
+    </w:p>
+    <w:p/>
+    <w:p>
+      <w:pPr>
+        <w:pStyle w:val="3"/>
+      </w:pPr>
+      <w:r>
+        <w:t>Reporting Subsystem</w:t>
+      </w:r>
+    </w:p>
+    <w:p/>
+    <w:p>
+      <w:pPr>
+        <w:pStyle w:val="3"/>
+      </w:pPr>
+      <w:r>
+        <w:rPr>
+          <w:rFonts w:hint="eastAsia"/>
+          <w:sz w:val="19"/>
+          <w:szCs w:val="19"/>
+          <w:lang w:eastAsia="zh-CN"/>
+        </w:rPr>
+        <w:t>Administration</w:t>
+      </w:r>
+      <w:r>
+        <w:rPr>
+          <w:sz w:val="19"/>
+          <w:szCs w:val="19"/>
+          <w:lang w:eastAsia="zh-CN"/>
+        </w:rPr>
+        <w:t xml:space="preserve"> Subsystem</w:t>
+      </w:r>
+    </w:p>
+    <w:p>
+      <w:bookmarkStart w:id="33" w:name="_GoBack"/>
+      <w:bookmarkEnd w:id="33"/>
+    </w:p>
+    <w:p>
+      <w:pPr>
         <w:pStyle w:val="2"/>
         <w:ind w:left="720" w:hanging="720"/>
         <w:rPr>
-          <w:rFonts w:hint="eastAsia"/>
-          <w:lang w:eastAsia="zh-CN"/>
-        </w:rPr>
-      </w:pPr>
-      <w:bookmarkStart w:id="33" w:name="_Toc456598596"/>
-      <w:bookmarkStart w:id="34" w:name="_Toc446332849"/>
-      <w:r>
+          <w:lang w:eastAsia="zh-CN"/>
+        </w:rPr>
+      </w:pPr>
+      <w:bookmarkStart w:id="34" w:name="_Toc456598596"/>
+      <w:bookmarkStart w:id="35" w:name="_Toc446332849"/>
+      <w:r>
+        <w:lastRenderedPageBreak/>
         <w:t>Usability</w:t>
       </w:r>
-      <w:bookmarkEnd w:id="33"/>
       <w:bookmarkEnd w:id="34"/>
+      <w:bookmarkEnd w:id="35"/>
       <w:r>
         <w:t xml:space="preserve"> </w:t>
       </w:r>
@@ -10233,14 +10196,13 @@
     <w:p>
       <w:pPr>
         <w:rPr>
-          <w:rFonts w:hint="eastAsia"/>
           <w:lang w:eastAsia="zh-CN"/>
         </w:rPr>
       </w:pPr>
     </w:p>
     <w:tbl>
       <w:tblPr>
-        <w:tblStyle w:val="af3"/>
+        <w:tblStyle w:val="af4"/>
         <w:tblW w:w="0" w:type="auto"/>
         <w:jc w:val="center"/>
         <w:tblLook w:val="04A0" w:firstRow="1" w:lastRow="0" w:firstColumn="1" w:lastColumn="0" w:noHBand="0" w:noVBand="1"/>
@@ -10262,13 +10224,12 @@
           <w:p>
             <w:pPr>
               <w:rPr>
-                <w:rFonts w:hint="eastAsia"/>
                 <w:lang w:eastAsia="zh-CN"/>
               </w:rPr>
             </w:pPr>
-            <w:bookmarkStart w:id="35" w:name="OLE_LINK21"/>
-            <w:bookmarkStart w:id="36" w:name="OLE_LINK22"/>
-            <w:bookmarkStart w:id="37" w:name="OLE_LINK24"/>
+            <w:bookmarkStart w:id="36" w:name="OLE_LINK21"/>
+            <w:bookmarkStart w:id="37" w:name="OLE_LINK22"/>
+            <w:bookmarkStart w:id="38" w:name="OLE_LINK24"/>
             <w:r>
               <w:rPr>
                 <w:b/>
@@ -10331,7 +10292,6 @@
           <w:p>
             <w:pPr>
               <w:rPr>
-                <w:rFonts w:hint="eastAsia"/>
                 <w:lang w:eastAsia="zh-CN"/>
               </w:rPr>
             </w:pPr>
@@ -10363,7 +10323,6 @@
           <w:p>
             <w:pPr>
               <w:rPr>
-                <w:rFonts w:hint="eastAsia"/>
                 <w:lang w:eastAsia="zh-CN"/>
               </w:rPr>
             </w:pPr>
@@ -10478,7 +10437,7 @@
               </w:rPr>
               <w:t xml:space="preserve"> and </w:t>
             </w:r>
-            <w:bookmarkStart w:id="38" w:name="OLE_LINK20"/>
+            <w:bookmarkStart w:id="39" w:name="OLE_LINK20"/>
             <w:r>
               <w:rPr>
                 <w:rFonts w:ascii="Arial" w:hAnsi="Arial" w:cs="Arial" w:hint="eastAsia"/>
@@ -10488,7 +10447,7 @@
               </w:rPr>
               <w:t>layout</w:t>
             </w:r>
-            <w:bookmarkEnd w:id="38"/>
+            <w:bookmarkEnd w:id="39"/>
           </w:p>
         </w:tc>
       </w:tr>
@@ -10534,16 +10493,12 @@
               <w:t>Fit Criterion:</w:t>
             </w:r>
             <w:r>
-              <w:t xml:space="preserve"> </w:t>
-            </w:r>
-            <w:r>
-              <w:t>All pages of the system follow the defined template and structure as specified in</w:t>
+              <w:t xml:space="preserve"> All pages of the system follow the defined template and structure as specified in</w:t>
             </w:r>
           </w:p>
           <w:p>
             <w:pPr>
               <w:rPr>
-                <w:rFonts w:hint="eastAsia"/>
                 <w:lang w:eastAsia="zh-CN"/>
               </w:rPr>
             </w:pPr>
@@ -10575,7 +10530,6 @@
           <w:p>
             <w:pPr>
               <w:rPr>
-                <w:rFonts w:hint="eastAsia"/>
                 <w:lang w:eastAsia="zh-CN"/>
               </w:rPr>
             </w:pPr>
@@ -10610,7 +10564,6 @@
           <w:p>
             <w:pPr>
               <w:rPr>
-                <w:rFonts w:hint="eastAsia"/>
                 <w:lang w:eastAsia="zh-CN"/>
               </w:rPr>
             </w:pPr>
@@ -10647,7 +10600,6 @@
               <w:rPr>
                 <w:b/>
               </w:rPr>
-              <w:lastRenderedPageBreak/>
               <w:t>Supporting Materials:</w:t>
             </w:r>
             <w:r>
@@ -10668,34 +10620,33 @@
           <w:p>
             <w:pPr>
               <w:rPr>
+                <w:lang w:eastAsia="zh-CN"/>
+              </w:rPr>
+            </w:pPr>
+            <w:r>
+              <w:rPr>
+                <w:b/>
+              </w:rPr>
+              <w:t>History:</w:t>
+            </w:r>
+            <w:r>
+              <w:t xml:space="preserve"> Created by </w:t>
+            </w:r>
+            <w:r>
+              <w:rPr>
                 <w:rFonts w:hint="eastAsia"/>
                 <w:lang w:eastAsia="zh-CN"/>
               </w:rPr>
-            </w:pPr>
-            <w:r>
-              <w:rPr>
-                <w:b/>
-              </w:rPr>
-              <w:t>History:</w:t>
-            </w:r>
-            <w:r>
-              <w:t xml:space="preserve"> Created by </w:t>
+              <w:t>Caixing Su</w:t>
+            </w:r>
+            <w:r>
+              <w:t xml:space="preserve"> </w:t>
             </w:r>
             <w:r>
               <w:rPr>
                 <w:rFonts w:hint="eastAsia"/>
                 <w:lang w:eastAsia="zh-CN"/>
               </w:rPr>
-              <w:t>Caixing Su</w:t>
-            </w:r>
-            <w:r>
-              <w:t xml:space="preserve"> </w:t>
-            </w:r>
-            <w:r>
-              <w:rPr>
-                <w:rFonts w:hint="eastAsia"/>
-                <w:lang w:eastAsia="zh-CN"/>
-              </w:rPr>
               <w:t>2</w:t>
             </w:r>
             <w:r>
@@ -10704,21 +10655,20 @@
           </w:p>
         </w:tc>
       </w:tr>
-      <w:bookmarkEnd w:id="35"/>
       <w:bookmarkEnd w:id="36"/>
       <w:bookmarkEnd w:id="37"/>
+      <w:bookmarkEnd w:id="38"/>
     </w:tbl>
     <w:p>
       <w:pPr>
         <w:rPr>
-          <w:rFonts w:hint="eastAsia"/>
           <w:lang w:eastAsia="zh-CN"/>
         </w:rPr>
       </w:pPr>
     </w:p>
     <w:tbl>
       <w:tblPr>
-        <w:tblStyle w:val="af3"/>
+        <w:tblStyle w:val="af4"/>
         <w:tblW w:w="0" w:type="auto"/>
         <w:jc w:val="center"/>
         <w:tblLook w:val="04A0" w:firstRow="1" w:lastRow="0" w:firstColumn="1" w:lastColumn="0" w:noHBand="0" w:noVBand="1"/>
@@ -10740,22 +10690,29 @@
           <w:p>
             <w:pPr>
               <w:rPr>
+                <w:lang w:eastAsia="zh-CN"/>
+              </w:rPr>
+            </w:pPr>
+            <w:bookmarkStart w:id="40" w:name="OLE_LINK23"/>
+            <w:r>
+              <w:rPr>
+                <w:b/>
+              </w:rPr>
+              <w:t>Requirement#:</w:t>
+            </w:r>
+            <w:r>
+              <w:rPr>
+                <w:b/>
+              </w:rPr>
+              <w:t>N</w:t>
+            </w:r>
+            <w:r>
+              <w:rPr>
                 <w:rFonts w:hint="eastAsia"/>
-                <w:lang w:eastAsia="zh-CN"/>
-              </w:rPr>
-            </w:pPr>
-            <w:bookmarkStart w:id="39" w:name="OLE_LINK23"/>
-            <w:r>
-              <w:rPr>
-                <w:b/>
-              </w:rPr>
-              <w:t>Requirement#:</w:t>
-            </w:r>
-            <w:r>
-              <w:rPr>
-                <w:b/>
-              </w:rPr>
-              <w:t>N</w:t>
+                <w:b/>
+                <w:lang w:eastAsia="zh-CN"/>
+              </w:rPr>
+              <w:t>F</w:t>
             </w:r>
             <w:r>
               <w:rPr>
@@ -10763,23 +10720,7 @@
                 <w:b/>
                 <w:lang w:eastAsia="zh-CN"/>
               </w:rPr>
-              <w:t>F</w:t>
-            </w:r>
-            <w:r>
-              <w:rPr>
-                <w:rFonts w:hint="eastAsia"/>
-                <w:b/>
-                <w:lang w:eastAsia="zh-CN"/>
-              </w:rPr>
-              <w:t>3.2.1.</w:t>
-            </w:r>
-            <w:r>
-              <w:rPr>
-                <w:rFonts w:hint="eastAsia"/>
-                <w:b/>
-                <w:lang w:eastAsia="zh-CN"/>
-              </w:rPr>
-              <w:t>2</w:t>
+              <w:t>3.2.1.2</w:t>
             </w:r>
           </w:p>
         </w:tc>
@@ -10791,7 +10732,6 @@
           <w:p>
             <w:pPr>
               <w:rPr>
-                <w:rFonts w:hint="eastAsia"/>
                 <w:lang w:eastAsia="zh-CN"/>
               </w:rPr>
             </w:pPr>
@@ -10823,7 +10763,6 @@
           <w:p>
             <w:pPr>
               <w:rPr>
-                <w:rFonts w:hint="eastAsia"/>
                 <w:lang w:eastAsia="zh-CN"/>
               </w:rPr>
             </w:pPr>
@@ -11038,7 +10977,16 @@
                 <w:szCs w:val="19"/>
                 <w:lang w:eastAsia="zh-CN"/>
               </w:rPr>
-              <w:t>Us</w:t>
+              <w:t>Users want to use the system without having to take any training records on the</w:t>
+            </w:r>
+            <w:r>
+              <w:rPr>
+                <w:rFonts w:ascii="Arial" w:hAnsi="Arial" w:cs="Arial" w:hint="eastAsia"/>
+                <w:sz w:val="19"/>
+                <w:szCs w:val="19"/>
+                <w:lang w:eastAsia="zh-CN"/>
+              </w:rPr>
+              <w:t xml:space="preserve"> </w:t>
             </w:r>
             <w:r>
               <w:rPr>
@@ -11047,7 +10995,56 @@
                 <w:szCs w:val="19"/>
                 <w:lang w:eastAsia="zh-CN"/>
               </w:rPr>
-              <w:t>ers want to use</w:t>
+              <w:t>system.</w:t>
+            </w:r>
+          </w:p>
+        </w:tc>
+      </w:tr>
+      <w:tr>
+        <w:trPr>
+          <w:jc w:val="center"/>
+        </w:trPr>
+        <w:tc>
+          <w:tcPr>
+            <w:tcW w:w="8296" w:type="dxa"/>
+            <w:gridSpan w:val="3"/>
+          </w:tcPr>
+          <w:p>
+            <w:r>
+              <w:rPr>
+                <w:b/>
+              </w:rPr>
+              <w:t>Source:</w:t>
+            </w:r>
+            <w:r>
+              <w:t xml:space="preserve"> </w:t>
+            </w:r>
+            <w:r>
+              <w:t>Administrator, Moderator, User</w:t>
+            </w:r>
+          </w:p>
+        </w:tc>
+      </w:tr>
+      <w:tr>
+        <w:trPr>
+          <w:jc w:val="center"/>
+        </w:trPr>
+        <w:tc>
+          <w:tcPr>
+            <w:tcW w:w="8296" w:type="dxa"/>
+            <w:gridSpan w:val="3"/>
+          </w:tcPr>
+          <w:p>
+            <w:pPr>
+              <w:rPr>
+                <w:lang w:eastAsia="zh-CN"/>
+              </w:rPr>
+            </w:pPr>
+            <w:r>
+              <w:rPr>
+                <w:b/>
+              </w:rPr>
+              <w:t>Fit Criterion:</w:t>
             </w:r>
             <w:r>
               <w:rPr>
@@ -11056,7 +11053,16 @@
                 <w:szCs w:val="19"/>
                 <w:lang w:eastAsia="zh-CN"/>
               </w:rPr>
-              <w:t xml:space="preserve"> the system without having to t</w:t>
+              <w:t xml:space="preserve"> The users can use </w:t>
+            </w:r>
+            <w:r>
+              <w:rPr>
+                <w:rFonts w:ascii="Arial" w:hAnsi="Arial" w:cs="Arial" w:hint="eastAsia"/>
+                <w:sz w:val="19"/>
+                <w:szCs w:val="19"/>
+                <w:lang w:eastAsia="zh-CN"/>
+              </w:rPr>
+              <w:t>FQA</w:t>
             </w:r>
             <w:r>
               <w:rPr>
@@ -11065,7 +11071,7 @@
                 <w:szCs w:val="19"/>
                 <w:lang w:eastAsia="zh-CN"/>
               </w:rPr>
-              <w:t>ake any training records on the</w:t>
+              <w:t xml:space="preserve"> system after at most </w:t>
             </w:r>
             <w:r>
               <w:rPr>
@@ -11074,7 +11080,7 @@
                 <w:szCs w:val="19"/>
                 <w:lang w:eastAsia="zh-CN"/>
               </w:rPr>
-              <w:t xml:space="preserve"> </w:t>
+              <w:t xml:space="preserve">half of </w:t>
             </w:r>
             <w:r>
               <w:rPr>
@@ -11083,7 +11089,7 @@
                 <w:szCs w:val="19"/>
                 <w:lang w:eastAsia="zh-CN"/>
               </w:rPr>
-              <w:t>system.</w:t>
+              <w:t>one day of exploring the system.</w:t>
             </w:r>
           </w:p>
         </w:tc>
@@ -11098,17 +11104,26 @@
             <w:gridSpan w:val="3"/>
           </w:tcPr>
           <w:p>
-            <w:r>
-              <w:rPr>
-                <w:b/>
-              </w:rPr>
-              <w:t>Source:</w:t>
+            <w:pPr>
+              <w:rPr>
+                <w:lang w:eastAsia="zh-CN"/>
+              </w:rPr>
+            </w:pPr>
+            <w:r>
+              <w:rPr>
+                <w:b/>
+              </w:rPr>
+              <w:t>Dependencies:</w:t>
             </w:r>
             <w:r>
               <w:t xml:space="preserve"> </w:t>
             </w:r>
             <w:r>
-              <w:t>Administrator, Moderator, User</w:t>
+              <w:rPr>
+                <w:rFonts w:hint="eastAsia"/>
+                <w:lang w:eastAsia="zh-CN"/>
+              </w:rPr>
+              <w:t>None</w:t>
             </w:r>
           </w:p>
         </w:tc>
@@ -11125,60 +11140,24 @@
           <w:p>
             <w:pPr>
               <w:rPr>
+                <w:lang w:eastAsia="zh-CN"/>
+              </w:rPr>
+            </w:pPr>
+            <w:r>
+              <w:rPr>
+                <w:b/>
+              </w:rPr>
+              <w:t>Rank of importance:</w:t>
+            </w:r>
+            <w:r>
+              <w:t xml:space="preserve"> </w:t>
+            </w:r>
+            <w:r>
+              <w:rPr>
                 <w:rFonts w:hint="eastAsia"/>
                 <w:lang w:eastAsia="zh-CN"/>
               </w:rPr>
-            </w:pPr>
-            <w:r>
-              <w:rPr>
-                <w:b/>
-              </w:rPr>
-              <w:t>Fit Criterion:</w:t>
-            </w:r>
-            <w:r>
-              <w:rPr>
-                <w:rFonts w:ascii="Arial" w:hAnsi="Arial" w:cs="Arial"/>
-                <w:sz w:val="19"/>
-                <w:szCs w:val="19"/>
-                <w:lang w:eastAsia="zh-CN"/>
-              </w:rPr>
-              <w:t xml:space="preserve"> The users can use </w:t>
-            </w:r>
-            <w:r>
-              <w:rPr>
-                <w:rFonts w:ascii="Arial" w:hAnsi="Arial" w:cs="Arial" w:hint="eastAsia"/>
-                <w:sz w:val="19"/>
-                <w:szCs w:val="19"/>
-                <w:lang w:eastAsia="zh-CN"/>
-              </w:rPr>
-              <w:t>FQA</w:t>
-            </w:r>
-            <w:r>
-              <w:rPr>
-                <w:rFonts w:ascii="Arial" w:hAnsi="Arial" w:cs="Arial"/>
-                <w:sz w:val="19"/>
-                <w:szCs w:val="19"/>
-                <w:lang w:eastAsia="zh-CN"/>
-              </w:rPr>
-              <w:t xml:space="preserve"> system after at most </w:t>
-            </w:r>
-            <w:r>
-              <w:rPr>
-                <w:rFonts w:ascii="Arial" w:hAnsi="Arial" w:cs="Arial" w:hint="eastAsia"/>
-                <w:sz w:val="19"/>
-                <w:szCs w:val="19"/>
-                <w:lang w:eastAsia="zh-CN"/>
-              </w:rPr>
-              <w:t xml:space="preserve">half of </w:t>
-            </w:r>
-            <w:r>
-              <w:rPr>
-                <w:rFonts w:ascii="Arial" w:hAnsi="Arial" w:cs="Arial"/>
-                <w:sz w:val="19"/>
-                <w:szCs w:val="19"/>
-                <w:lang w:eastAsia="zh-CN"/>
-              </w:rPr>
-              <w:t>one day of exploring the system.</w:t>
+              <w:t>Essential</w:t>
             </w:r>
           </w:p>
         </w:tc>
@@ -11193,27 +11172,14 @@
             <w:gridSpan w:val="3"/>
           </w:tcPr>
           <w:p>
-            <w:pPr>
-              <w:rPr>
-                <w:rFonts w:hint="eastAsia"/>
-                <w:lang w:eastAsia="zh-CN"/>
-              </w:rPr>
-            </w:pPr>
-            <w:r>
-              <w:rPr>
-                <w:b/>
-              </w:rPr>
-              <w:t>Dependencies:</w:t>
-            </w:r>
-            <w:r>
-              <w:t xml:space="preserve"> </w:t>
-            </w:r>
-            <w:r>
-              <w:rPr>
-                <w:rFonts w:hint="eastAsia"/>
-                <w:lang w:eastAsia="zh-CN"/>
-              </w:rPr>
-              <w:t>None</w:t>
+            <w:r>
+              <w:rPr>
+                <w:b/>
+              </w:rPr>
+              <w:t>Supporting Materials:</w:t>
+            </w:r>
+            <w:r>
+              <w:t xml:space="preserve"> None</w:t>
             </w:r>
           </w:p>
         </w:tc>
@@ -11230,15 +11196,24 @@
           <w:p>
             <w:pPr>
               <w:rPr>
+                <w:lang w:eastAsia="zh-CN"/>
+              </w:rPr>
+            </w:pPr>
+            <w:r>
+              <w:rPr>
+                <w:b/>
+              </w:rPr>
+              <w:t>History:</w:t>
+            </w:r>
+            <w:r>
+              <w:t xml:space="preserve"> Created by </w:t>
+            </w:r>
+            <w:r>
+              <w:rPr>
                 <w:rFonts w:hint="eastAsia"/>
                 <w:lang w:eastAsia="zh-CN"/>
               </w:rPr>
-            </w:pPr>
-            <w:r>
-              <w:rPr>
-                <w:b/>
-              </w:rPr>
-              <w:t>Rank of importance:</w:t>
+              <w:t>Caixing Su</w:t>
             </w:r>
             <w:r>
               <w:t xml:space="preserve"> </w:t>
@@ -11248,73 +11223,6 @@
                 <w:rFonts w:hint="eastAsia"/>
                 <w:lang w:eastAsia="zh-CN"/>
               </w:rPr>
-              <w:t>Essential</w:t>
-            </w:r>
-          </w:p>
-        </w:tc>
-      </w:tr>
-      <w:tr>
-        <w:trPr>
-          <w:jc w:val="center"/>
-        </w:trPr>
-        <w:tc>
-          <w:tcPr>
-            <w:tcW w:w="8296" w:type="dxa"/>
-            <w:gridSpan w:val="3"/>
-          </w:tcPr>
-          <w:p>
-            <w:r>
-              <w:rPr>
-                <w:b/>
-              </w:rPr>
-              <w:t>Supporting Materials:</w:t>
-            </w:r>
-            <w:r>
-              <w:t xml:space="preserve"> None</w:t>
-            </w:r>
-          </w:p>
-        </w:tc>
-      </w:tr>
-      <w:tr>
-        <w:trPr>
-          <w:jc w:val="center"/>
-        </w:trPr>
-        <w:tc>
-          <w:tcPr>
-            <w:tcW w:w="8296" w:type="dxa"/>
-            <w:gridSpan w:val="3"/>
-          </w:tcPr>
-          <w:p>
-            <w:pPr>
-              <w:rPr>
-                <w:rFonts w:hint="eastAsia"/>
-                <w:lang w:eastAsia="zh-CN"/>
-              </w:rPr>
-            </w:pPr>
-            <w:r>
-              <w:rPr>
-                <w:b/>
-              </w:rPr>
-              <w:t>History:</w:t>
-            </w:r>
-            <w:r>
-              <w:t xml:space="preserve"> Created by </w:t>
-            </w:r>
-            <w:r>
-              <w:rPr>
-                <w:rFonts w:hint="eastAsia"/>
-                <w:lang w:eastAsia="zh-CN"/>
-              </w:rPr>
-              <w:t>Caixing Su</w:t>
-            </w:r>
-            <w:r>
-              <w:t xml:space="preserve"> </w:t>
-            </w:r>
-            <w:r>
-              <w:rPr>
-                <w:rFonts w:hint="eastAsia"/>
-                <w:lang w:eastAsia="zh-CN"/>
-              </w:rPr>
               <w:t>2</w:t>
             </w:r>
             <w:r>
@@ -11323,12 +11231,11 @@
           </w:p>
         </w:tc>
       </w:tr>
-      <w:bookmarkEnd w:id="39"/>
+      <w:bookmarkEnd w:id="40"/>
     </w:tbl>
     <w:p>
       <w:pPr>
         <w:rPr>
-          <w:rFonts w:hint="eastAsia"/>
           <w:lang w:eastAsia="zh-CN"/>
         </w:rPr>
       </w:pPr>
@@ -11355,14 +11262,13 @@
     <w:p>
       <w:pPr>
         <w:rPr>
-          <w:rFonts w:hint="eastAsia"/>
           <w:lang w:eastAsia="zh-CN"/>
         </w:rPr>
       </w:pPr>
     </w:p>
     <w:tbl>
       <w:tblPr>
-        <w:tblStyle w:val="af3"/>
+        <w:tblStyle w:val="af4"/>
         <w:tblW w:w="0" w:type="auto"/>
         <w:jc w:val="center"/>
         <w:tblLook w:val="04A0" w:firstRow="1" w:lastRow="0" w:firstColumn="1" w:lastColumn="0" w:noHBand="0" w:noVBand="1"/>
@@ -11384,7 +11290,6 @@
           <w:p>
             <w:pPr>
               <w:rPr>
-                <w:rFonts w:hint="eastAsia"/>
                 <w:lang w:eastAsia="zh-CN"/>
               </w:rPr>
             </w:pPr>
@@ -11514,7 +11419,6 @@
           <w:p>
             <w:pPr>
               <w:rPr>
-                <w:rFonts w:hint="eastAsia"/>
                 <w:lang w:eastAsia="zh-CN"/>
               </w:rPr>
             </w:pPr>
@@ -11555,10 +11459,7 @@
               <w:t xml:space="preserve"> </w:t>
             </w:r>
             <w:r>
-              <w:t>The system should</w:t>
-            </w:r>
-            <w:r>
-              <w:t xml:space="preserve"> automatically log out after </w:t>
+              <w:t xml:space="preserve">The system should automatically log out after </w:t>
             </w:r>
             <w:r>
               <w:rPr>
@@ -11568,10 +11469,7 @@
               <w:t>thirty</w:t>
             </w:r>
             <w:r>
-              <w:t xml:space="preserve"> minute</w:t>
-            </w:r>
-            <w:r>
-              <w:t>s of being idle and ask the</w:t>
+              <w:t xml:space="preserve"> minutes of being idle and ask the</w:t>
             </w:r>
             <w:r>
               <w:rPr>
@@ -11666,7 +11564,6 @@
           <w:p>
             <w:pPr>
               <w:rPr>
-                <w:rFonts w:hint="eastAsia"/>
                 <w:lang w:eastAsia="zh-CN"/>
               </w:rPr>
             </w:pPr>
@@ -11721,7 +11618,6 @@
           <w:p>
             <w:pPr>
               <w:rPr>
-                <w:rFonts w:hint="eastAsia"/>
                 <w:lang w:eastAsia="zh-CN"/>
               </w:rPr>
             </w:pPr>
@@ -11756,7 +11652,6 @@
           <w:p>
             <w:pPr>
               <w:rPr>
-                <w:rFonts w:hint="eastAsia"/>
                 <w:lang w:eastAsia="zh-CN"/>
               </w:rPr>
             </w:pPr>
@@ -11769,7 +11664,7 @@
             <w:r>
               <w:t xml:space="preserve"> </w:t>
             </w:r>
-            <w:bookmarkStart w:id="40" w:name="OLE_LINK25"/>
+            <w:bookmarkStart w:id="41" w:name="OLE_LINK25"/>
             <w:r>
               <w:rPr>
                 <w:rFonts w:ascii="Arial" w:hAnsi="Arial" w:cs="Arial"/>
@@ -11779,7 +11674,7 @@
               </w:rPr>
               <w:t>Desirable</w:t>
             </w:r>
-            <w:bookmarkEnd w:id="40"/>
+            <w:bookmarkEnd w:id="41"/>
           </w:p>
         </w:tc>
       </w:tr>
@@ -11817,34 +11712,33 @@
           <w:p>
             <w:pPr>
               <w:rPr>
+                <w:lang w:eastAsia="zh-CN"/>
+              </w:rPr>
+            </w:pPr>
+            <w:r>
+              <w:rPr>
+                <w:b/>
+              </w:rPr>
+              <w:t>History:</w:t>
+            </w:r>
+            <w:r>
+              <w:t xml:space="preserve"> Created by </w:t>
+            </w:r>
+            <w:r>
+              <w:rPr>
                 <w:rFonts w:hint="eastAsia"/>
                 <w:lang w:eastAsia="zh-CN"/>
               </w:rPr>
-            </w:pPr>
-            <w:r>
-              <w:rPr>
-                <w:b/>
-              </w:rPr>
-              <w:t>History:</w:t>
-            </w:r>
-            <w:r>
-              <w:t xml:space="preserve"> Created by </w:t>
+              <w:t>Caixing Su</w:t>
+            </w:r>
+            <w:r>
+              <w:t xml:space="preserve"> </w:t>
             </w:r>
             <w:r>
               <w:rPr>
                 <w:rFonts w:hint="eastAsia"/>
                 <w:lang w:eastAsia="zh-CN"/>
               </w:rPr>
-              <w:t>Caixing Su</w:t>
-            </w:r>
-            <w:r>
-              <w:t xml:space="preserve"> </w:t>
-            </w:r>
-            <w:r>
-              <w:rPr>
-                <w:rFonts w:hint="eastAsia"/>
-                <w:lang w:eastAsia="zh-CN"/>
-              </w:rPr>
               <w:t>2</w:t>
             </w:r>
             <w:r>
@@ -11857,7 +11751,6 @@
     <w:p>
       <w:pPr>
         <w:rPr>
-          <w:rFonts w:hint="eastAsia"/>
           <w:lang w:eastAsia="zh-CN"/>
         </w:rPr>
       </w:pPr>
@@ -11874,44 +11767,45 @@
         <w:pStyle w:val="3"/>
         <w:ind w:left="720" w:hanging="720"/>
       </w:pPr>
-      <w:bookmarkStart w:id="41" w:name="OLE_LINK14"/>
-      <w:bookmarkStart w:id="42" w:name="OLE_LINK15"/>
-      <w:bookmarkStart w:id="43" w:name="_Toc456598597"/>
-      <w:bookmarkStart w:id="44" w:name="_Toc446332850"/>
+      <w:bookmarkStart w:id="42" w:name="_Toc456598597"/>
+      <w:bookmarkStart w:id="43" w:name="_Toc446332850"/>
+      <w:bookmarkStart w:id="44" w:name="OLE_LINK14"/>
+      <w:bookmarkStart w:id="45" w:name="OLE_LINK15"/>
       <w:r>
         <w:t>&lt;Usability Requirement One&gt;</w:t>
       </w:r>
+      <w:bookmarkEnd w:id="42"/>
       <w:bookmarkEnd w:id="43"/>
+    </w:p>
+    <w:p>
+      <w:pPr>
+        <w:pStyle w:val="InfoBlue"/>
+      </w:pPr>
+      <w:r>
+        <w:t>[The requirement description goes here.]</w:t>
+      </w:r>
+    </w:p>
+    <w:p>
+      <w:pPr>
+        <w:pStyle w:val="2"/>
+      </w:pPr>
+      <w:bookmarkStart w:id="46" w:name="_Toc456598598"/>
+      <w:bookmarkStart w:id="47" w:name="_Toc446332851"/>
       <w:bookmarkEnd w:id="44"/>
-    </w:p>
-    <w:p>
-      <w:pPr>
-        <w:pStyle w:val="InfoBlue"/>
-      </w:pPr>
-      <w:r>
-        <w:t>[The requirement description goes here.]</w:t>
-      </w:r>
-    </w:p>
-    <w:p>
-      <w:pPr>
-        <w:pStyle w:val="2"/>
-      </w:pPr>
-      <w:bookmarkStart w:id="45" w:name="_Toc456598598"/>
-      <w:bookmarkStart w:id="46" w:name="_Toc446332851"/>
-      <w:bookmarkEnd w:id="41"/>
-      <w:bookmarkEnd w:id="42"/>
-      <w:r>
+      <w:bookmarkEnd w:id="45"/>
+      <w:r>
+        <w:lastRenderedPageBreak/>
         <w:t>Reliability</w:t>
       </w:r>
-      <w:bookmarkEnd w:id="45"/>
       <w:bookmarkEnd w:id="46"/>
+      <w:bookmarkEnd w:id="47"/>
       <w:r>
         <w:t xml:space="preserve"> </w:t>
       </w:r>
     </w:p>
     <w:tbl>
       <w:tblPr>
-        <w:tblStyle w:val="af3"/>
+        <w:tblStyle w:val="af4"/>
         <w:tblW w:w="0" w:type="auto"/>
         <w:jc w:val="center"/>
         <w:tblLook w:val="04A0" w:firstRow="1" w:lastRow="0" w:firstColumn="1" w:lastColumn="0" w:noHBand="0" w:noVBand="1"/>
@@ -11933,12 +11827,11 @@
           <w:p>
             <w:pPr>
               <w:rPr>
-                <w:rFonts w:hint="eastAsia"/>
                 <w:lang w:eastAsia="zh-CN"/>
               </w:rPr>
             </w:pPr>
-            <w:bookmarkStart w:id="47" w:name="_Toc456598599"/>
-            <w:bookmarkStart w:id="48" w:name="_Toc446332852"/>
+            <w:bookmarkStart w:id="48" w:name="_Toc456598599"/>
+            <w:bookmarkStart w:id="49" w:name="_Toc446332852"/>
             <w:r>
               <w:rPr>
                 <w:b/>
@@ -12026,7 +11919,6 @@
           <w:p>
             <w:pPr>
               <w:rPr>
-                <w:rFonts w:hint="eastAsia"/>
                 <w:lang w:eastAsia="zh-CN"/>
               </w:rPr>
             </w:pPr>
@@ -12160,7 +12052,6 @@
           <w:p>
             <w:pPr>
               <w:rPr>
-                <w:rFonts w:hint="eastAsia"/>
                 <w:lang w:eastAsia="zh-CN"/>
               </w:rPr>
             </w:pPr>
@@ -12203,7 +12094,6 @@
           <w:p>
             <w:pPr>
               <w:rPr>
-                <w:rFonts w:hint="eastAsia"/>
                 <w:lang w:eastAsia="zh-CN"/>
               </w:rPr>
             </w:pPr>
@@ -12238,7 +12128,6 @@
           <w:p>
             <w:pPr>
               <w:rPr>
-                <w:rFonts w:hint="eastAsia"/>
                 <w:lang w:eastAsia="zh-CN"/>
               </w:rPr>
             </w:pPr>
@@ -12295,7 +12184,6 @@
           <w:p>
             <w:pPr>
               <w:rPr>
-                <w:rFonts w:hint="eastAsia"/>
                 <w:lang w:eastAsia="zh-CN"/>
               </w:rPr>
             </w:pPr>
@@ -12338,44 +12226,40 @@
         <w:ind w:left="720" w:hanging="720"/>
       </w:pPr>
       <w:r>
-        <w:lastRenderedPageBreak/>
         <w:t xml:space="preserve"> </w:t>
       </w:r>
       <w:r>
         <w:t>&lt;Reliability Requirement One&gt;</w:t>
       </w:r>
-      <w:bookmarkEnd w:id="47"/>
       <w:bookmarkEnd w:id="48"/>
+      <w:bookmarkEnd w:id="49"/>
     </w:p>
     <w:p>
       <w:pPr>
         <w:pStyle w:val="InfoBlue"/>
       </w:pPr>
-      <w:proofErr w:type="gramStart"/>
       <w:r>
         <w:t>[The requirement description.]</w:t>
       </w:r>
-      <w:proofErr w:type="gramEnd"/>
     </w:p>
     <w:p>
       <w:pPr>
         <w:pStyle w:val="2"/>
         <w:rPr>
-          <w:rFonts w:hint="eastAsia"/>
-          <w:lang w:eastAsia="zh-CN"/>
-        </w:rPr>
-      </w:pPr>
-      <w:bookmarkStart w:id="49" w:name="_Toc456598600"/>
-      <w:bookmarkStart w:id="50" w:name="_Toc446332853"/>
+          <w:lang w:eastAsia="zh-CN"/>
+        </w:rPr>
+      </w:pPr>
+      <w:bookmarkStart w:id="50" w:name="_Toc456598600"/>
+      <w:bookmarkStart w:id="51" w:name="_Toc446332853"/>
       <w:r>
         <w:t>Performance</w:t>
       </w:r>
-      <w:bookmarkEnd w:id="49"/>
       <w:bookmarkEnd w:id="50"/>
+      <w:bookmarkEnd w:id="51"/>
     </w:p>
     <w:tbl>
       <w:tblPr>
-        <w:tblStyle w:val="af3"/>
+        <w:tblStyle w:val="af4"/>
         <w:tblW w:w="0" w:type="auto"/>
         <w:jc w:val="center"/>
         <w:tblLook w:val="04A0" w:firstRow="1" w:lastRow="0" w:firstColumn="1" w:lastColumn="0" w:noHBand="0" w:noVBand="1"/>
@@ -12397,11 +12281,10 @@
           <w:p>
             <w:pPr>
               <w:rPr>
-                <w:rFonts w:hint="eastAsia"/>
                 <w:lang w:eastAsia="zh-CN"/>
               </w:rPr>
             </w:pPr>
-            <w:bookmarkStart w:id="51" w:name="OLE_LINK17"/>
+            <w:bookmarkStart w:id="52" w:name="OLE_LINK17"/>
             <w:r>
               <w:rPr>
                 <w:b/>
@@ -12434,7 +12317,6 @@
           <w:p>
             <w:pPr>
               <w:rPr>
-                <w:rFonts w:hint="eastAsia"/>
                 <w:lang w:eastAsia="zh-CN"/>
               </w:rPr>
             </w:pPr>
@@ -12464,7 +12346,6 @@
           <w:p>
             <w:pPr>
               <w:rPr>
-                <w:rFonts w:hint="eastAsia"/>
                 <w:lang w:eastAsia="zh-CN"/>
               </w:rPr>
             </w:pPr>
@@ -12557,15 +12438,7 @@
               <w:t xml:space="preserve"> </w:t>
             </w:r>
             <w:r>
-              <w:t xml:space="preserve">All users want to use the system at </w:t>
-            </w:r>
-            <w:proofErr w:type="spellStart"/>
-            <w:r>
-              <w:t>anytime</w:t>
-            </w:r>
-            <w:proofErr w:type="spellEnd"/>
-            <w:r>
-              <w:t xml:space="preserve"> (24 hours per day, seven days per week).</w:t>
+              <w:t>All users want to use the system at anytime (24 hours per day, seven days per week).</w:t>
             </w:r>
           </w:p>
         </w:tc>
@@ -12612,25 +12485,12 @@
               <w:t>Fit Criterion:</w:t>
             </w:r>
             <w:r>
-              <w:t xml:space="preserve"> Any authorized user can use the system at </w:t>
-            </w:r>
-            <w:proofErr w:type="spellStart"/>
-            <w:r>
-              <w:t>anytime</w:t>
-            </w:r>
-            <w:proofErr w:type="spellEnd"/>
-            <w:r>
-              <w:t xml:space="preserve"> (24 hours per day, seven days</w:t>
-            </w:r>
-          </w:p>
-          <w:p>
-            <w:proofErr w:type="gramStart"/>
-            <w:r>
-              <w:t>per</w:t>
-            </w:r>
-            <w:proofErr w:type="gramEnd"/>
-            <w:r>
-              <w:t xml:space="preserve"> week).</w:t>
+              <w:t xml:space="preserve"> Any authorized user can use the system at anytime (24 hours per day, seven days</w:t>
+            </w:r>
+          </w:p>
+          <w:p>
+            <w:r>
+              <w:t>per week).</w:t>
             </w:r>
           </w:p>
         </w:tc>
@@ -12647,7 +12507,6 @@
           <w:p>
             <w:pPr>
               <w:rPr>
-                <w:rFonts w:hint="eastAsia"/>
                 <w:lang w:eastAsia="zh-CN"/>
               </w:rPr>
             </w:pPr>
@@ -12682,7 +12541,6 @@
           <w:p>
             <w:pPr>
               <w:rPr>
-                <w:rFonts w:hint="eastAsia"/>
                 <w:lang w:eastAsia="zh-CN"/>
               </w:rPr>
             </w:pPr>
@@ -12739,34 +12597,33 @@
           <w:p>
             <w:pPr>
               <w:rPr>
+                <w:lang w:eastAsia="zh-CN"/>
+              </w:rPr>
+            </w:pPr>
+            <w:r>
+              <w:rPr>
+                <w:b/>
+              </w:rPr>
+              <w:t>History:</w:t>
+            </w:r>
+            <w:r>
+              <w:t xml:space="preserve"> Created by </w:t>
+            </w:r>
+            <w:r>
+              <w:rPr>
                 <w:rFonts w:hint="eastAsia"/>
                 <w:lang w:eastAsia="zh-CN"/>
               </w:rPr>
-            </w:pPr>
-            <w:r>
-              <w:rPr>
-                <w:b/>
-              </w:rPr>
-              <w:t>History:</w:t>
-            </w:r>
-            <w:r>
-              <w:t xml:space="preserve"> Created by </w:t>
+              <w:t>Caixing Su</w:t>
+            </w:r>
+            <w:r>
+              <w:t xml:space="preserve"> </w:t>
             </w:r>
             <w:r>
               <w:rPr>
                 <w:rFonts w:hint="eastAsia"/>
                 <w:lang w:eastAsia="zh-CN"/>
               </w:rPr>
-              <w:t>Caixing Su</w:t>
-            </w:r>
-            <w:r>
-              <w:t xml:space="preserve"> </w:t>
-            </w:r>
-            <w:r>
-              <w:rPr>
-                <w:rFonts w:hint="eastAsia"/>
-                <w:lang w:eastAsia="zh-CN"/>
-              </w:rPr>
               <w:t>2</w:t>
             </w:r>
             <w:r>
@@ -12775,19 +12632,18 @@
           </w:p>
         </w:tc>
       </w:tr>
-      <w:bookmarkEnd w:id="51"/>
+      <w:bookmarkEnd w:id="52"/>
     </w:tbl>
     <w:p>
       <w:pPr>
         <w:rPr>
-          <w:rFonts w:hint="eastAsia"/>
           <w:lang w:eastAsia="zh-CN"/>
         </w:rPr>
       </w:pPr>
     </w:p>
     <w:tbl>
       <w:tblPr>
-        <w:tblStyle w:val="af3"/>
+        <w:tblStyle w:val="af4"/>
         <w:tblW w:w="0" w:type="auto"/>
         <w:jc w:val="center"/>
         <w:tblLook w:val="04A0" w:firstRow="1" w:lastRow="0" w:firstColumn="1" w:lastColumn="0" w:noHBand="0" w:noVBand="1"/>
@@ -12809,7 +12665,6 @@
           <w:p>
             <w:pPr>
               <w:rPr>
-                <w:rFonts w:hint="eastAsia"/>
                 <w:lang w:eastAsia="zh-CN"/>
               </w:rPr>
             </w:pPr>
@@ -12845,7 +12700,6 @@
           <w:p>
             <w:pPr>
               <w:rPr>
-                <w:rFonts w:hint="eastAsia"/>
                 <w:lang w:eastAsia="zh-CN"/>
               </w:rPr>
             </w:pPr>
@@ -12875,7 +12729,6 @@
           <w:p>
             <w:pPr>
               <w:rPr>
-                <w:rFonts w:hint="eastAsia"/>
                 <w:lang w:eastAsia="zh-CN"/>
               </w:rPr>
             </w:pPr>
@@ -13048,7 +12901,6 @@
           <w:p>
             <w:pPr>
               <w:rPr>
-                <w:rFonts w:hint="eastAsia"/>
                 <w:lang w:eastAsia="zh-CN"/>
               </w:rPr>
             </w:pPr>
@@ -13083,7 +12935,6 @@
           <w:p>
             <w:pPr>
               <w:rPr>
-                <w:rFonts w:hint="eastAsia"/>
                 <w:lang w:eastAsia="zh-CN"/>
               </w:rPr>
             </w:pPr>
@@ -13140,34 +12991,33 @@
           <w:p>
             <w:pPr>
               <w:rPr>
+                <w:lang w:eastAsia="zh-CN"/>
+              </w:rPr>
+            </w:pPr>
+            <w:r>
+              <w:rPr>
+                <w:b/>
+              </w:rPr>
+              <w:t>History:</w:t>
+            </w:r>
+            <w:r>
+              <w:t xml:space="preserve"> Created by </w:t>
+            </w:r>
+            <w:r>
+              <w:rPr>
                 <w:rFonts w:hint="eastAsia"/>
                 <w:lang w:eastAsia="zh-CN"/>
               </w:rPr>
-            </w:pPr>
-            <w:r>
-              <w:rPr>
-                <w:b/>
-              </w:rPr>
-              <w:t>History:</w:t>
-            </w:r>
-            <w:r>
-              <w:t xml:space="preserve"> Created by </w:t>
+              <w:t>Caixing Su</w:t>
+            </w:r>
+            <w:r>
+              <w:t xml:space="preserve"> </w:t>
             </w:r>
             <w:r>
               <w:rPr>
                 <w:rFonts w:hint="eastAsia"/>
                 <w:lang w:eastAsia="zh-CN"/>
               </w:rPr>
-              <w:t>Caixing Su</w:t>
-            </w:r>
-            <w:r>
-              <w:t xml:space="preserve"> </w:t>
-            </w:r>
-            <w:r>
-              <w:rPr>
-                <w:rFonts w:hint="eastAsia"/>
-                <w:lang w:eastAsia="zh-CN"/>
-              </w:rPr>
               <w:t>2</w:t>
             </w:r>
             <w:r>
@@ -13180,14 +13030,13 @@
     <w:p>
       <w:pPr>
         <w:rPr>
-          <w:rFonts w:hint="eastAsia"/>
           <w:lang w:eastAsia="zh-CN"/>
         </w:rPr>
       </w:pPr>
     </w:p>
     <w:tbl>
       <w:tblPr>
-        <w:tblStyle w:val="af3"/>
+        <w:tblStyle w:val="af4"/>
         <w:tblW w:w="0" w:type="auto"/>
         <w:jc w:val="center"/>
         <w:tblLook w:val="04A0" w:firstRow="1" w:lastRow="0" w:firstColumn="1" w:lastColumn="0" w:noHBand="0" w:noVBand="1"/>
@@ -13209,12 +13058,11 @@
           <w:p>
             <w:pPr>
               <w:rPr>
-                <w:rFonts w:hint="eastAsia"/>
                 <w:lang w:eastAsia="zh-CN"/>
               </w:rPr>
             </w:pPr>
-            <w:bookmarkStart w:id="52" w:name="OLE_LINK18"/>
-            <w:bookmarkStart w:id="53" w:name="OLE_LINK19"/>
+            <w:bookmarkStart w:id="53" w:name="OLE_LINK18"/>
+            <w:bookmarkStart w:id="54" w:name="OLE_LINK19"/>
             <w:r>
               <w:rPr>
                 <w:b/>
@@ -13247,7 +13095,6 @@
           <w:p>
             <w:pPr>
               <w:rPr>
-                <w:rFonts w:hint="eastAsia"/>
                 <w:lang w:eastAsia="zh-CN"/>
               </w:rPr>
             </w:pPr>
@@ -13277,7 +13124,6 @@
           <w:p>
             <w:pPr>
               <w:rPr>
-                <w:rFonts w:hint="eastAsia"/>
                 <w:lang w:eastAsia="zh-CN"/>
               </w:rPr>
             </w:pPr>
@@ -13400,8 +13246,6 @@
             <w:r>
               <w:t>Administrator, Moderator, User</w:t>
             </w:r>
-            <w:bookmarkStart w:id="54" w:name="_GoBack"/>
-            <w:bookmarkEnd w:id="54"/>
           </w:p>
         </w:tc>
       </w:tr>
@@ -13455,7 +13299,6 @@
           <w:p>
             <w:pPr>
               <w:rPr>
-                <w:rFonts w:hint="eastAsia"/>
                 <w:lang w:eastAsia="zh-CN"/>
               </w:rPr>
             </w:pPr>
@@ -13490,7 +13333,6 @@
           <w:p>
             <w:pPr>
               <w:rPr>
-                <w:rFonts w:hint="eastAsia"/>
                 <w:lang w:eastAsia="zh-CN"/>
               </w:rPr>
             </w:pPr>
@@ -13498,6 +13340,7 @@
               <w:rPr>
                 <w:b/>
               </w:rPr>
+              <w:lastRenderedPageBreak/>
               <w:t>Rank of importance:</w:t>
             </w:r>
             <w:r>
@@ -13547,34 +13390,33 @@
           <w:p>
             <w:pPr>
               <w:rPr>
+                <w:lang w:eastAsia="zh-CN"/>
+              </w:rPr>
+            </w:pPr>
+            <w:r>
+              <w:rPr>
+                <w:b/>
+              </w:rPr>
+              <w:t>History:</w:t>
+            </w:r>
+            <w:r>
+              <w:t xml:space="preserve"> Created by </w:t>
+            </w:r>
+            <w:r>
+              <w:rPr>
                 <w:rFonts w:hint="eastAsia"/>
                 <w:lang w:eastAsia="zh-CN"/>
               </w:rPr>
-            </w:pPr>
-            <w:r>
-              <w:rPr>
-                <w:b/>
-              </w:rPr>
-              <w:t>History:</w:t>
-            </w:r>
-            <w:r>
-              <w:t xml:space="preserve"> Created by </w:t>
+              <w:t>Caixing Su</w:t>
+            </w:r>
+            <w:r>
+              <w:t xml:space="preserve"> </w:t>
             </w:r>
             <w:r>
               <w:rPr>
                 <w:rFonts w:hint="eastAsia"/>
                 <w:lang w:eastAsia="zh-CN"/>
               </w:rPr>
-              <w:t>Caixing Su</w:t>
-            </w:r>
-            <w:r>
-              <w:t xml:space="preserve"> </w:t>
-            </w:r>
-            <w:r>
-              <w:rPr>
-                <w:rFonts w:hint="eastAsia"/>
-                <w:lang w:eastAsia="zh-CN"/>
-              </w:rPr>
               <w:t>2</w:t>
             </w:r>
             <w:r>
@@ -13583,24 +13425,23 @@
           </w:p>
         </w:tc>
       </w:tr>
-      <w:bookmarkEnd w:id="52"/>
       <w:bookmarkEnd w:id="53"/>
+      <w:bookmarkEnd w:id="54"/>
     </w:tbl>
     <w:p>
       <w:pPr>
         <w:pStyle w:val="InfoBlue"/>
         <w:ind w:left="0"/>
         <w:rPr>
-          <w:rFonts w:hint="eastAsia"/>
           <w:lang w:eastAsia="zh-CN"/>
         </w:rPr>
       </w:pPr>
     </w:p>
     <w:sectPr>
-      <w:headerReference w:type="default" r:id="rId12"/>
-      <w:footerReference w:type="default" r:id="rId13"/>
-      <w:headerReference w:type="first" r:id="rId14"/>
-      <w:footerReference w:type="first" r:id="rId15"/>
+      <w:headerReference w:type="default" r:id="rId11"/>
+      <w:footerReference w:type="default" r:id="rId12"/>
+      <w:headerReference w:type="first" r:id="rId13"/>
+      <w:footerReference w:type="first" r:id="rId14"/>
       <w:pgSz w:w="12240" w:h="15840" w:code="1"/>
       <w:pgMar w:top="1440" w:right="1440" w:bottom="1440" w:left="1440" w:header="720" w:footer="720" w:gutter="0"/>
       <w:cols w:space="720"/>
@@ -13610,7 +13451,7 @@
 </file>
 
 <file path=word/endnotes.xml><?xml version="1.0" encoding="utf-8"?>
-<w:endnotes xmlns:wpc="http://schemas.microsoft.com/office/word/2010/wordprocessingCanvas" xmlns:mc="http://schemas.openxmlformats.org/markup-compatibility/2006" xmlns:o="urn:schemas-microsoft-com:office:office" xmlns:r="http://schemas.openxmlformats.org/officeDocument/2006/relationships" xmlns:m="http://schemas.openxmlformats.org/officeDocument/2006/math" xmlns:v="urn:schemas-microsoft-com:vml" xmlns:wp14="http://schemas.microsoft.com/office/word/2010/wordprocessingDrawing" xmlns:wp="http://schemas.openxmlformats.org/drawingml/2006/wordprocessingDrawing" xmlns:w10="urn:schemas-microsoft-com:office:word" xmlns:w="http://schemas.openxmlformats.org/wordprocessingml/2006/main" xmlns:w14="http://schemas.microsoft.com/office/word/2010/wordml" xmlns:wpg="http://schemas.microsoft.com/office/word/2010/wordprocessingGroup" xmlns:wpi="http://schemas.microsoft.com/office/word/2010/wordprocessingInk" xmlns:wne="http://schemas.microsoft.com/office/word/2006/wordml" xmlns:wps="http://schemas.microsoft.com/office/word/2010/wordprocessingShape" mc:Ignorable="w14 wp14">
+<w:endnotes xmlns:wpc="http://schemas.microsoft.com/office/word/2010/wordprocessingCanvas" xmlns:cx="http://schemas.microsoft.com/office/drawing/2014/chartex" xmlns:cx1="http://schemas.microsoft.com/office/drawing/2015/9/8/chartex" xmlns:mc="http://schemas.openxmlformats.org/markup-compatibility/2006" xmlns:o="urn:schemas-microsoft-com:office:office" xmlns:r="http://schemas.openxmlformats.org/officeDocument/2006/relationships" xmlns:m="http://schemas.openxmlformats.org/officeDocument/2006/math" xmlns:v="urn:schemas-microsoft-com:vml" xmlns:wp14="http://schemas.microsoft.com/office/word/2010/wordprocessingDrawing" xmlns:wp="http://schemas.openxmlformats.org/drawingml/2006/wordprocessingDrawing" xmlns:w10="urn:schemas-microsoft-com:office:word" xmlns:w="http://schemas.openxmlformats.org/wordprocessingml/2006/main" xmlns:w14="http://schemas.microsoft.com/office/word/2010/wordml" xmlns:w15="http://schemas.microsoft.com/office/word/2012/wordml" xmlns:w16se="http://schemas.microsoft.com/office/word/2015/wordml/symex" xmlns:wpg="http://schemas.microsoft.com/office/word/2010/wordprocessingGroup" xmlns:wpi="http://schemas.microsoft.com/office/word/2010/wordprocessingInk" xmlns:wne="http://schemas.microsoft.com/office/word/2006/wordml" xmlns:wps="http://schemas.microsoft.com/office/word/2010/wordprocessingShape" mc:Ignorable="w14 w15 w16se wp14">
   <w:endnote w:type="separator" w:id="-1">
     <w:p>
       <w:pPr>
@@ -13635,7 +13476,7 @@
 </file>
 
 <file path=word/footer1.xml><?xml version="1.0" encoding="utf-8"?>
-<w:ftr xmlns:wpc="http://schemas.microsoft.com/office/word/2010/wordprocessingCanvas" xmlns:mc="http://schemas.openxmlformats.org/markup-compatibility/2006" xmlns:o="urn:schemas-microsoft-com:office:office" xmlns:r="http://schemas.openxmlformats.org/officeDocument/2006/relationships" xmlns:m="http://schemas.openxmlformats.org/officeDocument/2006/math" xmlns:v="urn:schemas-microsoft-com:vml" xmlns:wp14="http://schemas.microsoft.com/office/word/2010/wordprocessingDrawing" xmlns:wp="http://schemas.openxmlformats.org/drawingml/2006/wordprocessingDrawing" xmlns:w10="urn:schemas-microsoft-com:office:word" xmlns:w="http://schemas.openxmlformats.org/wordprocessingml/2006/main" xmlns:w14="http://schemas.microsoft.com/office/word/2010/wordml" xmlns:wpg="http://schemas.microsoft.com/office/word/2010/wordprocessingGroup" xmlns:wpi="http://schemas.microsoft.com/office/word/2010/wordprocessingInk" xmlns:wne="http://schemas.microsoft.com/office/word/2006/wordml" xmlns:wps="http://schemas.microsoft.com/office/word/2010/wordprocessingShape" mc:Ignorable="w14 wp14">
+<w:ftr xmlns:wpc="http://schemas.microsoft.com/office/word/2010/wordprocessingCanvas" xmlns:cx="http://schemas.microsoft.com/office/drawing/2014/chartex" xmlns:cx1="http://schemas.microsoft.com/office/drawing/2015/9/8/chartex" xmlns:mc="http://schemas.openxmlformats.org/markup-compatibility/2006" xmlns:o="urn:schemas-microsoft-com:office:office" xmlns:r="http://schemas.openxmlformats.org/officeDocument/2006/relationships" xmlns:m="http://schemas.openxmlformats.org/officeDocument/2006/math" xmlns:v="urn:schemas-microsoft-com:vml" xmlns:wp14="http://schemas.microsoft.com/office/word/2010/wordprocessingDrawing" xmlns:wp="http://schemas.openxmlformats.org/drawingml/2006/wordprocessingDrawing" xmlns:w10="urn:schemas-microsoft-com:office:word" xmlns:w="http://schemas.openxmlformats.org/wordprocessingml/2006/main" xmlns:w14="http://schemas.microsoft.com/office/word/2010/wordml" xmlns:w15="http://schemas.microsoft.com/office/word/2012/wordml" xmlns:w16se="http://schemas.microsoft.com/office/word/2015/wordml/symex" xmlns:wpg="http://schemas.microsoft.com/office/word/2010/wordprocessingGroup" xmlns:wpi="http://schemas.microsoft.com/office/word/2010/wordprocessingInk" xmlns:wne="http://schemas.microsoft.com/office/word/2006/wordml" xmlns:wps="http://schemas.microsoft.com/office/word/2010/wordprocessingShape" mc:Ignorable="w14 w15 w16se wp14">
   <w:p>
     <w:pPr>
       <w:pStyle w:val="a7"/>
@@ -13673,7 +13514,7 @@
 </file>
 
 <file path=word/footer2.xml><?xml version="1.0" encoding="utf-8"?>
-<w:ftr xmlns:wpc="http://schemas.microsoft.com/office/word/2010/wordprocessingCanvas" xmlns:mc="http://schemas.openxmlformats.org/markup-compatibility/2006" xmlns:o="urn:schemas-microsoft-com:office:office" xmlns:r="http://schemas.openxmlformats.org/officeDocument/2006/relationships" xmlns:m="http://schemas.openxmlformats.org/officeDocument/2006/math" xmlns:v="urn:schemas-microsoft-com:vml" xmlns:wp14="http://schemas.microsoft.com/office/word/2010/wordprocessingDrawing" xmlns:wp="http://schemas.openxmlformats.org/drawingml/2006/wordprocessingDrawing" xmlns:w10="urn:schemas-microsoft-com:office:word" xmlns:w="http://schemas.openxmlformats.org/wordprocessingml/2006/main" xmlns:w14="http://schemas.microsoft.com/office/word/2010/wordml" xmlns:wpg="http://schemas.microsoft.com/office/word/2010/wordprocessingGroup" xmlns:wpi="http://schemas.microsoft.com/office/word/2010/wordprocessingInk" xmlns:wne="http://schemas.microsoft.com/office/word/2006/wordml" xmlns:wps="http://schemas.microsoft.com/office/word/2010/wordprocessingShape" mc:Ignorable="w14 wp14">
+<w:ftr xmlns:wpc="http://schemas.microsoft.com/office/word/2010/wordprocessingCanvas" xmlns:cx="http://schemas.microsoft.com/office/drawing/2014/chartex" xmlns:cx1="http://schemas.microsoft.com/office/drawing/2015/9/8/chartex" xmlns:mc="http://schemas.openxmlformats.org/markup-compatibility/2006" xmlns:o="urn:schemas-microsoft-com:office:office" xmlns:r="http://schemas.openxmlformats.org/officeDocument/2006/relationships" xmlns:m="http://schemas.openxmlformats.org/officeDocument/2006/math" xmlns:v="urn:schemas-microsoft-com:vml" xmlns:wp14="http://schemas.microsoft.com/office/word/2010/wordprocessingDrawing" xmlns:wp="http://schemas.openxmlformats.org/drawingml/2006/wordprocessingDrawing" xmlns:w10="urn:schemas-microsoft-com:office:word" xmlns:w="http://schemas.openxmlformats.org/wordprocessingml/2006/main" xmlns:w14="http://schemas.microsoft.com/office/word/2010/wordml" xmlns:w15="http://schemas.microsoft.com/office/word/2012/wordml" xmlns:w16se="http://schemas.microsoft.com/office/word/2015/wordml/symex" xmlns:wpg="http://schemas.microsoft.com/office/word/2010/wordprocessingGroup" xmlns:wpi="http://schemas.microsoft.com/office/word/2010/wordprocessingInk" xmlns:wne="http://schemas.microsoft.com/office/word/2006/wordml" xmlns:wps="http://schemas.microsoft.com/office/word/2010/wordprocessingShape" mc:Ignorable="w14 w15 w16se wp14">
   <w:tbl>
     <w:tblPr>
       <w:tblW w:w="0" w:type="auto"/>
@@ -13801,7 +13642,7 @@
               <w:rStyle w:val="a8"/>
               <w:noProof/>
             </w:rPr>
-            <w:t>12</w:t>
+            <w:t>10</w:t>
           </w:r>
           <w:r>
             <w:rPr>
@@ -13822,7 +13663,7 @@
 </file>
 
 <file path=word/footer3.xml><?xml version="1.0" encoding="utf-8"?>
-<w:ftr xmlns:wpc="http://schemas.microsoft.com/office/word/2010/wordprocessingCanvas" xmlns:mc="http://schemas.openxmlformats.org/markup-compatibility/2006" xmlns:o="urn:schemas-microsoft-com:office:office" xmlns:r="http://schemas.openxmlformats.org/officeDocument/2006/relationships" xmlns:m="http://schemas.openxmlformats.org/officeDocument/2006/math" xmlns:v="urn:schemas-microsoft-com:vml" xmlns:wp14="http://schemas.microsoft.com/office/word/2010/wordprocessingDrawing" xmlns:wp="http://schemas.openxmlformats.org/drawingml/2006/wordprocessingDrawing" xmlns:w10="urn:schemas-microsoft-com:office:word" xmlns:w="http://schemas.openxmlformats.org/wordprocessingml/2006/main" xmlns:w14="http://schemas.microsoft.com/office/word/2010/wordml" xmlns:wpg="http://schemas.microsoft.com/office/word/2010/wordprocessingGroup" xmlns:wpi="http://schemas.microsoft.com/office/word/2010/wordprocessingInk" xmlns:wne="http://schemas.microsoft.com/office/word/2006/wordml" xmlns:wps="http://schemas.microsoft.com/office/word/2010/wordprocessingShape" mc:Ignorable="w14 wp14">
+<w:ftr xmlns:wpc="http://schemas.microsoft.com/office/word/2010/wordprocessingCanvas" xmlns:cx="http://schemas.microsoft.com/office/drawing/2014/chartex" xmlns:cx1="http://schemas.microsoft.com/office/drawing/2015/9/8/chartex" xmlns:mc="http://schemas.openxmlformats.org/markup-compatibility/2006" xmlns:o="urn:schemas-microsoft-com:office:office" xmlns:r="http://schemas.openxmlformats.org/officeDocument/2006/relationships" xmlns:m="http://schemas.openxmlformats.org/officeDocument/2006/math" xmlns:v="urn:schemas-microsoft-com:vml" xmlns:wp14="http://schemas.microsoft.com/office/word/2010/wordprocessingDrawing" xmlns:wp="http://schemas.openxmlformats.org/drawingml/2006/wordprocessingDrawing" xmlns:w10="urn:schemas-microsoft-com:office:word" xmlns:w="http://schemas.openxmlformats.org/wordprocessingml/2006/main" xmlns:w14="http://schemas.microsoft.com/office/word/2010/wordml" xmlns:w15="http://schemas.microsoft.com/office/word/2012/wordml" xmlns:w16se="http://schemas.microsoft.com/office/word/2015/wordml/symex" xmlns:wpg="http://schemas.microsoft.com/office/word/2010/wordprocessingGroup" xmlns:wpi="http://schemas.microsoft.com/office/word/2010/wordprocessingInk" xmlns:wne="http://schemas.microsoft.com/office/word/2006/wordml" xmlns:wps="http://schemas.microsoft.com/office/word/2010/wordprocessingShape" mc:Ignorable="w14 w15 w16se wp14">
   <w:p>
     <w:pPr>
       <w:pStyle w:val="a7"/>
@@ -13832,7 +13673,7 @@
 </file>
 
 <file path=word/footnotes.xml><?xml version="1.0" encoding="utf-8"?>
-<w:footnotes xmlns:wpc="http://schemas.microsoft.com/office/word/2010/wordprocessingCanvas" xmlns:mc="http://schemas.openxmlformats.org/markup-compatibility/2006" xmlns:o="urn:schemas-microsoft-com:office:office" xmlns:r="http://schemas.openxmlformats.org/officeDocument/2006/relationships" xmlns:m="http://schemas.openxmlformats.org/officeDocument/2006/math" xmlns:v="urn:schemas-microsoft-com:vml" xmlns:wp14="http://schemas.microsoft.com/office/word/2010/wordprocessingDrawing" xmlns:wp="http://schemas.openxmlformats.org/drawingml/2006/wordprocessingDrawing" xmlns:w10="urn:schemas-microsoft-com:office:word" xmlns:w="http://schemas.openxmlformats.org/wordprocessingml/2006/main" xmlns:w14="http://schemas.microsoft.com/office/word/2010/wordml" xmlns:wpg="http://schemas.microsoft.com/office/word/2010/wordprocessingGroup" xmlns:wpi="http://schemas.microsoft.com/office/word/2010/wordprocessingInk" xmlns:wne="http://schemas.microsoft.com/office/word/2006/wordml" xmlns:wps="http://schemas.microsoft.com/office/word/2010/wordprocessingShape" mc:Ignorable="w14 wp14">
+<w:footnotes xmlns:wpc="http://schemas.microsoft.com/office/word/2010/wordprocessingCanvas" xmlns:cx="http://schemas.microsoft.com/office/drawing/2014/chartex" xmlns:cx1="http://schemas.microsoft.com/office/drawing/2015/9/8/chartex" xmlns:mc="http://schemas.openxmlformats.org/markup-compatibility/2006" xmlns:o="urn:schemas-microsoft-com:office:office" xmlns:r="http://schemas.openxmlformats.org/officeDocument/2006/relationships" xmlns:m="http://schemas.openxmlformats.org/officeDocument/2006/math" xmlns:v="urn:schemas-microsoft-com:vml" xmlns:wp14="http://schemas.microsoft.com/office/word/2010/wordprocessingDrawing" xmlns:wp="http://schemas.openxmlformats.org/drawingml/2006/wordprocessingDrawing" xmlns:w10="urn:schemas-microsoft-com:office:word" xmlns:w="http://schemas.openxmlformats.org/wordprocessingml/2006/main" xmlns:w14="http://schemas.microsoft.com/office/word/2010/wordml" xmlns:w15="http://schemas.microsoft.com/office/word/2012/wordml" xmlns:w16se="http://schemas.microsoft.com/office/word/2015/wordml/symex" xmlns:wpg="http://schemas.microsoft.com/office/word/2010/wordprocessingGroup" xmlns:wpi="http://schemas.microsoft.com/office/word/2010/wordprocessingInk" xmlns:wne="http://schemas.microsoft.com/office/word/2006/wordml" xmlns:wps="http://schemas.microsoft.com/office/word/2010/wordprocessingShape" mc:Ignorable="w14 w15 w16se wp14">
   <w:footnote w:type="separator" w:id="-1">
     <w:p>
       <w:pPr>
@@ -13857,7 +13698,7 @@
 </file>
 
 <file path=word/header1.xml><?xml version="1.0" encoding="utf-8"?>
-<w:hdr xmlns:wpc="http://schemas.microsoft.com/office/word/2010/wordprocessingCanvas" xmlns:mc="http://schemas.openxmlformats.org/markup-compatibility/2006" xmlns:o="urn:schemas-microsoft-com:office:office" xmlns:r="http://schemas.openxmlformats.org/officeDocument/2006/relationships" xmlns:m="http://schemas.openxmlformats.org/officeDocument/2006/math" xmlns:v="urn:schemas-microsoft-com:vml" xmlns:wp14="http://schemas.microsoft.com/office/word/2010/wordprocessingDrawing" xmlns:wp="http://schemas.openxmlformats.org/drawingml/2006/wordprocessingDrawing" xmlns:w10="urn:schemas-microsoft-com:office:word" xmlns:w="http://schemas.openxmlformats.org/wordprocessingml/2006/main" xmlns:w14="http://schemas.microsoft.com/office/word/2010/wordml" xmlns:wpg="http://schemas.microsoft.com/office/word/2010/wordprocessingGroup" xmlns:wpi="http://schemas.microsoft.com/office/word/2010/wordprocessingInk" xmlns:wne="http://schemas.microsoft.com/office/word/2006/wordml" xmlns:wps="http://schemas.microsoft.com/office/word/2010/wordprocessingShape" mc:Ignorable="w14 wp14">
+<w:hdr xmlns:wpc="http://schemas.microsoft.com/office/word/2010/wordprocessingCanvas" xmlns:cx="http://schemas.microsoft.com/office/drawing/2014/chartex" xmlns:cx1="http://schemas.microsoft.com/office/drawing/2015/9/8/chartex" xmlns:mc="http://schemas.openxmlformats.org/markup-compatibility/2006" xmlns:o="urn:schemas-microsoft-com:office:office" xmlns:r="http://schemas.openxmlformats.org/officeDocument/2006/relationships" xmlns:m="http://schemas.openxmlformats.org/officeDocument/2006/math" xmlns:v="urn:schemas-microsoft-com:vml" xmlns:wp14="http://schemas.microsoft.com/office/word/2010/wordprocessingDrawing" xmlns:wp="http://schemas.openxmlformats.org/drawingml/2006/wordprocessingDrawing" xmlns:w10="urn:schemas-microsoft-com:office:word" xmlns:w="http://schemas.openxmlformats.org/wordprocessingml/2006/main" xmlns:w14="http://schemas.microsoft.com/office/word/2010/wordml" xmlns:w15="http://schemas.microsoft.com/office/word/2012/wordml" xmlns:w16se="http://schemas.microsoft.com/office/word/2015/wordml/symex" xmlns:wpg="http://schemas.microsoft.com/office/word/2010/wordprocessingGroup" xmlns:wpi="http://schemas.microsoft.com/office/word/2010/wordprocessingInk" xmlns:wne="http://schemas.microsoft.com/office/word/2006/wordml" xmlns:wps="http://schemas.microsoft.com/office/word/2010/wordprocessingShape" mc:Ignorable="w14 w15 w16se wp14">
   <w:p>
     <w:pPr>
       <w:rPr>
@@ -13918,7 +13759,7 @@
 </file>
 
 <file path=word/header2.xml><?xml version="1.0" encoding="utf-8"?>
-<w:hdr xmlns:wpc="http://schemas.microsoft.com/office/word/2010/wordprocessingCanvas" xmlns:mc="http://schemas.openxmlformats.org/markup-compatibility/2006" xmlns:o="urn:schemas-microsoft-com:office:office" xmlns:r="http://schemas.openxmlformats.org/officeDocument/2006/relationships" xmlns:m="http://schemas.openxmlformats.org/officeDocument/2006/math" xmlns:v="urn:schemas-microsoft-com:vml" xmlns:wp14="http://schemas.microsoft.com/office/word/2010/wordprocessingDrawing" xmlns:wp="http://schemas.openxmlformats.org/drawingml/2006/wordprocessingDrawing" xmlns:w10="urn:schemas-microsoft-com:office:word" xmlns:w="http://schemas.openxmlformats.org/wordprocessingml/2006/main" xmlns:w14="http://schemas.microsoft.com/office/word/2010/wordml" xmlns:wpg="http://schemas.microsoft.com/office/word/2010/wordprocessingGroup" xmlns:wpi="http://schemas.microsoft.com/office/word/2010/wordprocessingInk" xmlns:wne="http://schemas.microsoft.com/office/word/2006/wordml" xmlns:wps="http://schemas.microsoft.com/office/word/2010/wordprocessingShape" mc:Ignorable="w14 wp14">
+<w:hdr xmlns:wpc="http://schemas.microsoft.com/office/word/2010/wordprocessingCanvas" xmlns:cx="http://schemas.microsoft.com/office/drawing/2014/chartex" xmlns:cx1="http://schemas.microsoft.com/office/drawing/2015/9/8/chartex" xmlns:mc="http://schemas.openxmlformats.org/markup-compatibility/2006" xmlns:o="urn:schemas-microsoft-com:office:office" xmlns:r="http://schemas.openxmlformats.org/officeDocument/2006/relationships" xmlns:m="http://schemas.openxmlformats.org/officeDocument/2006/math" xmlns:v="urn:schemas-microsoft-com:vml" xmlns:wp14="http://schemas.microsoft.com/office/word/2010/wordprocessingDrawing" xmlns:wp="http://schemas.openxmlformats.org/drawingml/2006/wordprocessingDrawing" xmlns:w10="urn:schemas-microsoft-com:office:word" xmlns:w="http://schemas.openxmlformats.org/wordprocessingml/2006/main" xmlns:w14="http://schemas.microsoft.com/office/word/2010/wordml" xmlns:w15="http://schemas.microsoft.com/office/word/2012/wordml" xmlns:w16se="http://schemas.microsoft.com/office/word/2015/wordml/symex" xmlns:wpg="http://schemas.microsoft.com/office/word/2010/wordprocessingGroup" xmlns:wpi="http://schemas.microsoft.com/office/word/2010/wordprocessingInk" xmlns:wne="http://schemas.microsoft.com/office/word/2006/wordml" xmlns:wps="http://schemas.microsoft.com/office/word/2010/wordprocessingShape" mc:Ignorable="w14 w15 w16se wp14">
   <w:tbl>
     <w:tblPr>
       <w:tblW w:w="0" w:type="auto"/>
@@ -13991,11 +13832,21 @@
           <w:tcW w:w="6379" w:type="dxa"/>
         </w:tcPr>
         <w:p>
-          <w:fldSimple w:instr=" TITLE  \* MERGEFORMAT ">
-            <w:r>
-              <w:t>Software Requirements Specification</w:t>
-            </w:r>
-          </w:fldSimple>
+          <w:r>
+            <w:fldChar w:fldCharType="begin"/>
+          </w:r>
+          <w:r>
+            <w:instrText xml:space="preserve"> TITLE  \* MERGEFORMAT </w:instrText>
+          </w:r>
+          <w:r>
+            <w:fldChar w:fldCharType="separate"/>
+          </w:r>
+          <w:r>
+            <w:t>Software Requirements Specification</w:t>
+          </w:r>
+          <w:r>
+            <w:fldChar w:fldCharType="end"/>
+          </w:r>
         </w:p>
       </w:tc>
       <w:tc>
@@ -14051,7 +13902,7 @@
 </file>
 
 <file path=word/header3.xml><?xml version="1.0" encoding="utf-8"?>
-<w:hdr xmlns:wpc="http://schemas.microsoft.com/office/word/2010/wordprocessingCanvas" xmlns:mc="http://schemas.openxmlformats.org/markup-compatibility/2006" xmlns:o="urn:schemas-microsoft-com:office:office" xmlns:r="http://schemas.openxmlformats.org/officeDocument/2006/relationships" xmlns:m="http://schemas.openxmlformats.org/officeDocument/2006/math" xmlns:v="urn:schemas-microsoft-com:vml" xmlns:wp14="http://schemas.microsoft.com/office/word/2010/wordprocessingDrawing" xmlns:wp="http://schemas.openxmlformats.org/drawingml/2006/wordprocessingDrawing" xmlns:w10="urn:schemas-microsoft-com:office:word" xmlns:w="http://schemas.openxmlformats.org/wordprocessingml/2006/main" xmlns:w14="http://schemas.microsoft.com/office/word/2010/wordml" xmlns:wpg="http://schemas.microsoft.com/office/word/2010/wordprocessingGroup" xmlns:wpi="http://schemas.microsoft.com/office/word/2010/wordprocessingInk" xmlns:wne="http://schemas.microsoft.com/office/word/2006/wordml" xmlns:wps="http://schemas.microsoft.com/office/word/2010/wordprocessingShape" mc:Ignorable="w14 wp14">
+<w:hdr xmlns:wpc="http://schemas.microsoft.com/office/word/2010/wordprocessingCanvas" xmlns:cx="http://schemas.microsoft.com/office/drawing/2014/chartex" xmlns:cx1="http://schemas.microsoft.com/office/drawing/2015/9/8/chartex" xmlns:mc="http://schemas.openxmlformats.org/markup-compatibility/2006" xmlns:o="urn:schemas-microsoft-com:office:office" xmlns:r="http://schemas.openxmlformats.org/officeDocument/2006/relationships" xmlns:m="http://schemas.openxmlformats.org/officeDocument/2006/math" xmlns:v="urn:schemas-microsoft-com:vml" xmlns:wp14="http://schemas.microsoft.com/office/word/2010/wordprocessingDrawing" xmlns:wp="http://schemas.openxmlformats.org/drawingml/2006/wordprocessingDrawing" xmlns:w10="urn:schemas-microsoft-com:office:word" xmlns:w="http://schemas.openxmlformats.org/wordprocessingml/2006/main" xmlns:w14="http://schemas.microsoft.com/office/word/2010/wordml" xmlns:w15="http://schemas.microsoft.com/office/word/2012/wordml" xmlns:w16se="http://schemas.microsoft.com/office/word/2015/wordml/symex" xmlns:wpg="http://schemas.microsoft.com/office/word/2010/wordprocessingGroup" xmlns:wpi="http://schemas.microsoft.com/office/word/2010/wordprocessingInk" xmlns:wne="http://schemas.microsoft.com/office/word/2006/wordml" xmlns:wps="http://schemas.microsoft.com/office/word/2010/wordprocessingShape" mc:Ignorable="w14 w15 w16se wp14">
   <w:p>
     <w:pPr>
       <w:pStyle w:val="a6"/>
@@ -14061,8 +13912,8 @@
 </file>
 
 <file path=word/numbering.xml><?xml version="1.0" encoding="utf-8"?>
-<w:numbering xmlns:wpc="http://schemas.microsoft.com/office/word/2010/wordprocessingCanvas" xmlns:mc="http://schemas.openxmlformats.org/markup-compatibility/2006" xmlns:o="urn:schemas-microsoft-com:office:office" xmlns:r="http://schemas.openxmlformats.org/officeDocument/2006/relationships" xmlns:m="http://schemas.openxmlformats.org/officeDocument/2006/math" xmlns:v="urn:schemas-microsoft-com:vml" xmlns:wp14="http://schemas.microsoft.com/office/word/2010/wordprocessingDrawing" xmlns:wp="http://schemas.openxmlformats.org/drawingml/2006/wordprocessingDrawing" xmlns:w10="urn:schemas-microsoft-com:office:word" xmlns:w="http://schemas.openxmlformats.org/wordprocessingml/2006/main" xmlns:w14="http://schemas.microsoft.com/office/word/2010/wordml" xmlns:wpg="http://schemas.microsoft.com/office/word/2010/wordprocessingGroup" xmlns:wpi="http://schemas.microsoft.com/office/word/2010/wordprocessingInk" xmlns:wne="http://schemas.microsoft.com/office/word/2006/wordml" xmlns:wps="http://schemas.microsoft.com/office/word/2010/wordprocessingShape" mc:Ignorable="w14 wp14">
-  <w:abstractNum w:abstractNumId="0">
+<w:numbering xmlns:wpc="http://schemas.microsoft.com/office/word/2010/wordprocessingCanvas" xmlns:cx="http://schemas.microsoft.com/office/drawing/2014/chartex" xmlns:cx1="http://schemas.microsoft.com/office/drawing/2015/9/8/chartex" xmlns:mc="http://schemas.openxmlformats.org/markup-compatibility/2006" xmlns:o="urn:schemas-microsoft-com:office:office" xmlns:r="http://schemas.openxmlformats.org/officeDocument/2006/relationships" xmlns:m="http://schemas.openxmlformats.org/officeDocument/2006/math" xmlns:v="urn:schemas-microsoft-com:vml" xmlns:wp14="http://schemas.microsoft.com/office/word/2010/wordprocessingDrawing" xmlns:wp="http://schemas.openxmlformats.org/drawingml/2006/wordprocessingDrawing" xmlns:w10="urn:schemas-microsoft-com:office:word" xmlns:w="http://schemas.openxmlformats.org/wordprocessingml/2006/main" xmlns:w14="http://schemas.microsoft.com/office/word/2010/wordml" xmlns:w15="http://schemas.microsoft.com/office/word/2012/wordml" xmlns:w16se="http://schemas.microsoft.com/office/word/2015/wordml/symex" xmlns:wpg="http://schemas.microsoft.com/office/word/2010/wordprocessingGroup" xmlns:wpi="http://schemas.microsoft.com/office/word/2010/wordprocessingInk" xmlns:wne="http://schemas.microsoft.com/office/word/2006/wordml" xmlns:wps="http://schemas.microsoft.com/office/word/2010/wordprocessingShape" mc:Ignorable="w14 w15 w16se wp14">
+  <w:abstractNum w:abstractNumId="0" w15:restartNumberingAfterBreak="0">
     <w:nsid w:val="FFFFFFFB"/>
     <w:multiLevelType w:val="multilevel"/>
     <w:tmpl w:val="FFFFFFFF"/>
@@ -14139,7 +13990,7 @@
       <w:lvlJc w:val="left"/>
     </w:lvl>
   </w:abstractNum>
-  <w:abstractNum w:abstractNumId="1">
+  <w:abstractNum w:abstractNumId="1" w15:restartNumberingAfterBreak="0">
     <w:nsid w:val="0A3011C2"/>
     <w:multiLevelType w:val="hybridMultilevel"/>
     <w:tmpl w:val="08644892"/>
@@ -14253,7 +14104,7 @@
       </w:rPr>
     </w:lvl>
   </w:abstractNum>
-  <w:abstractNum w:abstractNumId="2">
+  <w:abstractNum w:abstractNumId="2" w15:restartNumberingAfterBreak="0">
     <w:nsid w:val="10F7068C"/>
     <w:multiLevelType w:val="hybridMultilevel"/>
     <w:tmpl w:val="947CBEE4"/>
@@ -14367,7 +14218,7 @@
       </w:rPr>
     </w:lvl>
   </w:abstractNum>
-  <w:abstractNum w:abstractNumId="3">
+  <w:abstractNum w:abstractNumId="3" w15:restartNumberingAfterBreak="0">
     <w:nsid w:val="1B636C3D"/>
     <w:multiLevelType w:val="hybridMultilevel"/>
     <w:tmpl w:val="5B12394A"/>
@@ -14481,7 +14332,7 @@
       </w:rPr>
     </w:lvl>
   </w:abstractNum>
-  <w:abstractNum w:abstractNumId="4">
+  <w:abstractNum w:abstractNumId="4" w15:restartNumberingAfterBreak="0">
     <w:nsid w:val="29A96B05"/>
     <w:multiLevelType w:val="hybridMultilevel"/>
     <w:tmpl w:val="C42E9F16"/>
@@ -14595,7 +14446,7 @@
       </w:rPr>
     </w:lvl>
   </w:abstractNum>
-  <w:abstractNum w:abstractNumId="5">
+  <w:abstractNum w:abstractNumId="5" w15:restartNumberingAfterBreak="0">
     <w:nsid w:val="364128CD"/>
     <w:multiLevelType w:val="hybridMultilevel"/>
     <w:tmpl w:val="F65E29DE"/>
@@ -14709,7 +14560,7 @@
       </w:rPr>
     </w:lvl>
   </w:abstractNum>
-  <w:abstractNum w:abstractNumId="6">
+  <w:abstractNum w:abstractNumId="6" w15:restartNumberingAfterBreak="0">
     <w:nsid w:val="38D745E6"/>
     <w:multiLevelType w:val="hybridMultilevel"/>
     <w:tmpl w:val="856C1A06"/>
@@ -14823,7 +14674,7 @@
       </w:rPr>
     </w:lvl>
   </w:abstractNum>
-  <w:abstractNum w:abstractNumId="7">
+  <w:abstractNum w:abstractNumId="7" w15:restartNumberingAfterBreak="0">
     <w:nsid w:val="4FAB2732"/>
     <w:multiLevelType w:val="hybridMultilevel"/>
     <w:tmpl w:val="EC1A3A96"/>
@@ -14937,7 +14788,7 @@
       </w:rPr>
     </w:lvl>
   </w:abstractNum>
-  <w:abstractNum w:abstractNumId="8">
+  <w:abstractNum w:abstractNumId="8" w15:restartNumberingAfterBreak="0">
     <w:nsid w:val="5B633A37"/>
     <w:multiLevelType w:val="hybridMultilevel"/>
     <w:tmpl w:val="BBE6E8AC"/>
@@ -15051,7 +14902,7 @@
       </w:rPr>
     </w:lvl>
   </w:abstractNum>
-  <w:abstractNum w:abstractNumId="9">
+  <w:abstractNum w:abstractNumId="9" w15:restartNumberingAfterBreak="0">
     <w:nsid w:val="762540AD"/>
     <w:multiLevelType w:val="hybridMultilevel"/>
     <w:tmpl w:val="E09C743A"/>
@@ -15165,7 +15016,7 @@
       </w:rPr>
     </w:lvl>
   </w:abstractNum>
-  <w:abstractNum w:abstractNumId="10">
+  <w:abstractNum w:abstractNumId="10" w15:restartNumberingAfterBreak="0">
     <w:nsid w:val="7A7D6686"/>
     <w:multiLevelType w:val="hybridMultilevel"/>
     <w:tmpl w:val="F45E526C"/>
@@ -15326,7 +15177,7 @@
 </file>
 
 <file path=word/styles.xml><?xml version="1.0" encoding="utf-8"?>
-<w:styles xmlns:mc="http://schemas.openxmlformats.org/markup-compatibility/2006" xmlns:r="http://schemas.openxmlformats.org/officeDocument/2006/relationships" xmlns:w="http://schemas.openxmlformats.org/wordprocessingml/2006/main" xmlns:w14="http://schemas.microsoft.com/office/word/2010/wordml" mc:Ignorable="w14">
+<w:styles xmlns:mc="http://schemas.openxmlformats.org/markup-compatibility/2006" xmlns:r="http://schemas.openxmlformats.org/officeDocument/2006/relationships" xmlns:w="http://schemas.openxmlformats.org/wordprocessingml/2006/main" xmlns:w14="http://schemas.microsoft.com/office/word/2010/wordml" xmlns:w15="http://schemas.microsoft.com/office/word/2012/wordml" xmlns:w16se="http://schemas.microsoft.com/office/word/2015/wordml/symex" mc:Ignorable="w14 w15 w16se">
   <w:docDefaults>
     <w:rPrDefault>
       <w:rPr>
@@ -15336,144 +15187,378 @@
     </w:rPrDefault>
     <w:pPrDefault/>
   </w:docDefaults>
-  <w:latentStyles w:defLockedState="0" w:defUIPriority="99" w:defSemiHidden="1" w:defUnhideWhenUsed="1" w:defQFormat="0" w:count="267">
-    <w:lsdException w:name="Normal" w:semiHidden="0" w:uiPriority="0" w:unhideWhenUsed="0" w:qFormat="1"/>
-    <w:lsdException w:name="heading 1" w:semiHidden="0" w:uiPriority="9" w:unhideWhenUsed="0" w:qFormat="1"/>
-    <w:lsdException w:name="heading 2" w:semiHidden="0" w:uiPriority="9" w:unhideWhenUsed="0" w:qFormat="1"/>
-    <w:lsdException w:name="heading 3" w:semiHidden="0" w:uiPriority="9" w:unhideWhenUsed="0" w:qFormat="1"/>
-    <w:lsdException w:name="heading 4" w:semiHidden="0" w:uiPriority="9" w:unhideWhenUsed="0" w:qFormat="1"/>
-    <w:lsdException w:name="heading 5" w:semiHidden="0" w:uiPriority="9" w:unhideWhenUsed="0" w:qFormat="1"/>
-    <w:lsdException w:name="heading 6" w:semiHidden="0" w:uiPriority="9" w:unhideWhenUsed="0" w:qFormat="1"/>
-    <w:lsdException w:name="heading 7" w:semiHidden="0" w:uiPriority="9" w:unhideWhenUsed="0" w:qFormat="1"/>
-    <w:lsdException w:name="heading 8" w:semiHidden="0" w:uiPriority="9" w:unhideWhenUsed="0" w:qFormat="1"/>
-    <w:lsdException w:name="heading 9" w:semiHidden="0" w:uiPriority="9" w:unhideWhenUsed="0" w:qFormat="1"/>
-    <w:lsdException w:name="toc 1" w:uiPriority="39"/>
-    <w:lsdException w:name="toc 2" w:uiPriority="39"/>
-    <w:lsdException w:name="toc 3" w:uiPriority="39"/>
-    <w:lsdException w:name="toc 4" w:uiPriority="39"/>
-    <w:lsdException w:name="toc 5" w:uiPriority="39"/>
-    <w:lsdException w:name="toc 6" w:uiPriority="39"/>
-    <w:lsdException w:name="toc 7" w:uiPriority="39"/>
-    <w:lsdException w:name="toc 8" w:uiPriority="39"/>
-    <w:lsdException w:name="toc 9" w:uiPriority="39"/>
-    <w:lsdException w:name="caption" w:uiPriority="35" w:qFormat="1"/>
-    <w:lsdException w:name="Title" w:semiHidden="0" w:uiPriority="10" w:unhideWhenUsed="0" w:qFormat="1"/>
-    <w:lsdException w:name="Default Paragraph Font" w:uiPriority="1"/>
-    <w:lsdException w:name="Subtitle" w:semiHidden="0" w:uiPriority="11" w:unhideWhenUsed="0" w:qFormat="1"/>
-    <w:lsdException w:name="Strong" w:semiHidden="0" w:uiPriority="22" w:unhideWhenUsed="0" w:qFormat="1"/>
-    <w:lsdException w:name="Emphasis" w:semiHidden="0" w:uiPriority="20" w:unhideWhenUsed="0" w:qFormat="1"/>
-    <w:lsdException w:name="Table Grid" w:semiHidden="0" w:uiPriority="39" w:unhideWhenUsed="0"/>
-    <w:lsdException w:name="Placeholder Text" w:unhideWhenUsed="0"/>
-    <w:lsdException w:name="No Spacing" w:semiHidden="0" w:uiPriority="1" w:unhideWhenUsed="0" w:qFormat="1"/>
-    <w:lsdException w:name="Light Shading" w:semiHidden="0" w:uiPriority="60" w:unhideWhenUsed="0"/>
-    <w:lsdException w:name="Light List" w:semiHidden="0" w:uiPriority="61" w:unhideWhenUsed="0"/>
-    <w:lsdException w:name="Light Grid" w:semiHidden="0" w:uiPriority="62" w:unhideWhenUsed="0"/>
-    <w:lsdException w:name="Medium Shading 1" w:semiHidden="0" w:uiPriority="63" w:unhideWhenUsed="0"/>
-    <w:lsdException w:name="Medium Shading 2" w:semiHidden="0" w:uiPriority="64" w:unhideWhenUsed="0"/>
-    <w:lsdException w:name="Medium List 1" w:semiHidden="0" w:uiPriority="65" w:unhideWhenUsed="0"/>
-    <w:lsdException w:name="Medium List 2" w:semiHidden="0" w:uiPriority="66" w:unhideWhenUsed="0"/>
-    <w:lsdException w:name="Medium Grid 1" w:semiHidden="0" w:uiPriority="67" w:unhideWhenUsed="0"/>
-    <w:lsdException w:name="Medium Grid 2" w:semiHidden="0" w:uiPriority="68" w:unhideWhenUsed="0"/>
-    <w:lsdException w:name="Medium Grid 3" w:semiHidden="0" w:uiPriority="69" w:unhideWhenUsed="0"/>
-    <w:lsdException w:name="Dark List" w:semiHidden="0" w:uiPriority="70" w:unhideWhenUsed="0"/>
-    <w:lsdException w:name="Colorful Shading" w:semiHidden="0" w:uiPriority="71" w:unhideWhenUsed="0"/>
-    <w:lsdException w:name="Colorful List" w:semiHidden="0" w:uiPriority="72" w:unhideWhenUsed="0"/>
-    <w:lsdException w:name="Colorful Grid" w:semiHidden="0" w:uiPriority="73" w:unhideWhenUsed="0"/>
-    <w:lsdException w:name="Light Shading Accent 1" w:semiHidden="0" w:uiPriority="60" w:unhideWhenUsed="0"/>
-    <w:lsdException w:name="Light List Accent 1" w:semiHidden="0" w:uiPriority="61" w:unhideWhenUsed="0"/>
-    <w:lsdException w:name="Light Grid Accent 1" w:semiHidden="0" w:uiPriority="62" w:unhideWhenUsed="0"/>
-    <w:lsdException w:name="Medium Shading 1 Accent 1" w:semiHidden="0" w:uiPriority="63" w:unhideWhenUsed="0"/>
-    <w:lsdException w:name="Medium Shading 2 Accent 1" w:semiHidden="0" w:uiPriority="64" w:unhideWhenUsed="0"/>
-    <w:lsdException w:name="Medium List 1 Accent 1" w:semiHidden="0" w:uiPriority="65" w:unhideWhenUsed="0"/>
-    <w:lsdException w:name="Revision" w:unhideWhenUsed="0"/>
-    <w:lsdException w:name="List Paragraph" w:semiHidden="0" w:uiPriority="34" w:unhideWhenUsed="0" w:qFormat="1"/>
-    <w:lsdException w:name="Quote" w:semiHidden="0" w:uiPriority="29" w:unhideWhenUsed="0" w:qFormat="1"/>
-    <w:lsdException w:name="Intense Quote" w:semiHidden="0" w:uiPriority="30" w:unhideWhenUsed="0" w:qFormat="1"/>
-    <w:lsdException w:name="Medium List 2 Accent 1" w:semiHidden="0" w:uiPriority="66" w:unhideWhenUsed="0"/>
-    <w:lsdException w:name="Medium Grid 1 Accent 1" w:semiHidden="0" w:uiPriority="67" w:unhideWhenUsed="0"/>
-    <w:lsdException w:name="Medium Grid 2 Accent 1" w:semiHidden="0" w:uiPriority="68" w:unhideWhenUsed="0"/>
-    <w:lsdException w:name="Medium Grid 3 Accent 1" w:semiHidden="0" w:uiPriority="69" w:unhideWhenUsed="0"/>
-    <w:lsdException w:name="Dark List Accent 1" w:semiHidden="0" w:uiPriority="70" w:unhideWhenUsed="0"/>
-    <w:lsdException w:name="Colorful Shading Accent 1" w:semiHidden="0" w:uiPriority="71" w:unhideWhenUsed="0"/>
-    <w:lsdException w:name="Colorful List Accent 1" w:semiHidden="0" w:uiPriority="72" w:unhideWhenUsed="0"/>
-    <w:lsdException w:name="Colorful Grid Accent 1" w:semiHidden="0" w:uiPriority="73" w:unhideWhenUsed="0"/>
-    <w:lsdException w:name="Light Shading Accent 2" w:semiHidden="0" w:uiPriority="60" w:unhideWhenUsed="0"/>
-    <w:lsdException w:name="Light List Accent 2" w:semiHidden="0" w:uiPriority="61" w:unhideWhenUsed="0"/>
-    <w:lsdException w:name="Light Grid Accent 2" w:semiHidden="0" w:uiPriority="62" w:unhideWhenUsed="0"/>
-    <w:lsdException w:name="Medium Shading 1 Accent 2" w:semiHidden="0" w:uiPriority="63" w:unhideWhenUsed="0"/>
-    <w:lsdException w:name="Medium Shading 2 Accent 2" w:semiHidden="0" w:uiPriority="64" w:unhideWhenUsed="0"/>
-    <w:lsdException w:name="Medium List 1 Accent 2" w:semiHidden="0" w:uiPriority="65" w:unhideWhenUsed="0"/>
-    <w:lsdException w:name="Medium List 2 Accent 2" w:semiHidden="0" w:uiPriority="66" w:unhideWhenUsed="0"/>
-    <w:lsdException w:name="Medium Grid 1 Accent 2" w:semiHidden="0" w:uiPriority="67" w:unhideWhenUsed="0"/>
-    <w:lsdException w:name="Medium Grid 2 Accent 2" w:semiHidden="0" w:uiPriority="68" w:unhideWhenUsed="0"/>
-    <w:lsdException w:name="Medium Grid 3 Accent 2" w:semiHidden="0" w:uiPriority="69" w:unhideWhenUsed="0"/>
-    <w:lsdException w:name="Dark List Accent 2" w:semiHidden="0" w:uiPriority="70" w:unhideWhenUsed="0"/>
-    <w:lsdException w:name="Colorful Shading Accent 2" w:semiHidden="0" w:uiPriority="71" w:unhideWhenUsed="0"/>
-    <w:lsdException w:name="Colorful List Accent 2" w:semiHidden="0" w:uiPriority="72" w:unhideWhenUsed="0"/>
-    <w:lsdException w:name="Colorful Grid Accent 2" w:semiHidden="0" w:uiPriority="73" w:unhideWhenUsed="0"/>
-    <w:lsdException w:name="Light Shading Accent 3" w:semiHidden="0" w:uiPriority="60" w:unhideWhenUsed="0"/>
-    <w:lsdException w:name="Light List Accent 3" w:semiHidden="0" w:uiPriority="61" w:unhideWhenUsed="0"/>
-    <w:lsdException w:name="Light Grid Accent 3" w:semiHidden="0" w:uiPriority="62" w:unhideWhenUsed="0"/>
-    <w:lsdException w:name="Medium Shading 1 Accent 3" w:semiHidden="0" w:uiPriority="63" w:unhideWhenUsed="0"/>
-    <w:lsdException w:name="Medium Shading 2 Accent 3" w:semiHidden="0" w:uiPriority="64" w:unhideWhenUsed="0"/>
-    <w:lsdException w:name="Medium List 1 Accent 3" w:semiHidden="0" w:uiPriority="65" w:unhideWhenUsed="0"/>
-    <w:lsdException w:name="Medium List 2 Accent 3" w:semiHidden="0" w:uiPriority="66" w:unhideWhenUsed="0"/>
-    <w:lsdException w:name="Medium Grid 1 Accent 3" w:semiHidden="0" w:uiPriority="67" w:unhideWhenUsed="0"/>
-    <w:lsdException w:name="Medium Grid 2 Accent 3" w:semiHidden="0" w:uiPriority="68" w:unhideWhenUsed="0"/>
-    <w:lsdException w:name="Medium Grid 3 Accent 3" w:semiHidden="0" w:uiPriority="69" w:unhideWhenUsed="0"/>
-    <w:lsdException w:name="Dark List Accent 3" w:semiHidden="0" w:uiPriority="70" w:unhideWhenUsed="0"/>
-    <w:lsdException w:name="Colorful Shading Accent 3" w:semiHidden="0" w:uiPriority="71" w:unhideWhenUsed="0"/>
-    <w:lsdException w:name="Colorful List Accent 3" w:semiHidden="0" w:uiPriority="72" w:unhideWhenUsed="0"/>
-    <w:lsdException w:name="Colorful Grid Accent 3" w:semiHidden="0" w:uiPriority="73" w:unhideWhenUsed="0"/>
-    <w:lsdException w:name="Light Shading Accent 4" w:semiHidden="0" w:uiPriority="60" w:unhideWhenUsed="0"/>
-    <w:lsdException w:name="Light List Accent 4" w:semiHidden="0" w:uiPriority="61" w:unhideWhenUsed="0"/>
-    <w:lsdException w:name="Light Grid Accent 4" w:semiHidden="0" w:uiPriority="62" w:unhideWhenUsed="0"/>
-    <w:lsdException w:name="Medium Shading 1 Accent 4" w:semiHidden="0" w:uiPriority="63" w:unhideWhenUsed="0"/>
-    <w:lsdException w:name="Medium Shading 2 Accent 4" w:semiHidden="0" w:uiPriority="64" w:unhideWhenUsed="0"/>
-    <w:lsdException w:name="Medium List 1 Accent 4" w:semiHidden="0" w:uiPriority="65" w:unhideWhenUsed="0"/>
-    <w:lsdException w:name="Medium List 2 Accent 4" w:semiHidden="0" w:uiPriority="66" w:unhideWhenUsed="0"/>
-    <w:lsdException w:name="Medium Grid 1 Accent 4" w:semiHidden="0" w:uiPriority="67" w:unhideWhenUsed="0"/>
-    <w:lsdException w:name="Medium Grid 2 Accent 4" w:semiHidden="0" w:uiPriority="68" w:unhideWhenUsed="0"/>
-    <w:lsdException w:name="Medium Grid 3 Accent 4" w:semiHidden="0" w:uiPriority="69" w:unhideWhenUsed="0"/>
-    <w:lsdException w:name="Dark List Accent 4" w:semiHidden="0" w:uiPriority="70" w:unhideWhenUsed="0"/>
-    <w:lsdException w:name="Colorful Shading Accent 4" w:semiHidden="0" w:uiPriority="71" w:unhideWhenUsed="0"/>
-    <w:lsdException w:name="Colorful List Accent 4" w:semiHidden="0" w:uiPriority="72" w:unhideWhenUsed="0"/>
-    <w:lsdException w:name="Colorful Grid Accent 4" w:semiHidden="0" w:uiPriority="73" w:unhideWhenUsed="0"/>
-    <w:lsdException w:name="Light Shading Accent 5" w:semiHidden="0" w:uiPriority="60" w:unhideWhenUsed="0"/>
-    <w:lsdException w:name="Light List Accent 5" w:semiHidden="0" w:uiPriority="61" w:unhideWhenUsed="0"/>
-    <w:lsdException w:name="Light Grid Accent 5" w:semiHidden="0" w:uiPriority="62" w:unhideWhenUsed="0"/>
-    <w:lsdException w:name="Medium Shading 1 Accent 5" w:semiHidden="0" w:uiPriority="63" w:unhideWhenUsed="0"/>
-    <w:lsdException w:name="Medium Shading 2 Accent 5" w:semiHidden="0" w:uiPriority="64" w:unhideWhenUsed="0"/>
-    <w:lsdException w:name="Medium List 1 Accent 5" w:semiHidden="0" w:uiPriority="65" w:unhideWhenUsed="0"/>
-    <w:lsdException w:name="Medium List 2 Accent 5" w:semiHidden="0" w:uiPriority="66" w:unhideWhenUsed="0"/>
-    <w:lsdException w:name="Medium Grid 1 Accent 5" w:semiHidden="0" w:uiPriority="67" w:unhideWhenUsed="0"/>
-    <w:lsdException w:name="Medium Grid 2 Accent 5" w:semiHidden="0" w:uiPriority="68" w:unhideWhenUsed="0"/>
-    <w:lsdException w:name="Medium Grid 3 Accent 5" w:semiHidden="0" w:uiPriority="69" w:unhideWhenUsed="0"/>
-    <w:lsdException w:name="Dark List Accent 5" w:semiHidden="0" w:uiPriority="70" w:unhideWhenUsed="0"/>
-    <w:lsdException w:name="Colorful Shading Accent 5" w:semiHidden="0" w:uiPriority="71" w:unhideWhenUsed="0"/>
-    <w:lsdException w:name="Colorful List Accent 5" w:semiHidden="0" w:uiPriority="72" w:unhideWhenUsed="0"/>
-    <w:lsdException w:name="Colorful Grid Accent 5" w:semiHidden="0" w:uiPriority="73" w:unhideWhenUsed="0"/>
-    <w:lsdException w:name="Light Shading Accent 6" w:semiHidden="0" w:uiPriority="60" w:unhideWhenUsed="0"/>
-    <w:lsdException w:name="Light List Accent 6" w:semiHidden="0" w:uiPriority="61" w:unhideWhenUsed="0"/>
-    <w:lsdException w:name="Light Grid Accent 6" w:semiHidden="0" w:uiPriority="62" w:unhideWhenUsed="0"/>
-    <w:lsdException w:name="Medium Shading 1 Accent 6" w:semiHidden="0" w:uiPriority="63" w:unhideWhenUsed="0"/>
-    <w:lsdException w:name="Medium Shading 2 Accent 6" w:semiHidden="0" w:uiPriority="64" w:unhideWhenUsed="0"/>
-    <w:lsdException w:name="Medium List 1 Accent 6" w:semiHidden="0" w:uiPriority="65" w:unhideWhenUsed="0"/>
-    <w:lsdException w:name="Medium List 2 Accent 6" w:semiHidden="0" w:uiPriority="66" w:unhideWhenUsed="0"/>
-    <w:lsdException w:name="Medium Grid 1 Accent 6" w:semiHidden="0" w:uiPriority="67" w:unhideWhenUsed="0"/>
-    <w:lsdException w:name="Medium Grid 2 Accent 6" w:semiHidden="0" w:uiPriority="68" w:unhideWhenUsed="0"/>
-    <w:lsdException w:name="Medium Grid 3 Accent 6" w:semiHidden="0" w:uiPriority="69" w:unhideWhenUsed="0"/>
-    <w:lsdException w:name="Dark List Accent 6" w:semiHidden="0" w:uiPriority="70" w:unhideWhenUsed="0"/>
-    <w:lsdException w:name="Colorful Shading Accent 6" w:semiHidden="0" w:uiPriority="71" w:unhideWhenUsed="0"/>
-    <w:lsdException w:name="Colorful List Accent 6" w:semiHidden="0" w:uiPriority="72" w:unhideWhenUsed="0"/>
-    <w:lsdException w:name="Colorful Grid Accent 6" w:semiHidden="0" w:uiPriority="73" w:unhideWhenUsed="0"/>
-    <w:lsdException w:name="Subtle Emphasis" w:semiHidden="0" w:uiPriority="19" w:unhideWhenUsed="0" w:qFormat="1"/>
-    <w:lsdException w:name="Intense Emphasis" w:semiHidden="0" w:uiPriority="21" w:unhideWhenUsed="0" w:qFormat="1"/>
-    <w:lsdException w:name="Subtle Reference" w:semiHidden="0" w:uiPriority="31" w:unhideWhenUsed="0" w:qFormat="1"/>
-    <w:lsdException w:name="Intense Reference" w:semiHidden="0" w:uiPriority="32" w:unhideWhenUsed="0" w:qFormat="1"/>
-    <w:lsdException w:name="Book Title" w:semiHidden="0" w:uiPriority="33" w:unhideWhenUsed="0" w:qFormat="1"/>
-    <w:lsdException w:name="Bibliography" w:uiPriority="37"/>
-    <w:lsdException w:name="TOC Heading" w:uiPriority="39" w:qFormat="1"/>
+  <w:latentStyles w:defLockedState="0" w:defUIPriority="99" w:defSemiHidden="0" w:defUnhideWhenUsed="0" w:defQFormat="0" w:count="371">
+    <w:lsdException w:name="Normal" w:uiPriority="0" w:qFormat="1"/>
+    <w:lsdException w:name="heading 1" w:uiPriority="9" w:qFormat="1"/>
+    <w:lsdException w:name="heading 2" w:uiPriority="9" w:qFormat="1"/>
+    <w:lsdException w:name="heading 3" w:uiPriority="9" w:qFormat="1"/>
+    <w:lsdException w:name="heading 4" w:uiPriority="9" w:qFormat="1"/>
+    <w:lsdException w:name="heading 5" w:uiPriority="9" w:qFormat="1"/>
+    <w:lsdException w:name="heading 6" w:uiPriority="9" w:qFormat="1"/>
+    <w:lsdException w:name="heading 7" w:uiPriority="9" w:qFormat="1"/>
+    <w:lsdException w:name="heading 8" w:uiPriority="9" w:qFormat="1"/>
+    <w:lsdException w:name="heading 9" w:uiPriority="9" w:qFormat="1"/>
+    <w:lsdException w:name="index 1" w:semiHidden="1" w:unhideWhenUsed="1"/>
+    <w:lsdException w:name="index 2" w:semiHidden="1" w:unhideWhenUsed="1"/>
+    <w:lsdException w:name="index 3" w:semiHidden="1" w:unhideWhenUsed="1"/>
+    <w:lsdException w:name="index 4" w:semiHidden="1" w:unhideWhenUsed="1"/>
+    <w:lsdException w:name="index 5" w:semiHidden="1" w:unhideWhenUsed="1"/>
+    <w:lsdException w:name="index 6" w:semiHidden="1" w:unhideWhenUsed="1"/>
+    <w:lsdException w:name="index 7" w:semiHidden="1" w:unhideWhenUsed="1"/>
+    <w:lsdException w:name="index 8" w:semiHidden="1" w:unhideWhenUsed="1"/>
+    <w:lsdException w:name="index 9" w:semiHidden="1" w:unhideWhenUsed="1"/>
+    <w:lsdException w:name="toc 1" w:semiHidden="1" w:uiPriority="39" w:unhideWhenUsed="1"/>
+    <w:lsdException w:name="toc 2" w:semiHidden="1" w:uiPriority="39" w:unhideWhenUsed="1"/>
+    <w:lsdException w:name="toc 3" w:semiHidden="1" w:uiPriority="39" w:unhideWhenUsed="1"/>
+    <w:lsdException w:name="toc 4" w:semiHidden="1" w:uiPriority="39" w:unhideWhenUsed="1"/>
+    <w:lsdException w:name="toc 5" w:semiHidden="1" w:uiPriority="39" w:unhideWhenUsed="1"/>
+    <w:lsdException w:name="toc 6" w:semiHidden="1" w:uiPriority="39" w:unhideWhenUsed="1"/>
+    <w:lsdException w:name="toc 7" w:semiHidden="1" w:uiPriority="39" w:unhideWhenUsed="1"/>
+    <w:lsdException w:name="toc 8" w:semiHidden="1" w:uiPriority="39" w:unhideWhenUsed="1"/>
+    <w:lsdException w:name="toc 9" w:semiHidden="1" w:uiPriority="39" w:unhideWhenUsed="1"/>
+    <w:lsdException w:name="Normal Indent" w:semiHidden="1" w:unhideWhenUsed="1"/>
+    <w:lsdException w:name="footnote text" w:semiHidden="1" w:unhideWhenUsed="1"/>
+    <w:lsdException w:name="annotation text" w:semiHidden="1" w:unhideWhenUsed="1"/>
+    <w:lsdException w:name="header" w:semiHidden="1" w:unhideWhenUsed="1"/>
+    <w:lsdException w:name="footer" w:semiHidden="1" w:unhideWhenUsed="1"/>
+    <w:lsdException w:name="index heading" w:semiHidden="1" w:unhideWhenUsed="1"/>
+    <w:lsdException w:name="caption" w:semiHidden="1" w:uiPriority="35" w:unhideWhenUsed="1" w:qFormat="1"/>
+    <w:lsdException w:name="table of figures" w:semiHidden="1" w:unhideWhenUsed="1"/>
+    <w:lsdException w:name="envelope address" w:semiHidden="1" w:unhideWhenUsed="1"/>
+    <w:lsdException w:name="envelope return" w:semiHidden="1" w:unhideWhenUsed="1"/>
+    <w:lsdException w:name="footnote reference" w:semiHidden="1" w:unhideWhenUsed="1"/>
+    <w:lsdException w:name="annotation reference" w:semiHidden="1" w:unhideWhenUsed="1"/>
+    <w:lsdException w:name="line number" w:semiHidden="1" w:unhideWhenUsed="1"/>
+    <w:lsdException w:name="page number" w:semiHidden="1" w:unhideWhenUsed="1"/>
+    <w:lsdException w:name="endnote reference" w:semiHidden="1" w:unhideWhenUsed="1"/>
+    <w:lsdException w:name="endnote text" w:semiHidden="1" w:unhideWhenUsed="1"/>
+    <w:lsdException w:name="table of authorities" w:semiHidden="1" w:unhideWhenUsed="1"/>
+    <w:lsdException w:name="macro" w:semiHidden="1" w:unhideWhenUsed="1"/>
+    <w:lsdException w:name="toa heading" w:semiHidden="1" w:unhideWhenUsed="1"/>
+    <w:lsdException w:name="List" w:semiHidden="1" w:unhideWhenUsed="1"/>
+    <w:lsdException w:name="List Bullet" w:semiHidden="1" w:unhideWhenUsed="1"/>
+    <w:lsdException w:name="List Number" w:semiHidden="1" w:unhideWhenUsed="1"/>
+    <w:lsdException w:name="List 2" w:semiHidden="1" w:unhideWhenUsed="1"/>
+    <w:lsdException w:name="List 3" w:semiHidden="1" w:unhideWhenUsed="1"/>
+    <w:lsdException w:name="List 4" w:semiHidden="1" w:unhideWhenUsed="1"/>
+    <w:lsdException w:name="List 5" w:semiHidden="1" w:unhideWhenUsed="1"/>
+    <w:lsdException w:name="List Bullet 2" w:semiHidden="1" w:unhideWhenUsed="1"/>
+    <w:lsdException w:name="List Bullet 3" w:semiHidden="1" w:unhideWhenUsed="1"/>
+    <w:lsdException w:name="List Bullet 4" w:semiHidden="1" w:unhideWhenUsed="1"/>
+    <w:lsdException w:name="List Bullet 5" w:semiHidden="1" w:unhideWhenUsed="1"/>
+    <w:lsdException w:name="List Number 2" w:semiHidden="1" w:unhideWhenUsed="1"/>
+    <w:lsdException w:name="List Number 3" w:semiHidden="1" w:unhideWhenUsed="1"/>
+    <w:lsdException w:name="List Number 4" w:semiHidden="1" w:unhideWhenUsed="1"/>
+    <w:lsdException w:name="List Number 5" w:semiHidden="1" w:unhideWhenUsed="1"/>
+    <w:lsdException w:name="Title" w:uiPriority="10" w:qFormat="1"/>
+    <w:lsdException w:name="Closing" w:semiHidden="1" w:unhideWhenUsed="1"/>
+    <w:lsdException w:name="Signature" w:semiHidden="1" w:unhideWhenUsed="1"/>
+    <w:lsdException w:name="Default Paragraph Font" w:semiHidden="1" w:uiPriority="1" w:unhideWhenUsed="1"/>
+    <w:lsdException w:name="Body Text" w:semiHidden="1" w:unhideWhenUsed="1"/>
+    <w:lsdException w:name="Body Text Indent" w:semiHidden="1" w:unhideWhenUsed="1"/>
+    <w:lsdException w:name="List Continue" w:semiHidden="1" w:unhideWhenUsed="1"/>
+    <w:lsdException w:name="List Continue 2" w:semiHidden="1" w:unhideWhenUsed="1"/>
+    <w:lsdException w:name="List Continue 3" w:semiHidden="1" w:unhideWhenUsed="1"/>
+    <w:lsdException w:name="List Continue 4" w:semiHidden="1" w:unhideWhenUsed="1"/>
+    <w:lsdException w:name="List Continue 5" w:semiHidden="1" w:unhideWhenUsed="1"/>
+    <w:lsdException w:name="Message Header" w:semiHidden="1" w:unhideWhenUsed="1"/>
+    <w:lsdException w:name="Subtitle" w:uiPriority="11" w:qFormat="1"/>
+    <w:lsdException w:name="Salutation" w:semiHidden="1" w:unhideWhenUsed="1"/>
+    <w:lsdException w:name="Date" w:semiHidden="1" w:unhideWhenUsed="1"/>
+    <w:lsdException w:name="Body Text First Indent" w:semiHidden="1" w:unhideWhenUsed="1"/>
+    <w:lsdException w:name="Body Text First Indent 2" w:semiHidden="1" w:unhideWhenUsed="1"/>
+    <w:lsdException w:name="Note Heading" w:semiHidden="1" w:unhideWhenUsed="1"/>
+    <w:lsdException w:name="Body Text 2" w:semiHidden="1" w:unhideWhenUsed="1"/>
+    <w:lsdException w:name="Body Text 3" w:semiHidden="1" w:unhideWhenUsed="1"/>
+    <w:lsdException w:name="Body Text Indent 2" w:semiHidden="1" w:unhideWhenUsed="1"/>
+    <w:lsdException w:name="Body Text Indent 3" w:semiHidden="1" w:unhideWhenUsed="1"/>
+    <w:lsdException w:name="Block Text" w:semiHidden="1" w:unhideWhenUsed="1"/>
+    <w:lsdException w:name="Hyperlink" w:semiHidden="1" w:unhideWhenUsed="1"/>
+    <w:lsdException w:name="FollowedHyperlink" w:semiHidden="1" w:unhideWhenUsed="1"/>
+    <w:lsdException w:name="Strong" w:uiPriority="22" w:qFormat="1"/>
+    <w:lsdException w:name="Emphasis" w:uiPriority="20" w:qFormat="1"/>
+    <w:lsdException w:name="Document Map" w:semiHidden="1" w:unhideWhenUsed="1"/>
+    <w:lsdException w:name="Plain Text" w:semiHidden="1" w:unhideWhenUsed="1"/>
+    <w:lsdException w:name="E-mail Signature" w:semiHidden="1" w:unhideWhenUsed="1"/>
+    <w:lsdException w:name="HTML Top of Form" w:semiHidden="1" w:unhideWhenUsed="1"/>
+    <w:lsdException w:name="HTML Bottom of Form" w:semiHidden="1" w:unhideWhenUsed="1"/>
+    <w:lsdException w:name="Normal (Web)" w:semiHidden="1" w:unhideWhenUsed="1"/>
+    <w:lsdException w:name="HTML Acronym" w:semiHidden="1" w:unhideWhenUsed="1"/>
+    <w:lsdException w:name="HTML Address" w:semiHidden="1" w:unhideWhenUsed="1"/>
+    <w:lsdException w:name="HTML Cite" w:semiHidden="1" w:unhideWhenUsed="1"/>
+    <w:lsdException w:name="HTML Code" w:semiHidden="1" w:unhideWhenUsed="1"/>
+    <w:lsdException w:name="HTML Definition" w:semiHidden="1" w:unhideWhenUsed="1"/>
+    <w:lsdException w:name="HTML Keyboard" w:semiHidden="1" w:unhideWhenUsed="1"/>
+    <w:lsdException w:name="HTML Preformatted" w:semiHidden="1" w:unhideWhenUsed="1"/>
+    <w:lsdException w:name="HTML Sample" w:semiHidden="1" w:unhideWhenUsed="1"/>
+    <w:lsdException w:name="HTML Typewriter" w:semiHidden="1" w:unhideWhenUsed="1"/>
+    <w:lsdException w:name="HTML Variable" w:semiHidden="1" w:unhideWhenUsed="1"/>
+    <w:lsdException w:name="Normal Table" w:semiHidden="1" w:unhideWhenUsed="1"/>
+    <w:lsdException w:name="annotation subject" w:semiHidden="1" w:unhideWhenUsed="1"/>
+    <w:lsdException w:name="No List" w:semiHidden="1" w:unhideWhenUsed="1"/>
+    <w:lsdException w:name="Outline List 1" w:semiHidden="1" w:unhideWhenUsed="1"/>
+    <w:lsdException w:name="Outline List 2" w:semiHidden="1" w:unhideWhenUsed="1"/>
+    <w:lsdException w:name="Outline List 3" w:semiHidden="1" w:unhideWhenUsed="1"/>
+    <w:lsdException w:name="Table Simple 1" w:semiHidden="1" w:unhideWhenUsed="1"/>
+    <w:lsdException w:name="Table Simple 2" w:semiHidden="1" w:unhideWhenUsed="1"/>
+    <w:lsdException w:name="Table Simple 3" w:semiHidden="1" w:unhideWhenUsed="1"/>
+    <w:lsdException w:name="Table Classic 1" w:semiHidden="1" w:unhideWhenUsed="1"/>
+    <w:lsdException w:name="Table Classic 2" w:semiHidden="1" w:unhideWhenUsed="1"/>
+    <w:lsdException w:name="Table Classic 3" w:semiHidden="1" w:unhideWhenUsed="1"/>
+    <w:lsdException w:name="Table Classic 4" w:semiHidden="1" w:unhideWhenUsed="1"/>
+    <w:lsdException w:name="Table Colorful 1" w:semiHidden="1" w:unhideWhenUsed="1"/>
+    <w:lsdException w:name="Table Colorful 2" w:semiHidden="1" w:unhideWhenUsed="1"/>
+    <w:lsdException w:name="Table Colorful 3" w:semiHidden="1" w:unhideWhenUsed="1"/>
+    <w:lsdException w:name="Table Columns 1" w:semiHidden="1" w:unhideWhenUsed="1"/>
+    <w:lsdException w:name="Table Columns 2" w:semiHidden="1" w:unhideWhenUsed="1"/>
+    <w:lsdException w:name="Table Columns 3" w:semiHidden="1" w:unhideWhenUsed="1"/>
+    <w:lsdException w:name="Table Columns 4" w:semiHidden="1" w:unhideWhenUsed="1"/>
+    <w:lsdException w:name="Table Columns 5" w:semiHidden="1" w:unhideWhenUsed="1"/>
+    <w:lsdException w:name="Table Grid 1" w:semiHidden="1" w:unhideWhenUsed="1"/>
+    <w:lsdException w:name="Table Grid 2" w:semiHidden="1" w:unhideWhenUsed="1"/>
+    <w:lsdException w:name="Table Grid 3" w:semiHidden="1" w:unhideWhenUsed="1"/>
+    <w:lsdException w:name="Table Grid 4" w:semiHidden="1" w:unhideWhenUsed="1"/>
+    <w:lsdException w:name="Table Grid 5" w:semiHidden="1" w:unhideWhenUsed="1"/>
+    <w:lsdException w:name="Table Grid 6" w:semiHidden="1" w:unhideWhenUsed="1"/>
+    <w:lsdException w:name="Table Grid 7" w:semiHidden="1" w:unhideWhenUsed="1"/>
+    <w:lsdException w:name="Table Grid 8" w:semiHidden="1" w:unhideWhenUsed="1"/>
+    <w:lsdException w:name="Table List 1" w:semiHidden="1" w:unhideWhenUsed="1"/>
+    <w:lsdException w:name="Table List 2" w:semiHidden="1" w:unhideWhenUsed="1"/>
+    <w:lsdException w:name="Table List 3" w:semiHidden="1" w:unhideWhenUsed="1"/>
+    <w:lsdException w:name="Table List 4" w:semiHidden="1" w:unhideWhenUsed="1"/>
+    <w:lsdException w:name="Table List 5" w:semiHidden="1" w:unhideWhenUsed="1"/>
+    <w:lsdException w:name="Table List 6" w:semiHidden="1" w:unhideWhenUsed="1"/>
+    <w:lsdException w:name="Table List 7" w:semiHidden="1" w:unhideWhenUsed="1"/>
+    <w:lsdException w:name="Table List 8" w:semiHidden="1" w:unhideWhenUsed="1"/>
+    <w:lsdException w:name="Table 3D effects 1" w:semiHidden="1" w:unhideWhenUsed="1"/>
+    <w:lsdException w:name="Table 3D effects 2" w:semiHidden="1" w:unhideWhenUsed="1"/>
+    <w:lsdException w:name="Table 3D effects 3" w:semiHidden="1" w:unhideWhenUsed="1"/>
+    <w:lsdException w:name="Table Contemporary" w:semiHidden="1" w:unhideWhenUsed="1"/>
+    <w:lsdException w:name="Table Elegant" w:semiHidden="1" w:unhideWhenUsed="1"/>
+    <w:lsdException w:name="Table Professional" w:semiHidden="1" w:unhideWhenUsed="1"/>
+    <w:lsdException w:name="Table Subtle 1" w:semiHidden="1" w:unhideWhenUsed="1"/>
+    <w:lsdException w:name="Table Subtle 2" w:semiHidden="1" w:unhideWhenUsed="1"/>
+    <w:lsdException w:name="Table Web 1" w:semiHidden="1" w:unhideWhenUsed="1"/>
+    <w:lsdException w:name="Table Web 2" w:semiHidden="1" w:unhideWhenUsed="1"/>
+    <w:lsdException w:name="Table Web 3" w:semiHidden="1" w:unhideWhenUsed="1"/>
+    <w:lsdException w:name="Balloon Text" w:semiHidden="1" w:unhideWhenUsed="1"/>
+    <w:lsdException w:name="Table Grid" w:uiPriority="39"/>
+    <w:lsdException w:name="Table Theme" w:semiHidden="1" w:unhideWhenUsed="1"/>
+    <w:lsdException w:name="Placeholder Text" w:semiHidden="1"/>
+    <w:lsdException w:name="No Spacing" w:uiPriority="1" w:qFormat="1"/>
+    <w:lsdException w:name="Light Shading" w:uiPriority="60"/>
+    <w:lsdException w:name="Light List" w:uiPriority="61"/>
+    <w:lsdException w:name="Light Grid" w:uiPriority="62"/>
+    <w:lsdException w:name="Medium Shading 1" w:uiPriority="63"/>
+    <w:lsdException w:name="Medium Shading 2" w:uiPriority="64"/>
+    <w:lsdException w:name="Medium List 1" w:uiPriority="65"/>
+    <w:lsdException w:name="Medium List 2" w:uiPriority="66"/>
+    <w:lsdException w:name="Medium Grid 1" w:uiPriority="67"/>
+    <w:lsdException w:name="Medium Grid 2" w:uiPriority="68"/>
+    <w:lsdException w:name="Medium Grid 3" w:uiPriority="69"/>
+    <w:lsdException w:name="Dark List" w:uiPriority="70"/>
+    <w:lsdException w:name="Colorful Shading" w:uiPriority="71"/>
+    <w:lsdException w:name="Colorful List" w:uiPriority="72"/>
+    <w:lsdException w:name="Colorful Grid" w:uiPriority="73"/>
+    <w:lsdException w:name="Light Shading Accent 1" w:uiPriority="60"/>
+    <w:lsdException w:name="Light List Accent 1" w:uiPriority="61"/>
+    <w:lsdException w:name="Light Grid Accent 1" w:uiPriority="62"/>
+    <w:lsdException w:name="Medium Shading 1 Accent 1" w:uiPriority="63"/>
+    <w:lsdException w:name="Medium Shading 2 Accent 1" w:uiPriority="64"/>
+    <w:lsdException w:name="Medium List 1 Accent 1" w:uiPriority="65"/>
+    <w:lsdException w:name="Revision" w:semiHidden="1"/>
+    <w:lsdException w:name="List Paragraph" w:uiPriority="34" w:qFormat="1"/>
+    <w:lsdException w:name="Quote" w:uiPriority="29" w:qFormat="1"/>
+    <w:lsdException w:name="Intense Quote" w:uiPriority="30" w:qFormat="1"/>
+    <w:lsdException w:name="Medium List 2 Accent 1" w:uiPriority="66"/>
+    <w:lsdException w:name="Medium Grid 1 Accent 1" w:uiPriority="67"/>
+    <w:lsdException w:name="Medium Grid 2 Accent 1" w:uiPriority="68"/>
+    <w:lsdException w:name="Medium Grid 3 Accent 1" w:uiPriority="69"/>
+    <w:lsdException w:name="Dark List Accent 1" w:uiPriority="70"/>
+    <w:lsdException w:name="Colorful Shading Accent 1" w:uiPriority="71"/>
+    <w:lsdException w:name="Colorful List Accent 1" w:uiPriority="72"/>
+    <w:lsdException w:name="Colorful Grid Accent 1" w:uiPriority="73"/>
+    <w:lsdException w:name="Light Shading Accent 2" w:uiPriority="60"/>
+    <w:lsdException w:name="Light List Accent 2" w:uiPriority="61"/>
+    <w:lsdException w:name="Light Grid Accent 2" w:uiPriority="62"/>
+    <w:lsdException w:name="Medium Shading 1 Accent 2" w:uiPriority="63"/>
+    <w:lsdException w:name="Medium Shading 2 Accent 2" w:uiPriority="64"/>
+    <w:lsdException w:name="Medium List 1 Accent 2" w:uiPriority="65"/>
+    <w:lsdException w:name="Medium List 2 Accent 2" w:uiPriority="66"/>
+    <w:lsdException w:name="Medium Grid 1 Accent 2" w:uiPriority="67"/>
+    <w:lsdException w:name="Medium Grid 2 Accent 2" w:uiPriority="68"/>
+    <w:lsdException w:name="Medium Grid 3 Accent 2" w:uiPriority="69"/>
+    <w:lsdException w:name="Dark List Accent 2" w:uiPriority="70"/>
+    <w:lsdException w:name="Colorful Shading Accent 2" w:uiPriority="71"/>
+    <w:lsdException w:name="Colorful List Accent 2" w:uiPriority="72"/>
+    <w:lsdException w:name="Colorful Grid Accent 2" w:uiPriority="73"/>
+    <w:lsdException w:name="Light Shading Accent 3" w:uiPriority="60"/>
+    <w:lsdException w:name="Light List Accent 3" w:uiPriority="61"/>
+    <w:lsdException w:name="Light Grid Accent 3" w:uiPriority="62"/>
+    <w:lsdException w:name="Medium Shading 1 Accent 3" w:uiPriority="63"/>
+    <w:lsdException w:name="Medium Shading 2 Accent 3" w:uiPriority="64"/>
+    <w:lsdException w:name="Medium List 1 Accent 3" w:uiPriority="65"/>
+    <w:lsdException w:name="Medium List 2 Accent 3" w:uiPriority="66"/>
+    <w:lsdException w:name="Medium Grid 1 Accent 3" w:uiPriority="67"/>
+    <w:lsdException w:name="Medium Grid 2 Accent 3" w:uiPriority="68"/>
+    <w:lsdException w:name="Medium Grid 3 Accent 3" w:uiPriority="69"/>
+    <w:lsdException w:name="Dark List Accent 3" w:uiPriority="70"/>
+    <w:lsdException w:name="Colorful Shading Accent 3" w:uiPriority="71"/>
+    <w:lsdException w:name="Colorful List Accent 3" w:uiPriority="72"/>
+    <w:lsdException w:name="Colorful Grid Accent 3" w:uiPriority="73"/>
+    <w:lsdException w:name="Light Shading Accent 4" w:uiPriority="60"/>
+    <w:lsdException w:name="Light List Accent 4" w:uiPriority="61"/>
+    <w:lsdException w:name="Light Grid Accent 4" w:uiPriority="62"/>
+    <w:lsdException w:name="Medium Shading 1 Accent 4" w:uiPriority="63"/>
+    <w:lsdException w:name="Medium Shading 2 Accent 4" w:uiPriority="64"/>
+    <w:lsdException w:name="Medium List 1 Accent 4" w:uiPriority="65"/>
+    <w:lsdException w:name="Medium List 2 Accent 4" w:uiPriority="66"/>
+    <w:lsdException w:name="Medium Grid 1 Accent 4" w:uiPriority="67"/>
+    <w:lsdException w:name="Medium Grid 2 Accent 4" w:uiPriority="68"/>
+    <w:lsdException w:name="Medium Grid 3 Accent 4" w:uiPriority="69"/>
+    <w:lsdException w:name="Dark List Accent 4" w:uiPriority="70"/>
+    <w:lsdException w:name="Colorful Shading Accent 4" w:uiPriority="71"/>
+    <w:lsdException w:name="Colorful List Accent 4" w:uiPriority="72"/>
+    <w:lsdException w:name="Colorful Grid Accent 4" w:uiPriority="73"/>
+    <w:lsdException w:name="Light Shading Accent 5" w:uiPriority="60"/>
+    <w:lsdException w:name="Light List Accent 5" w:uiPriority="61"/>
+    <w:lsdException w:name="Light Grid Accent 5" w:uiPriority="62"/>
+    <w:lsdException w:name="Medium Shading 1 Accent 5" w:uiPriority="63"/>
+    <w:lsdException w:name="Medium Shading 2 Accent 5" w:uiPriority="64"/>
+    <w:lsdException w:name="Medium List 1 Accent 5" w:uiPriority="65"/>
+    <w:lsdException w:name="Medium List 2 Accent 5" w:uiPriority="66"/>
+    <w:lsdException w:name="Medium Grid 1 Accent 5" w:uiPriority="67"/>
+    <w:lsdException w:name="Medium Grid 2 Accent 5" w:uiPriority="68"/>
+    <w:lsdException w:name="Medium Grid 3 Accent 5" w:uiPriority="69"/>
+    <w:lsdException w:name="Dark List Accent 5" w:uiPriority="70"/>
+    <w:lsdException w:name="Colorful Shading Accent 5" w:uiPriority="71"/>
+    <w:lsdException w:name="Colorful List Accent 5" w:uiPriority="72"/>
+    <w:lsdException w:name="Colorful Grid Accent 5" w:uiPriority="73"/>
+    <w:lsdException w:name="Light Shading Accent 6" w:uiPriority="60"/>
+    <w:lsdException w:name="Light List Accent 6" w:uiPriority="61"/>
+    <w:lsdException w:name="Light Grid Accent 6" w:uiPriority="62"/>
+    <w:lsdException w:name="Medium Shading 1 Accent 6" w:uiPriority="63"/>
+    <w:lsdException w:name="Medium Shading 2 Accent 6" w:uiPriority="64"/>
+    <w:lsdException w:name="Medium List 1 Accent 6" w:uiPriority="65"/>
+    <w:lsdException w:name="Medium List 2 Accent 6" w:uiPriority="66"/>
+    <w:lsdException w:name="Medium Grid 1 Accent 6" w:uiPriority="67"/>
+    <w:lsdException w:name="Medium Grid 2 Accent 6" w:uiPriority="68"/>
+    <w:lsdException w:name="Medium Grid 3 Accent 6" w:uiPriority="69"/>
+    <w:lsdException w:name="Dark List Accent 6" w:uiPriority="70"/>
+    <w:lsdException w:name="Colorful Shading Accent 6" w:uiPriority="71"/>
+    <w:lsdException w:name="Colorful List Accent 6" w:uiPriority="72"/>
+    <w:lsdException w:name="Colorful Grid Accent 6" w:uiPriority="73"/>
+    <w:lsdException w:name="Subtle Emphasis" w:uiPriority="19" w:qFormat="1"/>
+    <w:lsdException w:name="Intense Emphasis" w:uiPriority="21" w:qFormat="1"/>
+    <w:lsdException w:name="Subtle Reference" w:uiPriority="31" w:qFormat="1"/>
+    <w:lsdException w:name="Intense Reference" w:uiPriority="32" w:qFormat="1"/>
+    <w:lsdException w:name="Book Title" w:uiPriority="33" w:qFormat="1"/>
+    <w:lsdException w:name="Bibliography" w:semiHidden="1" w:uiPriority="37" w:unhideWhenUsed="1"/>
+    <w:lsdException w:name="TOC Heading" w:semiHidden="1" w:uiPriority="39" w:unhideWhenUsed="1" w:qFormat="1"/>
+    <w:lsdException w:name="Plain Table 1" w:uiPriority="41"/>
+    <w:lsdException w:name="Plain Table 2" w:uiPriority="42"/>
+    <w:lsdException w:name="Plain Table 3" w:uiPriority="43"/>
+    <w:lsdException w:name="Plain Table 4" w:uiPriority="44"/>
+    <w:lsdException w:name="Plain Table 5" w:uiPriority="45"/>
+    <w:lsdException w:name="Grid Table Light" w:uiPriority="40"/>
+    <w:lsdException w:name="Grid Table 1 Light" w:uiPriority="46"/>
+    <w:lsdException w:name="Grid Table 2" w:uiPriority="47"/>
+    <w:lsdException w:name="Grid Table 3" w:uiPriority="48"/>
+    <w:lsdException w:name="Grid Table 4" w:uiPriority="49"/>
+    <w:lsdException w:name="Grid Table 5 Dark" w:uiPriority="50"/>
+    <w:lsdException w:name="Grid Table 6 Colorful" w:uiPriority="51"/>
+    <w:lsdException w:name="Grid Table 7 Colorful" w:uiPriority="52"/>
+    <w:lsdException w:name="Grid Table 1 Light Accent 1" w:uiPriority="46"/>
+    <w:lsdException w:name="Grid Table 2 Accent 1" w:uiPriority="47"/>
+    <w:lsdException w:name="Grid Table 3 Accent 1" w:uiPriority="48"/>
+    <w:lsdException w:name="Grid Table 4 Accent 1" w:uiPriority="49"/>
+    <w:lsdException w:name="Grid Table 5 Dark Accent 1" w:uiPriority="50"/>
+    <w:lsdException w:name="Grid Table 6 Colorful Accent 1" w:uiPriority="51"/>
+    <w:lsdException w:name="Grid Table 7 Colorful Accent 1" w:uiPriority="52"/>
+    <w:lsdException w:name="Grid Table 1 Light Accent 2" w:uiPriority="46"/>
+    <w:lsdException w:name="Grid Table 2 Accent 2" w:uiPriority="47"/>
+    <w:lsdException w:name="Grid Table 3 Accent 2" w:uiPriority="48"/>
+    <w:lsdException w:name="Grid Table 4 Accent 2" w:uiPriority="49"/>
+    <w:lsdException w:name="Grid Table 5 Dark Accent 2" w:uiPriority="50"/>
+    <w:lsdException w:name="Grid Table 6 Colorful Accent 2" w:uiPriority="51"/>
+    <w:lsdException w:name="Grid Table 7 Colorful Accent 2" w:uiPriority="52"/>
+    <w:lsdException w:name="Grid Table 1 Light Accent 3" w:uiPriority="46"/>
+    <w:lsdException w:name="Grid Table 2 Accent 3" w:uiPriority="47"/>
+    <w:lsdException w:name="Grid Table 3 Accent 3" w:uiPriority="48"/>
+    <w:lsdException w:name="Grid Table 4 Accent 3" w:uiPriority="49"/>
+    <w:lsdException w:name="Grid Table 5 Dark Accent 3" w:uiPriority="50"/>
+    <w:lsdException w:name="Grid Table 6 Colorful Accent 3" w:uiPriority="51"/>
+    <w:lsdException w:name="Grid Table 7 Colorful Accent 3" w:uiPriority="52"/>
+    <w:lsdException w:name="Grid Table 1 Light Accent 4" w:uiPriority="46"/>
+    <w:lsdException w:name="Grid Table 2 Accent 4" w:uiPriority="47"/>
+    <w:lsdException w:name="Grid Table 3 Accent 4" w:uiPriority="48"/>
+    <w:lsdException w:name="Grid Table 4 Accent 4" w:uiPriority="49"/>
+    <w:lsdException w:name="Grid Table 5 Dark Accent 4" w:uiPriority="50"/>
+    <w:lsdException w:name="Grid Table 6 Colorful Accent 4" w:uiPriority="51"/>
+    <w:lsdException w:name="Grid Table 7 Colorful Accent 4" w:uiPriority="52"/>
+    <w:lsdException w:name="Grid Table 1 Light Accent 5" w:uiPriority="46"/>
+    <w:lsdException w:name="Grid Table 2 Accent 5" w:uiPriority="47"/>
+    <w:lsdException w:name="Grid Table 3 Accent 5" w:uiPriority="48"/>
+    <w:lsdException w:name="Grid Table 4 Accent 5" w:uiPriority="49"/>
+    <w:lsdException w:name="Grid Table 5 Dark Accent 5" w:uiPriority="50"/>
+    <w:lsdException w:name="Grid Table 6 Colorful Accent 5" w:uiPriority="51"/>
+    <w:lsdException w:name="Grid Table 7 Colorful Accent 5" w:uiPriority="52"/>
+    <w:lsdException w:name="Grid Table 1 Light Accent 6" w:uiPriority="46"/>
+    <w:lsdException w:name="Grid Table 2 Accent 6" w:uiPriority="47"/>
+    <w:lsdException w:name="Grid Table 3 Accent 6" w:uiPriority="48"/>
+    <w:lsdException w:name="Grid Table 4 Accent 6" w:uiPriority="49"/>
+    <w:lsdException w:name="Grid Table 5 Dark Accent 6" w:uiPriority="50"/>
+    <w:lsdException w:name="Grid Table 6 Colorful Accent 6" w:uiPriority="51"/>
+    <w:lsdException w:name="Grid Table 7 Colorful Accent 6" w:uiPriority="52"/>
+    <w:lsdException w:name="List Table 1 Light" w:uiPriority="46"/>
+    <w:lsdException w:name="List Table 2" w:uiPriority="47"/>
+    <w:lsdException w:name="List Table 3" w:uiPriority="48"/>
+    <w:lsdException w:name="List Table 4" w:uiPriority="49"/>
+    <w:lsdException w:name="List Table 5 Dark" w:uiPriority="50"/>
+    <w:lsdException w:name="List Table 6 Colorful" w:uiPriority="51"/>
+    <w:lsdException w:name="List Table 7 Colorful" w:uiPriority="52"/>
+    <w:lsdException w:name="List Table 1 Light Accent 1" w:uiPriority="46"/>
+    <w:lsdException w:name="List Table 2 Accent 1" w:uiPriority="47"/>
+    <w:lsdException w:name="List Table 3 Accent 1" w:uiPriority="48"/>
+    <w:lsdException w:name="List Table 4 Accent 1" w:uiPriority="49"/>
+    <w:lsdException w:name="List Table 5 Dark Accent 1" w:uiPriority="50"/>
+    <w:lsdException w:name="List Table 6 Colorful Accent 1" w:uiPriority="51"/>
+    <w:lsdException w:name="List Table 7 Colorful Accent 1" w:uiPriority="52"/>
+    <w:lsdException w:name="List Table 1 Light Accent 2" w:uiPriority="46"/>
+    <w:lsdException w:name="List Table 2 Accent 2" w:uiPriority="47"/>
+    <w:lsdException w:name="List Table 3 Accent 2" w:uiPriority="48"/>
+    <w:lsdException w:name="List Table 4 Accent 2" w:uiPriority="49"/>
+    <w:lsdException w:name="List Table 5 Dark Accent 2" w:uiPriority="50"/>
+    <w:lsdException w:name="List Table 6 Colorful Accent 2" w:uiPriority="51"/>
+    <w:lsdException w:name="List Table 7 Colorful Accent 2" w:uiPriority="52"/>
+    <w:lsdException w:name="List Table 1 Light Accent 3" w:uiPriority="46"/>
+    <w:lsdException w:name="List Table 2 Accent 3" w:uiPriority="47"/>
+    <w:lsdException w:name="List Table 3 Accent 3" w:uiPriority="48"/>
+    <w:lsdException w:name="List Table 4 Accent 3" w:uiPriority="49"/>
+    <w:lsdException w:name="List Table 5 Dark Accent 3" w:uiPriority="50"/>
+    <w:lsdException w:name="List Table 6 Colorful Accent 3" w:uiPriority="51"/>
+    <w:lsdException w:name="List Table 7 Colorful Accent 3" w:uiPriority="52"/>
+    <w:lsdException w:name="List Table 1 Light Accent 4" w:uiPriority="46"/>
+    <w:lsdException w:name="List Table 2 Accent 4" w:uiPriority="47"/>
+    <w:lsdException w:name="List Table 3 Accent 4" w:uiPriority="48"/>
+    <w:lsdException w:name="List Table 4 Accent 4" w:uiPriority="49"/>
+    <w:lsdException w:name="List Table 5 Dark Accent 4" w:uiPriority="50"/>
+    <w:lsdException w:name="List Table 6 Colorful Accent 4" w:uiPriority="51"/>
+    <w:lsdException w:name="List Table 7 Colorful Accent 4" w:uiPriority="52"/>
+    <w:lsdException w:name="List Table 1 Light Accent 5" w:uiPriority="46"/>
+    <w:lsdException w:name="List Table 2 Accent 5" w:uiPriority="47"/>
+    <w:lsdException w:name="List Table 3 Accent 5" w:uiPriority="48"/>
+    <w:lsdException w:name="List Table 4 Accent 5" w:uiPriority="49"/>
+    <w:lsdException w:name="List Table 5 Dark Accent 5" w:uiPriority="50"/>
+    <w:lsdException w:name="List Table 6 Colorful Accent 5" w:uiPriority="51"/>
+    <w:lsdException w:name="List Table 7 Colorful Accent 5" w:uiPriority="52"/>
+    <w:lsdException w:name="List Table 1 Light Accent 6" w:uiPriority="46"/>
+    <w:lsdException w:name="List Table 2 Accent 6" w:uiPriority="47"/>
+    <w:lsdException w:name="List Table 3 Accent 6" w:uiPriority="48"/>
+    <w:lsdException w:name="List Table 4 Accent 6" w:uiPriority="49"/>
+    <w:lsdException w:name="List Table 5 Dark Accent 6" w:uiPriority="50"/>
+    <w:lsdException w:name="List Table 6 Colorful Accent 6" w:uiPriority="51"/>
+    <w:lsdException w:name="List Table 7 Colorful Accent 6" w:uiPriority="52"/>
   </w:latentStyles>
   <w:style w:type="paragraph" w:default="1" w:styleId="a">
     <w:name w:val="Normal"/>
@@ -16112,7 +16197,7 @@
   <w:style w:type="paragraph" w:styleId="af2">
     <w:name w:val="Balloon Text"/>
     <w:basedOn w:val="a"/>
-    <w:link w:val="Char"/>
+    <w:link w:val="af3"/>
     <w:uiPriority w:val="99"/>
     <w:semiHidden/>
     <w:unhideWhenUsed/>
@@ -16125,8 +16210,8 @@
       <w:szCs w:val="18"/>
     </w:rPr>
   </w:style>
-  <w:style w:type="character" w:customStyle="1" w:styleId="Char">
-    <w:name w:val="批注框文本 Char"/>
+  <w:style w:type="character" w:customStyle="1" w:styleId="af3">
+    <w:name w:val="批注框文本 字符"/>
     <w:basedOn w:val="a0"/>
     <w:link w:val="af2"/>
     <w:uiPriority w:val="99"/>
@@ -16138,845 +16223,7 @@
       <w:lang w:eastAsia="en-US"/>
     </w:rPr>
   </w:style>
-  <w:style w:type="table" w:styleId="af3">
-    <w:name w:val="Table Grid"/>
-    <w:basedOn w:val="a1"/>
-    <w:uiPriority w:val="39"/>
-    <w:rsid w:val="00D04DB0"/>
-    <w:rPr>
-      <w:rFonts w:asciiTheme="minorHAnsi" w:hAnsiTheme="minorHAnsi" w:cstheme="minorBidi"/>
-      <w:kern w:val="2"/>
-      <w:sz w:val="21"/>
-      <w:szCs w:val="22"/>
-    </w:rPr>
-    <w:tblPr>
-      <w:tblBorders>
-        <w:top w:val="single" w:sz="4" w:space="0" w:color="auto"/>
-        <w:left w:val="single" w:sz="4" w:space="0" w:color="auto"/>
-        <w:bottom w:val="single" w:sz="4" w:space="0" w:color="auto"/>
-        <w:right w:val="single" w:sz="4" w:space="0" w:color="auto"/>
-        <w:insideH w:val="single" w:sz="4" w:space="0" w:color="auto"/>
-        <w:insideV w:val="single" w:sz="4" w:space="0" w:color="auto"/>
-      </w:tblBorders>
-    </w:tblPr>
-  </w:style>
-</w:styles>
-</file>
-
-<file path=word/stylesWithEffects.xml><?xml version="1.0" encoding="utf-8"?>
-<w:styles xmlns:wpc="http://schemas.microsoft.com/office/word/2010/wordprocessingCanvas" xmlns:mc="http://schemas.openxmlformats.org/markup-compatibility/2006" xmlns:o="urn:schemas-microsoft-com:office:office" xmlns:r="http://schemas.openxmlformats.org/officeDocument/2006/relationships" xmlns:m="http://schemas.openxmlformats.org/officeDocument/2006/math" xmlns:v="urn:schemas-microsoft-com:vml" xmlns:wp14="http://schemas.microsoft.com/office/word/2010/wordprocessingDrawing" xmlns:wp="http://schemas.openxmlformats.org/drawingml/2006/wordprocessingDrawing" xmlns:w10="urn:schemas-microsoft-com:office:word" xmlns:w="http://schemas.openxmlformats.org/wordprocessingml/2006/main" xmlns:w14="http://schemas.microsoft.com/office/word/2010/wordml" xmlns:wpg="http://schemas.microsoft.com/office/word/2010/wordprocessingGroup" xmlns:wpi="http://schemas.microsoft.com/office/word/2010/wordprocessingInk" xmlns:wne="http://schemas.microsoft.com/office/word/2006/wordml" xmlns:wps="http://schemas.microsoft.com/office/word/2010/wordprocessingShape" mc:Ignorable="w14 wp14">
-  <w:docDefaults>
-    <w:rPrDefault>
-      <w:rPr>
-        <w:rFonts w:ascii="Times New Roman" w:eastAsiaTheme="minorEastAsia" w:hAnsi="Times New Roman" w:cs="Times New Roman"/>
-        <w:lang w:val="en-US" w:eastAsia="zh-CN" w:bidi="ar-SA"/>
-      </w:rPr>
-    </w:rPrDefault>
-    <w:pPrDefault/>
-  </w:docDefaults>
-  <w:latentStyles w:defLockedState="0" w:defUIPriority="99" w:defSemiHidden="1" w:defUnhideWhenUsed="1" w:defQFormat="0" w:count="267">
-    <w:lsdException w:name="Normal" w:semiHidden="0" w:uiPriority="0" w:unhideWhenUsed="0" w:qFormat="1"/>
-    <w:lsdException w:name="heading 1" w:semiHidden="0" w:uiPriority="9" w:unhideWhenUsed="0" w:qFormat="1"/>
-    <w:lsdException w:name="heading 2" w:semiHidden="0" w:uiPriority="9" w:unhideWhenUsed="0" w:qFormat="1"/>
-    <w:lsdException w:name="heading 3" w:semiHidden="0" w:uiPriority="9" w:unhideWhenUsed="0" w:qFormat="1"/>
-    <w:lsdException w:name="heading 4" w:semiHidden="0" w:uiPriority="9" w:unhideWhenUsed="0" w:qFormat="1"/>
-    <w:lsdException w:name="heading 5" w:semiHidden="0" w:uiPriority="9" w:unhideWhenUsed="0" w:qFormat="1"/>
-    <w:lsdException w:name="heading 6" w:semiHidden="0" w:uiPriority="9" w:unhideWhenUsed="0" w:qFormat="1"/>
-    <w:lsdException w:name="heading 7" w:semiHidden="0" w:uiPriority="9" w:unhideWhenUsed="0" w:qFormat="1"/>
-    <w:lsdException w:name="heading 8" w:semiHidden="0" w:uiPriority="9" w:unhideWhenUsed="0" w:qFormat="1"/>
-    <w:lsdException w:name="heading 9" w:semiHidden="0" w:uiPriority="9" w:unhideWhenUsed="0" w:qFormat="1"/>
-    <w:lsdException w:name="toc 1" w:uiPriority="39"/>
-    <w:lsdException w:name="toc 2" w:uiPriority="39"/>
-    <w:lsdException w:name="toc 3" w:uiPriority="39"/>
-    <w:lsdException w:name="toc 4" w:uiPriority="39"/>
-    <w:lsdException w:name="toc 5" w:uiPriority="39"/>
-    <w:lsdException w:name="toc 6" w:uiPriority="39"/>
-    <w:lsdException w:name="toc 7" w:uiPriority="39"/>
-    <w:lsdException w:name="toc 8" w:uiPriority="39"/>
-    <w:lsdException w:name="toc 9" w:uiPriority="39"/>
-    <w:lsdException w:name="caption" w:uiPriority="35" w:qFormat="1"/>
-    <w:lsdException w:name="Title" w:semiHidden="0" w:uiPriority="10" w:unhideWhenUsed="0" w:qFormat="1"/>
-    <w:lsdException w:name="Default Paragraph Font" w:uiPriority="1"/>
-    <w:lsdException w:name="Subtitle" w:semiHidden="0" w:uiPriority="11" w:unhideWhenUsed="0" w:qFormat="1"/>
-    <w:lsdException w:name="Strong" w:semiHidden="0" w:uiPriority="22" w:unhideWhenUsed="0" w:qFormat="1"/>
-    <w:lsdException w:name="Emphasis" w:semiHidden="0" w:uiPriority="20" w:unhideWhenUsed="0" w:qFormat="1"/>
-    <w:lsdException w:name="Table Grid" w:semiHidden="0" w:uiPriority="39" w:unhideWhenUsed="0"/>
-    <w:lsdException w:name="Placeholder Text" w:unhideWhenUsed="0"/>
-    <w:lsdException w:name="No Spacing" w:semiHidden="0" w:uiPriority="1" w:unhideWhenUsed="0" w:qFormat="1"/>
-    <w:lsdException w:name="Light Shading" w:semiHidden="0" w:uiPriority="60" w:unhideWhenUsed="0"/>
-    <w:lsdException w:name="Light List" w:semiHidden="0" w:uiPriority="61" w:unhideWhenUsed="0"/>
-    <w:lsdException w:name="Light Grid" w:semiHidden="0" w:uiPriority="62" w:unhideWhenUsed="0"/>
-    <w:lsdException w:name="Medium Shading 1" w:semiHidden="0" w:uiPriority="63" w:unhideWhenUsed="0"/>
-    <w:lsdException w:name="Medium Shading 2" w:semiHidden="0" w:uiPriority="64" w:unhideWhenUsed="0"/>
-    <w:lsdException w:name="Medium List 1" w:semiHidden="0" w:uiPriority="65" w:unhideWhenUsed="0"/>
-    <w:lsdException w:name="Medium List 2" w:semiHidden="0" w:uiPriority="66" w:unhideWhenUsed="0"/>
-    <w:lsdException w:name="Medium Grid 1" w:semiHidden="0" w:uiPriority="67" w:unhideWhenUsed="0"/>
-    <w:lsdException w:name="Medium Grid 2" w:semiHidden="0" w:uiPriority="68" w:unhideWhenUsed="0"/>
-    <w:lsdException w:name="Medium Grid 3" w:semiHidden="0" w:uiPriority="69" w:unhideWhenUsed="0"/>
-    <w:lsdException w:name="Dark List" w:semiHidden="0" w:uiPriority="70" w:unhideWhenUsed="0"/>
-    <w:lsdException w:name="Colorful Shading" w:semiHidden="0" w:uiPriority="71" w:unhideWhenUsed="0"/>
-    <w:lsdException w:name="Colorful List" w:semiHidden="0" w:uiPriority="72" w:unhideWhenUsed="0"/>
-    <w:lsdException w:name="Colorful Grid" w:semiHidden="0" w:uiPriority="73" w:unhideWhenUsed="0"/>
-    <w:lsdException w:name="Light Shading Accent 1" w:semiHidden="0" w:uiPriority="60" w:unhideWhenUsed="0"/>
-    <w:lsdException w:name="Light List Accent 1" w:semiHidden="0" w:uiPriority="61" w:unhideWhenUsed="0"/>
-    <w:lsdException w:name="Light Grid Accent 1" w:semiHidden="0" w:uiPriority="62" w:unhideWhenUsed="0"/>
-    <w:lsdException w:name="Medium Shading 1 Accent 1" w:semiHidden="0" w:uiPriority="63" w:unhideWhenUsed="0"/>
-    <w:lsdException w:name="Medium Shading 2 Accent 1" w:semiHidden="0" w:uiPriority="64" w:unhideWhenUsed="0"/>
-    <w:lsdException w:name="Medium List 1 Accent 1" w:semiHidden="0" w:uiPriority="65" w:unhideWhenUsed="0"/>
-    <w:lsdException w:name="Revision" w:unhideWhenUsed="0"/>
-    <w:lsdException w:name="List Paragraph" w:semiHidden="0" w:uiPriority="34" w:unhideWhenUsed="0" w:qFormat="1"/>
-    <w:lsdException w:name="Quote" w:semiHidden="0" w:uiPriority="29" w:unhideWhenUsed="0" w:qFormat="1"/>
-    <w:lsdException w:name="Intense Quote" w:semiHidden="0" w:uiPriority="30" w:unhideWhenUsed="0" w:qFormat="1"/>
-    <w:lsdException w:name="Medium List 2 Accent 1" w:semiHidden="0" w:uiPriority="66" w:unhideWhenUsed="0"/>
-    <w:lsdException w:name="Medium Grid 1 Accent 1" w:semiHidden="0" w:uiPriority="67" w:unhideWhenUsed="0"/>
-    <w:lsdException w:name="Medium Grid 2 Accent 1" w:semiHidden="0" w:uiPriority="68" w:unhideWhenUsed="0"/>
-    <w:lsdException w:name="Medium Grid 3 Accent 1" w:semiHidden="0" w:uiPriority="69" w:unhideWhenUsed="0"/>
-    <w:lsdException w:name="Dark List Accent 1" w:semiHidden="0" w:uiPriority="70" w:unhideWhenUsed="0"/>
-    <w:lsdException w:name="Colorful Shading Accent 1" w:semiHidden="0" w:uiPriority="71" w:unhideWhenUsed="0"/>
-    <w:lsdException w:name="Colorful List Accent 1" w:semiHidden="0" w:uiPriority="72" w:unhideWhenUsed="0"/>
-    <w:lsdException w:name="Colorful Grid Accent 1" w:semiHidden="0" w:uiPriority="73" w:unhideWhenUsed="0"/>
-    <w:lsdException w:name="Light Shading Accent 2" w:semiHidden="0" w:uiPriority="60" w:unhideWhenUsed="0"/>
-    <w:lsdException w:name="Light List Accent 2" w:semiHidden="0" w:uiPriority="61" w:unhideWhenUsed="0"/>
-    <w:lsdException w:name="Light Grid Accent 2" w:semiHidden="0" w:uiPriority="62" w:unhideWhenUsed="0"/>
-    <w:lsdException w:name="Medium Shading 1 Accent 2" w:semiHidden="0" w:uiPriority="63" w:unhideWhenUsed="0"/>
-    <w:lsdException w:name="Medium Shading 2 Accent 2" w:semiHidden="0" w:uiPriority="64" w:unhideWhenUsed="0"/>
-    <w:lsdException w:name="Medium List 1 Accent 2" w:semiHidden="0" w:uiPriority="65" w:unhideWhenUsed="0"/>
-    <w:lsdException w:name="Medium List 2 Accent 2" w:semiHidden="0" w:uiPriority="66" w:unhideWhenUsed="0"/>
-    <w:lsdException w:name="Medium Grid 1 Accent 2" w:semiHidden="0" w:uiPriority="67" w:unhideWhenUsed="0"/>
-    <w:lsdException w:name="Medium Grid 2 Accent 2" w:semiHidden="0" w:uiPriority="68" w:unhideWhenUsed="0"/>
-    <w:lsdException w:name="Medium Grid 3 Accent 2" w:semiHidden="0" w:uiPriority="69" w:unhideWhenUsed="0"/>
-    <w:lsdException w:name="Dark List Accent 2" w:semiHidden="0" w:uiPriority="70" w:unhideWhenUsed="0"/>
-    <w:lsdException w:name="Colorful Shading Accent 2" w:semiHidden="0" w:uiPriority="71" w:unhideWhenUsed="0"/>
-    <w:lsdException w:name="Colorful List Accent 2" w:semiHidden="0" w:uiPriority="72" w:unhideWhenUsed="0"/>
-    <w:lsdException w:name="Colorful Grid Accent 2" w:semiHidden="0" w:uiPriority="73" w:unhideWhenUsed="0"/>
-    <w:lsdException w:name="Light Shading Accent 3" w:semiHidden="0" w:uiPriority="60" w:unhideWhenUsed="0"/>
-    <w:lsdException w:name="Light List Accent 3" w:semiHidden="0" w:uiPriority="61" w:unhideWhenUsed="0"/>
-    <w:lsdException w:name="Light Grid Accent 3" w:semiHidden="0" w:uiPriority="62" w:unhideWhenUsed="0"/>
-    <w:lsdException w:name="Medium Shading 1 Accent 3" w:semiHidden="0" w:uiPriority="63" w:unhideWhenUsed="0"/>
-    <w:lsdException w:name="Medium Shading 2 Accent 3" w:semiHidden="0" w:uiPriority="64" w:unhideWhenUsed="0"/>
-    <w:lsdException w:name="Medium List 1 Accent 3" w:semiHidden="0" w:uiPriority="65" w:unhideWhenUsed="0"/>
-    <w:lsdException w:name="Medium List 2 Accent 3" w:semiHidden="0" w:uiPriority="66" w:unhideWhenUsed="0"/>
-    <w:lsdException w:name="Medium Grid 1 Accent 3" w:semiHidden="0" w:uiPriority="67" w:unhideWhenUsed="0"/>
-    <w:lsdException w:name="Medium Grid 2 Accent 3" w:semiHidden="0" w:uiPriority="68" w:unhideWhenUsed="0"/>
-    <w:lsdException w:name="Medium Grid 3 Accent 3" w:semiHidden="0" w:uiPriority="69" w:unhideWhenUsed="0"/>
-    <w:lsdException w:name="Dark List Accent 3" w:semiHidden="0" w:uiPriority="70" w:unhideWhenUsed="0"/>
-    <w:lsdException w:name="Colorful Shading Accent 3" w:semiHidden="0" w:uiPriority="71" w:unhideWhenUsed="0"/>
-    <w:lsdException w:name="Colorful List Accent 3" w:semiHidden="0" w:uiPriority="72" w:unhideWhenUsed="0"/>
-    <w:lsdException w:name="Colorful Grid Accent 3" w:semiHidden="0" w:uiPriority="73" w:unhideWhenUsed="0"/>
-    <w:lsdException w:name="Light Shading Accent 4" w:semiHidden="0" w:uiPriority="60" w:unhideWhenUsed="0"/>
-    <w:lsdException w:name="Light List Accent 4" w:semiHidden="0" w:uiPriority="61" w:unhideWhenUsed="0"/>
-    <w:lsdException w:name="Light Grid Accent 4" w:semiHidden="0" w:uiPriority="62" w:unhideWhenUsed="0"/>
-    <w:lsdException w:name="Medium Shading 1 Accent 4" w:semiHidden="0" w:uiPriority="63" w:unhideWhenUsed="0"/>
-    <w:lsdException w:name="Medium Shading 2 Accent 4" w:semiHidden="0" w:uiPriority="64" w:unhideWhenUsed="0"/>
-    <w:lsdException w:name="Medium List 1 Accent 4" w:semiHidden="0" w:uiPriority="65" w:unhideWhenUsed="0"/>
-    <w:lsdException w:name="Medium List 2 Accent 4" w:semiHidden="0" w:uiPriority="66" w:unhideWhenUsed="0"/>
-    <w:lsdException w:name="Medium Grid 1 Accent 4" w:semiHidden="0" w:uiPriority="67" w:unhideWhenUsed="0"/>
-    <w:lsdException w:name="Medium Grid 2 Accent 4" w:semiHidden="0" w:uiPriority="68" w:unhideWhenUsed="0"/>
-    <w:lsdException w:name="Medium Grid 3 Accent 4" w:semiHidden="0" w:uiPriority="69" w:unhideWhenUsed="0"/>
-    <w:lsdException w:name="Dark List Accent 4" w:semiHidden="0" w:uiPriority="70" w:unhideWhenUsed="0"/>
-    <w:lsdException w:name="Colorful Shading Accent 4" w:semiHidden="0" w:uiPriority="71" w:unhideWhenUsed="0"/>
-    <w:lsdException w:name="Colorful List Accent 4" w:semiHidden="0" w:uiPriority="72" w:unhideWhenUsed="0"/>
-    <w:lsdException w:name="Colorful Grid Accent 4" w:semiHidden="0" w:uiPriority="73" w:unhideWhenUsed="0"/>
-    <w:lsdException w:name="Light Shading Accent 5" w:semiHidden="0" w:uiPriority="60" w:unhideWhenUsed="0"/>
-    <w:lsdException w:name="Light List Accent 5" w:semiHidden="0" w:uiPriority="61" w:unhideWhenUsed="0"/>
-    <w:lsdException w:name="Light Grid Accent 5" w:semiHidden="0" w:uiPriority="62" w:unhideWhenUsed="0"/>
-    <w:lsdException w:name="Medium Shading 1 Accent 5" w:semiHidden="0" w:uiPriority="63" w:unhideWhenUsed="0"/>
-    <w:lsdException w:name="Medium Shading 2 Accent 5" w:semiHidden="0" w:uiPriority="64" w:unhideWhenUsed="0"/>
-    <w:lsdException w:name="Medium List 1 Accent 5" w:semiHidden="0" w:uiPriority="65" w:unhideWhenUsed="0"/>
-    <w:lsdException w:name="Medium List 2 Accent 5" w:semiHidden="0" w:uiPriority="66" w:unhideWhenUsed="0"/>
-    <w:lsdException w:name="Medium Grid 1 Accent 5" w:semiHidden="0" w:uiPriority="67" w:unhideWhenUsed="0"/>
-    <w:lsdException w:name="Medium Grid 2 Accent 5" w:semiHidden="0" w:uiPriority="68" w:unhideWhenUsed="0"/>
-    <w:lsdException w:name="Medium Grid 3 Accent 5" w:semiHidden="0" w:uiPriority="69" w:unhideWhenUsed="0"/>
-    <w:lsdException w:name="Dark List Accent 5" w:semiHidden="0" w:uiPriority="70" w:unhideWhenUsed="0"/>
-    <w:lsdException w:name="Colorful Shading Accent 5" w:semiHidden="0" w:uiPriority="71" w:unhideWhenUsed="0"/>
-    <w:lsdException w:name="Colorful List Accent 5" w:semiHidden="0" w:uiPriority="72" w:unhideWhenUsed="0"/>
-    <w:lsdException w:name="Colorful Grid Accent 5" w:semiHidden="0" w:uiPriority="73" w:unhideWhenUsed="0"/>
-    <w:lsdException w:name="Light Shading Accent 6" w:semiHidden="0" w:uiPriority="60" w:unhideWhenUsed="0"/>
-    <w:lsdException w:name="Light List Accent 6" w:semiHidden="0" w:uiPriority="61" w:unhideWhenUsed="0"/>
-    <w:lsdException w:name="Light Grid Accent 6" w:semiHidden="0" w:uiPriority="62" w:unhideWhenUsed="0"/>
-    <w:lsdException w:name="Medium Shading 1 Accent 6" w:semiHidden="0" w:uiPriority="63" w:unhideWhenUsed="0"/>
-    <w:lsdException w:name="Medium Shading 2 Accent 6" w:semiHidden="0" w:uiPriority="64" w:unhideWhenUsed="0"/>
-    <w:lsdException w:name="Medium List 1 Accent 6" w:semiHidden="0" w:uiPriority="65" w:unhideWhenUsed="0"/>
-    <w:lsdException w:name="Medium List 2 Accent 6" w:semiHidden="0" w:uiPriority="66" w:unhideWhenUsed="0"/>
-    <w:lsdException w:name="Medium Grid 1 Accent 6" w:semiHidden="0" w:uiPriority="67" w:unhideWhenUsed="0"/>
-    <w:lsdException w:name="Medium Grid 2 Accent 6" w:semiHidden="0" w:uiPriority="68" w:unhideWhenUsed="0"/>
-    <w:lsdException w:name="Medium Grid 3 Accent 6" w:semiHidden="0" w:uiPriority="69" w:unhideWhenUsed="0"/>
-    <w:lsdException w:name="Dark List Accent 6" w:semiHidden="0" w:uiPriority="70" w:unhideWhenUsed="0"/>
-    <w:lsdException w:name="Colorful Shading Accent 6" w:semiHidden="0" w:uiPriority="71" w:unhideWhenUsed="0"/>
-    <w:lsdException w:name="Colorful List Accent 6" w:semiHidden="0" w:uiPriority="72" w:unhideWhenUsed="0"/>
-    <w:lsdException w:name="Colorful Grid Accent 6" w:semiHidden="0" w:uiPriority="73" w:unhideWhenUsed="0"/>
-    <w:lsdException w:name="Subtle Emphasis" w:semiHidden="0" w:uiPriority="19" w:unhideWhenUsed="0" w:qFormat="1"/>
-    <w:lsdException w:name="Intense Emphasis" w:semiHidden="0" w:uiPriority="21" w:unhideWhenUsed="0" w:qFormat="1"/>
-    <w:lsdException w:name="Subtle Reference" w:semiHidden="0" w:uiPriority="31" w:unhideWhenUsed="0" w:qFormat="1"/>
-    <w:lsdException w:name="Intense Reference" w:semiHidden="0" w:uiPriority="32" w:unhideWhenUsed="0" w:qFormat="1"/>
-    <w:lsdException w:name="Book Title" w:semiHidden="0" w:uiPriority="33" w:unhideWhenUsed="0" w:qFormat="1"/>
-    <w:lsdException w:name="Bibliography" w:uiPriority="37"/>
-    <w:lsdException w:name="TOC Heading" w:uiPriority="39" w:qFormat="1"/>
-  </w:latentStyles>
-  <w:style w:type="paragraph" w:default="1" w:styleId="a">
-    <w:name w:val="Normal"/>
-    <w:qFormat/>
-    <w:pPr>
-      <w:widowControl w:val="0"/>
-      <w:spacing w:line="240" w:lineRule="atLeast"/>
-    </w:pPr>
-    <w:rPr>
-      <w:lang w:eastAsia="en-US"/>
-    </w:rPr>
-  </w:style>
-  <w:style w:type="paragraph" w:styleId="1">
-    <w:name w:val="heading 1"/>
-    <w:basedOn w:val="a"/>
-    <w:next w:val="a"/>
-    <w:qFormat/>
-    <w:pPr>
-      <w:keepNext/>
-      <w:numPr>
-        <w:numId w:val="1"/>
-      </w:numPr>
-      <w:spacing w:before="120" w:after="60"/>
-      <w:ind w:left="720" w:hanging="720"/>
-      <w:outlineLvl w:val="0"/>
-    </w:pPr>
-    <w:rPr>
-      <w:rFonts w:ascii="Arial" w:hAnsi="Arial"/>
-      <w:b/>
-      <w:sz w:val="24"/>
-    </w:rPr>
-  </w:style>
-  <w:style w:type="paragraph" w:styleId="2">
-    <w:name w:val="heading 2"/>
-    <w:basedOn w:val="1"/>
-    <w:next w:val="a"/>
-    <w:qFormat/>
-    <w:pPr>
-      <w:numPr>
-        <w:ilvl w:val="1"/>
-      </w:numPr>
-      <w:ind w:left="0" w:firstLine="0"/>
-      <w:outlineLvl w:val="1"/>
-    </w:pPr>
-    <w:rPr>
-      <w:sz w:val="20"/>
-    </w:rPr>
-  </w:style>
-  <w:style w:type="paragraph" w:styleId="3">
-    <w:name w:val="heading 3"/>
-    <w:basedOn w:val="1"/>
-    <w:next w:val="a"/>
-    <w:qFormat/>
-    <w:pPr>
-      <w:numPr>
-        <w:ilvl w:val="2"/>
-      </w:numPr>
-      <w:ind w:left="0" w:firstLine="0"/>
-      <w:outlineLvl w:val="2"/>
-    </w:pPr>
-    <w:rPr>
-      <w:b w:val="0"/>
-      <w:i/>
-      <w:sz w:val="20"/>
-    </w:rPr>
-  </w:style>
-  <w:style w:type="paragraph" w:styleId="4">
-    <w:name w:val="heading 4"/>
-    <w:basedOn w:val="1"/>
-    <w:next w:val="a"/>
-    <w:qFormat/>
-    <w:pPr>
-      <w:numPr>
-        <w:ilvl w:val="3"/>
-      </w:numPr>
-      <w:outlineLvl w:val="3"/>
-    </w:pPr>
-    <w:rPr>
-      <w:b w:val="0"/>
-      <w:sz w:val="20"/>
-    </w:rPr>
-  </w:style>
-  <w:style w:type="paragraph" w:styleId="5">
-    <w:name w:val="heading 5"/>
-    <w:basedOn w:val="a"/>
-    <w:next w:val="a"/>
-    <w:qFormat/>
-    <w:pPr>
-      <w:numPr>
-        <w:ilvl w:val="4"/>
-        <w:numId w:val="1"/>
-      </w:numPr>
-      <w:spacing w:before="240" w:after="60"/>
-      <w:ind w:left="2880"/>
-      <w:outlineLvl w:val="4"/>
-    </w:pPr>
-    <w:rPr>
-      <w:sz w:val="22"/>
-    </w:rPr>
-  </w:style>
-  <w:style w:type="paragraph" w:styleId="6">
-    <w:name w:val="heading 6"/>
-    <w:basedOn w:val="a"/>
-    <w:next w:val="a"/>
-    <w:qFormat/>
-    <w:pPr>
-      <w:numPr>
-        <w:ilvl w:val="5"/>
-        <w:numId w:val="1"/>
-      </w:numPr>
-      <w:spacing w:before="240" w:after="60"/>
-      <w:ind w:left="2880"/>
-      <w:outlineLvl w:val="5"/>
-    </w:pPr>
-    <w:rPr>
-      <w:i/>
-      <w:sz w:val="22"/>
-    </w:rPr>
-  </w:style>
-  <w:style w:type="paragraph" w:styleId="7">
-    <w:name w:val="heading 7"/>
-    <w:basedOn w:val="a"/>
-    <w:next w:val="a"/>
-    <w:qFormat/>
-    <w:pPr>
-      <w:numPr>
-        <w:ilvl w:val="6"/>
-        <w:numId w:val="1"/>
-      </w:numPr>
-      <w:spacing w:before="240" w:after="60"/>
-      <w:ind w:left="2880"/>
-      <w:outlineLvl w:val="6"/>
-    </w:pPr>
-  </w:style>
-  <w:style w:type="paragraph" w:styleId="8">
-    <w:name w:val="heading 8"/>
-    <w:basedOn w:val="a"/>
-    <w:next w:val="a"/>
-    <w:qFormat/>
-    <w:pPr>
-      <w:numPr>
-        <w:ilvl w:val="7"/>
-        <w:numId w:val="1"/>
-      </w:numPr>
-      <w:spacing w:before="240" w:after="60"/>
-      <w:ind w:left="2880"/>
-      <w:outlineLvl w:val="7"/>
-    </w:pPr>
-    <w:rPr>
-      <w:i/>
-    </w:rPr>
-  </w:style>
-  <w:style w:type="paragraph" w:styleId="9">
-    <w:name w:val="heading 9"/>
-    <w:basedOn w:val="a"/>
-    <w:next w:val="a"/>
-    <w:qFormat/>
-    <w:pPr>
-      <w:numPr>
-        <w:ilvl w:val="8"/>
-        <w:numId w:val="1"/>
-      </w:numPr>
-      <w:spacing w:before="240" w:after="60"/>
-      <w:ind w:left="2880"/>
-      <w:outlineLvl w:val="8"/>
-    </w:pPr>
-    <w:rPr>
-      <w:b/>
-      <w:i/>
-      <w:sz w:val="18"/>
-    </w:rPr>
-  </w:style>
-  <w:style w:type="character" w:default="1" w:styleId="a0">
-    <w:name w:val="Default Paragraph Font"/>
-    <w:uiPriority w:val="1"/>
-    <w:semiHidden/>
-    <w:unhideWhenUsed/>
-  </w:style>
-  <w:style w:type="table" w:default="1" w:styleId="a1">
-    <w:name w:val="Normal Table"/>
-    <w:uiPriority w:val="99"/>
-    <w:semiHidden/>
-    <w:unhideWhenUsed/>
-    <w:tblPr>
-      <w:tblInd w:w="0" w:type="dxa"/>
-      <w:tblCellMar>
-        <w:top w:w="0" w:type="dxa"/>
-        <w:left w:w="108" w:type="dxa"/>
-        <w:bottom w:w="0" w:type="dxa"/>
-        <w:right w:w="108" w:type="dxa"/>
-      </w:tblCellMar>
-    </w:tblPr>
-  </w:style>
-  <w:style w:type="numbering" w:default="1" w:styleId="a2">
-    <w:name w:val="No List"/>
-    <w:uiPriority w:val="99"/>
-    <w:semiHidden/>
-    <w:unhideWhenUsed/>
-  </w:style>
-  <w:style w:type="paragraph" w:customStyle="1" w:styleId="Paragraph2">
-    <w:name w:val="Paragraph2"/>
-    <w:basedOn w:val="a"/>
-    <w:pPr>
-      <w:spacing w:before="80"/>
-      <w:ind w:left="720"/>
-      <w:jc w:val="both"/>
-    </w:pPr>
-    <w:rPr>
-      <w:color w:val="000000"/>
-      <w:lang w:val="en-AU"/>
-    </w:rPr>
-  </w:style>
-  <w:style w:type="paragraph" w:styleId="a3">
-    <w:name w:val="Title"/>
-    <w:basedOn w:val="a"/>
-    <w:next w:val="a"/>
-    <w:qFormat/>
-    <w:pPr>
-      <w:spacing w:line="240" w:lineRule="auto"/>
-      <w:jc w:val="center"/>
-    </w:pPr>
-    <w:rPr>
-      <w:rFonts w:ascii="Arial" w:hAnsi="Arial"/>
-      <w:b/>
-      <w:sz w:val="36"/>
-    </w:rPr>
-  </w:style>
-  <w:style w:type="paragraph" w:styleId="a4">
-    <w:name w:val="Subtitle"/>
-    <w:basedOn w:val="a"/>
-    <w:qFormat/>
-    <w:pPr>
-      <w:spacing w:after="60"/>
-      <w:jc w:val="center"/>
-    </w:pPr>
-    <w:rPr>
-      <w:rFonts w:ascii="Arial" w:hAnsi="Arial"/>
-      <w:i/>
-      <w:sz w:val="36"/>
-      <w:lang w:val="en-AU"/>
-    </w:rPr>
-  </w:style>
-  <w:style w:type="paragraph" w:styleId="a5">
-    <w:name w:val="Normal Indent"/>
-    <w:basedOn w:val="a"/>
-    <w:semiHidden/>
-    <w:pPr>
-      <w:ind w:left="900" w:hanging="900"/>
-    </w:pPr>
-  </w:style>
-  <w:style w:type="paragraph" w:styleId="10">
-    <w:name w:val="toc 1"/>
-    <w:basedOn w:val="a"/>
-    <w:next w:val="a"/>
-    <w:uiPriority w:val="39"/>
-    <w:pPr>
-      <w:spacing w:before="360"/>
-    </w:pPr>
-    <w:rPr>
-      <w:rFonts w:asciiTheme="majorHAnsi" w:hAnsiTheme="majorHAnsi"/>
-      <w:b/>
-      <w:bCs/>
-      <w:caps/>
-      <w:sz w:val="24"/>
-      <w:szCs w:val="24"/>
-    </w:rPr>
-  </w:style>
-  <w:style w:type="paragraph" w:styleId="20">
-    <w:name w:val="toc 2"/>
-    <w:basedOn w:val="a"/>
-    <w:next w:val="a"/>
-    <w:uiPriority w:val="39"/>
-    <w:pPr>
-      <w:spacing w:before="240"/>
-    </w:pPr>
-    <w:rPr>
-      <w:rFonts w:asciiTheme="minorHAnsi" w:hAnsiTheme="minorHAnsi"/>
-      <w:b/>
-      <w:bCs/>
-    </w:rPr>
-  </w:style>
-  <w:style w:type="paragraph" w:styleId="30">
-    <w:name w:val="toc 3"/>
-    <w:basedOn w:val="a"/>
-    <w:next w:val="a"/>
-    <w:uiPriority w:val="39"/>
-    <w:pPr>
-      <w:ind w:left="200"/>
-    </w:pPr>
-    <w:rPr>
-      <w:rFonts w:asciiTheme="minorHAnsi" w:hAnsiTheme="minorHAnsi"/>
-    </w:rPr>
-  </w:style>
-  <w:style w:type="paragraph" w:styleId="a6">
-    <w:name w:val="header"/>
-    <w:basedOn w:val="a"/>
-    <w:semiHidden/>
-    <w:pPr>
-      <w:tabs>
-        <w:tab w:val="center" w:pos="4320"/>
-        <w:tab w:val="right" w:pos="8640"/>
-      </w:tabs>
-    </w:pPr>
-  </w:style>
-  <w:style w:type="paragraph" w:styleId="a7">
-    <w:name w:val="footer"/>
-    <w:basedOn w:val="a"/>
-    <w:semiHidden/>
-    <w:pPr>
-      <w:tabs>
-        <w:tab w:val="center" w:pos="4320"/>
-        <w:tab w:val="right" w:pos="8640"/>
-      </w:tabs>
-    </w:pPr>
-  </w:style>
-  <w:style w:type="character" w:styleId="a8">
-    <w:name w:val="page number"/>
-    <w:basedOn w:val="a0"/>
-    <w:semiHidden/>
-  </w:style>
-  <w:style w:type="paragraph" w:customStyle="1" w:styleId="Bullet1">
-    <w:name w:val="Bullet1"/>
-    <w:basedOn w:val="a"/>
-    <w:pPr>
-      <w:ind w:left="720" w:hanging="432"/>
-    </w:pPr>
-  </w:style>
-  <w:style w:type="paragraph" w:customStyle="1" w:styleId="Bullet2">
-    <w:name w:val="Bullet2"/>
-    <w:basedOn w:val="a"/>
-    <w:pPr>
-      <w:ind w:left="1440" w:hanging="360"/>
-    </w:pPr>
-    <w:rPr>
-      <w:color w:val="000080"/>
-    </w:rPr>
-  </w:style>
-  <w:style w:type="paragraph" w:customStyle="1" w:styleId="Tabletext">
-    <w:name w:val="Tabletext"/>
-    <w:basedOn w:val="a"/>
-    <w:pPr>
-      <w:keepLines/>
-      <w:spacing w:after="120"/>
-    </w:pPr>
-  </w:style>
-  <w:style w:type="paragraph" w:styleId="a9">
-    <w:name w:val="Body Text"/>
-    <w:basedOn w:val="a"/>
-    <w:semiHidden/>
-    <w:pPr>
-      <w:keepLines/>
-      <w:spacing w:after="120"/>
-      <w:ind w:left="720"/>
-    </w:pPr>
-  </w:style>
-  <w:style w:type="paragraph" w:styleId="aa">
-    <w:name w:val="Document Map"/>
-    <w:basedOn w:val="a"/>
-    <w:semiHidden/>
-    <w:pPr>
-      <w:shd w:val="clear" w:color="auto" w:fill="000080"/>
-    </w:pPr>
-    <w:rPr>
-      <w:rFonts w:ascii="Tahoma" w:hAnsi="Tahoma"/>
-    </w:rPr>
-  </w:style>
-  <w:style w:type="character" w:styleId="ab">
-    <w:name w:val="footnote reference"/>
-    <w:basedOn w:val="a0"/>
-    <w:semiHidden/>
-    <w:rPr>
-      <w:sz w:val="20"/>
-      <w:vertAlign w:val="superscript"/>
-    </w:rPr>
-  </w:style>
-  <w:style w:type="paragraph" w:styleId="ac">
-    <w:name w:val="footnote text"/>
-    <w:basedOn w:val="a"/>
-    <w:semiHidden/>
-    <w:pPr>
-      <w:keepNext/>
-      <w:keepLines/>
-      <w:pBdr>
-        <w:bottom w:val="single" w:sz="6" w:space="0" w:color="000000"/>
-      </w:pBdr>
-      <w:spacing w:before="40" w:after="40"/>
-      <w:ind w:left="360" w:hanging="360"/>
-    </w:pPr>
-    <w:rPr>
-      <w:rFonts w:ascii="Helvetica" w:hAnsi="Helvetica"/>
-      <w:sz w:val="16"/>
-    </w:rPr>
-  </w:style>
-  <w:style w:type="paragraph" w:customStyle="1" w:styleId="MainTitle">
-    <w:name w:val="Main Title"/>
-    <w:basedOn w:val="a"/>
-    <w:pPr>
-      <w:spacing w:before="480" w:after="60" w:line="240" w:lineRule="auto"/>
-      <w:jc w:val="center"/>
-    </w:pPr>
-    <w:rPr>
-      <w:rFonts w:ascii="Arial" w:hAnsi="Arial"/>
-      <w:b/>
-      <w:kern w:val="28"/>
-      <w:sz w:val="32"/>
-    </w:rPr>
-  </w:style>
-  <w:style w:type="paragraph" w:customStyle="1" w:styleId="Paragraph1">
-    <w:name w:val="Paragraph1"/>
-    <w:basedOn w:val="a"/>
-    <w:pPr>
-      <w:spacing w:before="80" w:line="240" w:lineRule="auto"/>
-      <w:jc w:val="both"/>
-    </w:pPr>
-  </w:style>
-  <w:style w:type="paragraph" w:customStyle="1" w:styleId="Paragraph3">
-    <w:name w:val="Paragraph3"/>
-    <w:basedOn w:val="a"/>
-    <w:pPr>
-      <w:spacing w:before="80" w:line="240" w:lineRule="auto"/>
-      <w:ind w:left="1530"/>
-      <w:jc w:val="both"/>
-    </w:pPr>
-  </w:style>
-  <w:style w:type="paragraph" w:customStyle="1" w:styleId="Paragraph4">
-    <w:name w:val="Paragraph4"/>
-    <w:basedOn w:val="a"/>
-    <w:pPr>
-      <w:spacing w:before="80" w:line="240" w:lineRule="auto"/>
-      <w:ind w:left="2250"/>
-      <w:jc w:val="both"/>
-    </w:pPr>
-  </w:style>
-  <w:style w:type="paragraph" w:styleId="40">
-    <w:name w:val="toc 4"/>
-    <w:basedOn w:val="a"/>
-    <w:next w:val="a"/>
-    <w:semiHidden/>
-    <w:pPr>
-      <w:ind w:left="400"/>
-    </w:pPr>
-    <w:rPr>
-      <w:rFonts w:asciiTheme="minorHAnsi" w:hAnsiTheme="minorHAnsi"/>
-    </w:rPr>
-  </w:style>
-  <w:style w:type="paragraph" w:styleId="50">
-    <w:name w:val="toc 5"/>
-    <w:basedOn w:val="a"/>
-    <w:next w:val="a"/>
-    <w:semiHidden/>
-    <w:pPr>
-      <w:ind w:left="600"/>
-    </w:pPr>
-    <w:rPr>
-      <w:rFonts w:asciiTheme="minorHAnsi" w:hAnsiTheme="minorHAnsi"/>
-    </w:rPr>
-  </w:style>
-  <w:style w:type="paragraph" w:styleId="60">
-    <w:name w:val="toc 6"/>
-    <w:basedOn w:val="a"/>
-    <w:next w:val="a"/>
-    <w:semiHidden/>
-    <w:pPr>
-      <w:ind w:left="800"/>
-    </w:pPr>
-    <w:rPr>
-      <w:rFonts w:asciiTheme="minorHAnsi" w:hAnsiTheme="minorHAnsi"/>
-    </w:rPr>
-  </w:style>
-  <w:style w:type="paragraph" w:styleId="70">
-    <w:name w:val="toc 7"/>
-    <w:basedOn w:val="a"/>
-    <w:next w:val="a"/>
-    <w:semiHidden/>
-    <w:pPr>
-      <w:ind w:left="1000"/>
-    </w:pPr>
-    <w:rPr>
-      <w:rFonts w:asciiTheme="minorHAnsi" w:hAnsiTheme="minorHAnsi"/>
-    </w:rPr>
-  </w:style>
-  <w:style w:type="paragraph" w:styleId="80">
-    <w:name w:val="toc 8"/>
-    <w:basedOn w:val="a"/>
-    <w:next w:val="a"/>
-    <w:semiHidden/>
-    <w:pPr>
-      <w:ind w:left="1200"/>
-    </w:pPr>
-    <w:rPr>
-      <w:rFonts w:asciiTheme="minorHAnsi" w:hAnsiTheme="minorHAnsi"/>
-    </w:rPr>
-  </w:style>
-  <w:style w:type="paragraph" w:styleId="90">
-    <w:name w:val="toc 9"/>
-    <w:basedOn w:val="a"/>
-    <w:next w:val="a"/>
-    <w:semiHidden/>
-    <w:pPr>
-      <w:ind w:left="1400"/>
-    </w:pPr>
-    <w:rPr>
-      <w:rFonts w:asciiTheme="minorHAnsi" w:hAnsiTheme="minorHAnsi"/>
-    </w:rPr>
-  </w:style>
-  <w:style w:type="paragraph" w:styleId="21">
-    <w:name w:val="Body Text 2"/>
-    <w:basedOn w:val="a"/>
-    <w:semiHidden/>
-    <w:rPr>
-      <w:i/>
-      <w:color w:val="0000FF"/>
-    </w:rPr>
-  </w:style>
-  <w:style w:type="paragraph" w:styleId="ad">
-    <w:name w:val="Body Text Indent"/>
-    <w:basedOn w:val="a"/>
-    <w:semiHidden/>
-    <w:pPr>
-      <w:ind w:left="720"/>
-    </w:pPr>
-    <w:rPr>
-      <w:i/>
-      <w:color w:val="0000FF"/>
-      <w:u w:val="single"/>
-    </w:rPr>
-  </w:style>
-  <w:style w:type="paragraph" w:customStyle="1" w:styleId="Body">
-    <w:name w:val="Body"/>
-    <w:basedOn w:val="a"/>
-    <w:pPr>
-      <w:widowControl/>
-      <w:spacing w:before="120" w:line="240" w:lineRule="auto"/>
-      <w:jc w:val="both"/>
-    </w:pPr>
-    <w:rPr>
-      <w:rFonts w:ascii="Book Antiqua" w:hAnsi="Book Antiqua"/>
-    </w:rPr>
-  </w:style>
-  <w:style w:type="paragraph" w:customStyle="1" w:styleId="Bullet">
-    <w:name w:val="Bullet"/>
-    <w:basedOn w:val="a"/>
-    <w:pPr>
-      <w:widowControl/>
-      <w:tabs>
-        <w:tab w:val="num" w:pos="360"/>
-        <w:tab w:val="left" w:pos="720"/>
-      </w:tabs>
-      <w:spacing w:before="120" w:line="240" w:lineRule="auto"/>
-      <w:ind w:left="720" w:right="360"/>
-      <w:jc w:val="both"/>
-    </w:pPr>
-    <w:rPr>
-      <w:rFonts w:ascii="Book Antiqua" w:hAnsi="Book Antiqua"/>
-    </w:rPr>
-  </w:style>
-  <w:style w:type="paragraph" w:customStyle="1" w:styleId="InfoBlue">
-    <w:name w:val="InfoBlue"/>
-    <w:basedOn w:val="a"/>
-    <w:next w:val="a9"/>
-    <w:autoRedefine/>
-    <w:pPr>
-      <w:spacing w:before="240" w:after="120"/>
-      <w:ind w:left="765"/>
-    </w:pPr>
-    <w:rPr>
-      <w:i/>
-      <w:color w:val="0000FF"/>
-    </w:rPr>
-  </w:style>
-  <w:style w:type="character" w:styleId="ae">
-    <w:name w:val="Hyperlink"/>
-    <w:basedOn w:val="a0"/>
-    <w:semiHidden/>
-    <w:rPr>
-      <w:color w:val="0000FF"/>
-      <w:u w:val="single"/>
-    </w:rPr>
-  </w:style>
-  <w:style w:type="character" w:styleId="af">
-    <w:name w:val="FollowedHyperlink"/>
-    <w:basedOn w:val="a0"/>
-    <w:semiHidden/>
-    <w:rPr>
-      <w:color w:val="800080"/>
-      <w:u w:val="single"/>
-    </w:rPr>
-  </w:style>
-  <w:style w:type="character" w:styleId="af0">
-    <w:name w:val="Strong"/>
-    <w:basedOn w:val="a0"/>
-    <w:qFormat/>
-    <w:rPr>
-      <w:b/>
-      <w:bCs/>
-    </w:rPr>
-  </w:style>
-  <w:style w:type="paragraph" w:styleId="af1">
-    <w:name w:val="List Paragraph"/>
-    <w:basedOn w:val="a"/>
-    <w:uiPriority w:val="34"/>
-    <w:qFormat/>
-    <w:rsid w:val="00DD6F21"/>
-    <w:pPr>
-      <w:ind w:firstLineChars="200" w:firstLine="420"/>
-    </w:pPr>
-  </w:style>
-  <w:style w:type="paragraph" w:customStyle="1" w:styleId="s">
-    <w:name w:val="s"/>
-    <w:basedOn w:val="a"/>
-    <w:link w:val="sChar"/>
-    <w:qFormat/>
-    <w:rsid w:val="00461C6D"/>
-    <w:pPr>
-      <w:tabs>
-        <w:tab w:val="left" w:pos="1440"/>
-        <w:tab w:val="left" w:pos="1600"/>
-        <w:tab w:val="right" w:pos="9360"/>
-      </w:tabs>
-      <w:ind w:left="862"/>
-    </w:pPr>
-    <w:rPr>
-      <w:noProof/>
-      <w:lang w:eastAsia="zh-CN"/>
-    </w:rPr>
-  </w:style>
-  <w:style w:type="character" w:customStyle="1" w:styleId="sChar">
-    <w:name w:val="s Char"/>
-    <w:basedOn w:val="a0"/>
-    <w:link w:val="s"/>
-    <w:rsid w:val="00461C6D"/>
-    <w:rPr>
-      <w:noProof/>
-    </w:rPr>
-  </w:style>
-  <w:style w:type="paragraph" w:styleId="af2">
-    <w:name w:val="Balloon Text"/>
-    <w:basedOn w:val="a"/>
-    <w:link w:val="Char"/>
-    <w:uiPriority w:val="99"/>
-    <w:semiHidden/>
-    <w:unhideWhenUsed/>
-    <w:rsid w:val="000E7FAF"/>
-    <w:pPr>
-      <w:spacing w:line="240" w:lineRule="auto"/>
-    </w:pPr>
-    <w:rPr>
-      <w:sz w:val="18"/>
-      <w:szCs w:val="18"/>
-    </w:rPr>
-  </w:style>
-  <w:style w:type="character" w:customStyle="1" w:styleId="Char">
-    <w:name w:val="批注框文本 Char"/>
-    <w:basedOn w:val="a0"/>
-    <w:link w:val="af2"/>
-    <w:uiPriority w:val="99"/>
-    <w:semiHidden/>
-    <w:rsid w:val="000E7FAF"/>
-    <w:rPr>
-      <w:sz w:val="18"/>
-      <w:szCs w:val="18"/>
-      <w:lang w:eastAsia="en-US"/>
-    </w:rPr>
-  </w:style>
-  <w:style w:type="table" w:styleId="af3">
+  <w:style w:type="table" w:styleId="af4">
     <w:name w:val="Table Grid"/>
     <w:basedOn w:val="a1"/>
     <w:uiPriority w:val="39"/>
@@ -17291,7 +16538,7 @@
 </file>
 
 <file path=customXml/itemProps1.xml><?xml version="1.0" encoding="utf-8"?>
-<ds:datastoreItem xmlns:ds="http://schemas.openxmlformats.org/officeDocument/2006/customXml" ds:itemID="{A3748653-743C-4DAE-B8D4-978A97AF6BB6}">
+<ds:datastoreItem xmlns:ds="http://schemas.openxmlformats.org/officeDocument/2006/customXml" ds:itemID="{B4F901AE-EC24-49D3-9543-61A2A5E9C3C5}">
   <ds:schemaRefs>
     <ds:schemaRef ds:uri="http://schemas.openxmlformats.org/officeDocument/2006/bibliography"/>
   </ds:schemaRefs>

</xml_diff>